<commit_message>
zutaten und rezpte sqlscript
</commit_message>
<xml_diff>
--- a/Rezepte.docx
+++ b/Rezepte.docx
@@ -8,19 +8,20 @@
           <w:lang w:val="en-GB"/>
         </w:rPr>
       </w:pPr>
+      <w:proofErr w:type="spellStart"/>
       <w:r>
         <w:rPr>
           <w:lang w:val="en-GB"/>
         </w:rPr>
-        <w:t xml:space="preserve">Rezepte: </w:t>
-      </w:r>
-    </w:p>
-    <w:p>
-      <w:pPr>
+        <w:t>Rezepte</w:t>
+      </w:r>
+      <w:proofErr w:type="spellEnd"/>
+      <w:r>
         <w:rPr>
           <w:lang w:val="en-GB"/>
         </w:rPr>
-      </w:pPr>
+        <w:t xml:space="preserve">: </w:t>
+      </w:r>
     </w:p>
     <w:p>
       <w:pPr>
@@ -28,10 +29,17 @@
           <w:lang w:val="en-GB"/>
         </w:rPr>
       </w:pPr>
-      <w:r>
+    </w:p>
+    <w:p>
+      <w:pPr>
         <w:rPr>
           <w:lang w:val="en-GB"/>
         </w:rPr>
+      </w:pPr>
+      <w:r>
+        <w:rPr>
+          <w:lang w:val="en-GB"/>
+        </w:rPr>
         <w:t xml:space="preserve">name: </w:t>
       </w:r>
     </w:p>
@@ -67,30 +75,46 @@
           <w:lang w:val="en-GB"/>
         </w:rPr>
       </w:pPr>
+      <w:proofErr w:type="spellStart"/>
       <w:r>
         <w:rPr>
           <w:lang w:val="en-GB"/>
         </w:rPr>
-        <w:t>isWarm:</w:t>
-      </w:r>
-    </w:p>
-    <w:p>
-      <w:pPr>
+        <w:t>isWarm</w:t>
+      </w:r>
+      <w:proofErr w:type="spellEnd"/>
+      <w:r>
         <w:rPr>
           <w:lang w:val="en-GB"/>
         </w:rPr>
-      </w:pPr>
-      <w:r>
+        <w:t>:</w:t>
+      </w:r>
+    </w:p>
+    <w:p>
+      <w:pPr>
         <w:rPr>
           <w:lang w:val="en-GB"/>
         </w:rPr>
+      </w:pPr>
+      <w:proofErr w:type="spellStart"/>
+      <w:r>
+        <w:rPr>
+          <w:lang w:val="en-GB"/>
+        </w:rPr>
         <w:t>time_n</w:t>
       </w:r>
       <w:r>
         <w:rPr>
           <w:lang w:val="en-GB"/>
         </w:rPr>
-        <w:t>eeded:</w:t>
+        <w:t>eeded</w:t>
+      </w:r>
+      <w:proofErr w:type="spellEnd"/>
+      <w:r>
+        <w:rPr>
+          <w:lang w:val="en-GB"/>
+        </w:rPr>
+        <w:t>:</w:t>
       </w:r>
     </w:p>
     <w:p>
@@ -150,30 +174,48 @@
           <w:lang w:val="en-GB"/>
         </w:rPr>
       </w:pPr>
+      <w:proofErr w:type="spellStart"/>
       <w:r>
         <w:rPr>
           <w:lang w:val="en-GB"/>
         </w:rPr>
         <w:t>Palatschinken</w:t>
       </w:r>
+      <w:proofErr w:type="spellEnd"/>
       <w:r>
         <w:rPr>
           <w:lang w:val="en-GB"/>
         </w:rPr>
-        <w:t xml:space="preserve"> Grundrezept</w:t>
-      </w:r>
-    </w:p>
-    <w:p>
-      <w:pPr>
+        <w:t xml:space="preserve"> </w:t>
+      </w:r>
+      <w:proofErr w:type="spellStart"/>
+      <w:r>
         <w:rPr>
           <w:lang w:val="en-GB"/>
         </w:rPr>
-      </w:pPr>
-      <w:r>
+        <w:t>Grundrezept</w:t>
+      </w:r>
+      <w:proofErr w:type="spellEnd"/>
+    </w:p>
+    <w:p>
+      <w:pPr>
         <w:rPr>
           <w:lang w:val="en-GB"/>
         </w:rPr>
-        <w:t>Portionen: 4</w:t>
+      </w:pPr>
+      <w:proofErr w:type="spellStart"/>
+      <w:r>
+        <w:rPr>
+          <w:lang w:val="en-GB"/>
+        </w:rPr>
+        <w:t>Portionen</w:t>
+      </w:r>
+      <w:proofErr w:type="spellEnd"/>
+      <w:r>
+        <w:rPr>
+          <w:lang w:val="en-GB"/>
+        </w:rPr>
+        <w:t>: 4</w:t>
       </w:r>
     </w:p>
     <w:p>
@@ -199,7 +241,21 @@
         <w:rPr>
           <w:lang w:val="de-DE"/>
         </w:rPr>
-        <w:t>2 Stk. Eier</w:t>
+        <w:t xml:space="preserve">2 </w:t>
+      </w:r>
+      <w:proofErr w:type="spellStart"/>
+      <w:r>
+        <w:rPr>
+          <w:lang w:val="de-DE"/>
+        </w:rPr>
+        <w:t>Stk</w:t>
+      </w:r>
+      <w:proofErr w:type="spellEnd"/>
+      <w:r>
+        <w:rPr>
+          <w:lang w:val="de-DE"/>
+        </w:rPr>
+        <w:t>. Eier</w:t>
       </w:r>
     </w:p>
     <w:p>
@@ -264,27 +320,97 @@
         <w:rPr>
           <w:lang w:val="de-DE"/>
         </w:rPr>
-        <w:t>Für das Palatschinken Grundrezept den Teig zubereiten. Dafür die Eier aufschlagen und gut verquirlen. Die Milch mit dem Mehl rasch glatt rühren, die Eier einmengen und alles mit einer Prise Salz versehen. Die geschmolzene Butter langsam unterrühren. Sollten im Palatschinkenteig Mehlklumpen sein, den Teig durch ein großes Sieb streichen.</w:t>
-      </w:r>
-    </w:p>
-    <w:p>
-      <w:pPr>
-        <w:rPr>
-          <w:lang w:val="de-DE"/>
-        </w:rPr>
-      </w:pPr>
-    </w:p>
-    <w:p>
-      <w:pPr>
-        <w:rPr>
-          <w:lang w:val="de-DE"/>
-        </w:rPr>
-      </w:pPr>
-      <w:r>
-        <w:rPr>
-          <w:lang w:val="de-DE"/>
-        </w:rPr>
-        <w:t xml:space="preserve">Eine flache Pfanne (ideal sind Palatschinken-Pfannen) erhitzen und etwas Butter zerlassen. Mit einem Schöpflöffel soviel Teigmasse einfüllen, dass der Boden gerade dünn bedeckt ist. In die Mitte einleeren und durch Herumschwenken der Pfanne gleichmäßig verteilen. </w:t>
+        <w:t xml:space="preserve">Für </w:t>
+      </w:r>
+      <w:proofErr w:type="gramStart"/>
+      <w:r>
+        <w:rPr>
+          <w:lang w:val="de-DE"/>
+        </w:rPr>
+        <w:t>das Palatschinken</w:t>
+      </w:r>
+      <w:proofErr w:type="gramEnd"/>
+      <w:r>
+        <w:rPr>
+          <w:lang w:val="de-DE"/>
+        </w:rPr>
+        <w:t xml:space="preserve"> Grundrezept den Teig zubereiten. Dafür die Eier aufschlagen und gut verquirlen. Die Milch mit dem Mehl rasch </w:t>
+      </w:r>
+      <w:proofErr w:type="gramStart"/>
+      <w:r>
+        <w:rPr>
+          <w:lang w:val="de-DE"/>
+        </w:rPr>
+        <w:t>glatt rühren</w:t>
+      </w:r>
+      <w:proofErr w:type="gramEnd"/>
+      <w:r>
+        <w:rPr>
+          <w:lang w:val="de-DE"/>
+        </w:rPr>
+        <w:t xml:space="preserve">, die Eier einmengen und alles mit einer Prise Salz versehen. Die geschmolzene Butter langsam unterrühren. Sollten im </w:t>
+      </w:r>
+      <w:proofErr w:type="spellStart"/>
+      <w:r>
+        <w:rPr>
+          <w:lang w:val="de-DE"/>
+        </w:rPr>
+        <w:t>Palatschinkenteig</w:t>
+      </w:r>
+      <w:proofErr w:type="spellEnd"/>
+      <w:r>
+        <w:rPr>
+          <w:lang w:val="de-DE"/>
+        </w:rPr>
+        <w:t xml:space="preserve"> Mehlklumpen sein, den Teig durch ein großes Sieb streichen.</w:t>
+      </w:r>
+    </w:p>
+    <w:p>
+      <w:pPr>
+        <w:rPr>
+          <w:lang w:val="de-DE"/>
+        </w:rPr>
+      </w:pPr>
+    </w:p>
+    <w:p>
+      <w:pPr>
+        <w:rPr>
+          <w:lang w:val="de-DE"/>
+        </w:rPr>
+      </w:pPr>
+      <w:r>
+        <w:rPr>
+          <w:lang w:val="de-DE"/>
+        </w:rPr>
+        <w:t xml:space="preserve">Eine flache Pfanne (ideal sind Palatschinken-Pfannen) erhitzen und etwas Butter zerlassen. Mit einem Schöpflöffel </w:t>
+      </w:r>
+      <w:proofErr w:type="spellStart"/>
+      <w:r>
+        <w:rPr>
+          <w:lang w:val="de-DE"/>
+        </w:rPr>
+        <w:t>soviel</w:t>
+      </w:r>
+      <w:proofErr w:type="spellEnd"/>
+      <w:r>
+        <w:rPr>
+          <w:lang w:val="de-DE"/>
+        </w:rPr>
+        <w:t xml:space="preserve"> Teigmasse einfüllen, dass der Boden gerade dünn bedeckt ist. In die Mitte </w:t>
+      </w:r>
+      <w:proofErr w:type="spellStart"/>
+      <w:r>
+        <w:rPr>
+          <w:lang w:val="de-DE"/>
+        </w:rPr>
+        <w:t>einleeren</w:t>
+      </w:r>
+      <w:proofErr w:type="spellEnd"/>
+      <w:r>
+        <w:rPr>
+          <w:lang w:val="de-DE"/>
+        </w:rPr>
+        <w:t xml:space="preserve"> und durch Herumschwenken der Pfanne gleichmäßig verteilen. </w:t>
       </w:r>
     </w:p>
     <w:p>
@@ -1036,20 +1162,48 @@
         <w:rPr>
           <w:lang w:val="de-DE"/>
         </w:rPr>
-        <w:t xml:space="preserve">4 Brioche Burger Buns </w:t>
-      </w:r>
-    </w:p>
-    <w:p>
-      <w:pPr>
-        <w:rPr>
-          <w:lang w:val="de-DE"/>
-        </w:rPr>
-      </w:pPr>
-      <w:r>
-        <w:rPr>
-          <w:lang w:val="de-DE"/>
-        </w:rPr>
-        <w:t>4-8 Stk. Blauschimmelkäse</w:t>
+        <w:t xml:space="preserve">4 Brioche Burger </w:t>
+      </w:r>
+      <w:proofErr w:type="spellStart"/>
+      <w:r>
+        <w:rPr>
+          <w:lang w:val="de-DE"/>
+        </w:rPr>
+        <w:t>Buns</w:t>
+      </w:r>
+      <w:proofErr w:type="spellEnd"/>
+      <w:r>
+        <w:rPr>
+          <w:lang w:val="de-DE"/>
+        </w:rPr>
+        <w:t xml:space="preserve"> </w:t>
+      </w:r>
+    </w:p>
+    <w:p>
+      <w:pPr>
+        <w:rPr>
+          <w:lang w:val="de-DE"/>
+        </w:rPr>
+      </w:pPr>
+      <w:r>
+        <w:rPr>
+          <w:lang w:val="de-DE"/>
+        </w:rPr>
+        <w:t xml:space="preserve">4-8 </w:t>
+      </w:r>
+      <w:proofErr w:type="spellStart"/>
+      <w:r>
+        <w:rPr>
+          <w:lang w:val="de-DE"/>
+        </w:rPr>
+        <w:t>Stk</w:t>
+      </w:r>
+      <w:proofErr w:type="spellEnd"/>
+      <w:r>
+        <w:rPr>
+          <w:lang w:val="de-DE"/>
+        </w:rPr>
+        <w:t>. Blauschimmelkäse</w:t>
       </w:r>
     </w:p>
     <w:p>
@@ -1075,7 +1229,21 @@
         <w:rPr>
           <w:lang w:val="de-DE"/>
         </w:rPr>
-        <w:t>Für die Lamm-Patties:</w:t>
+        <w:t>Für die Lamm-</w:t>
+      </w:r>
+      <w:proofErr w:type="spellStart"/>
+      <w:r>
+        <w:rPr>
+          <w:lang w:val="de-DE"/>
+        </w:rPr>
+        <w:t>Patties</w:t>
+      </w:r>
+      <w:proofErr w:type="spellEnd"/>
+      <w:r>
+        <w:rPr>
+          <w:lang w:val="de-DE"/>
+        </w:rPr>
+        <w:t>:</w:t>
       </w:r>
     </w:p>
     <w:p>
@@ -1330,7 +1498,63 @@
         <w:rPr>
           <w:lang w:val="de-DE"/>
         </w:rPr>
-        <w:t>Für die Lamm-Patties alle Zutaten in einer Schüssel verrühren, bis die Masse beginnt sich zu verbinden. Fleischmasse in einen Ring drücken, welcher denselben Durchmesser hat, wie die Burger Buns. Laibchen ("Patties") in einer Pfanne mit etwas Olivenöl auf beiden Seiten für ca. 2 Minuten braten. Patties mit dem Blauschimmelkäse belegen und im Backrohr mit Gratinier-Funktion für 1–2 Minuten überbacken.</w:t>
+        <w:t>Für die Lamm-</w:t>
+      </w:r>
+      <w:proofErr w:type="spellStart"/>
+      <w:r>
+        <w:rPr>
+          <w:lang w:val="de-DE"/>
+        </w:rPr>
+        <w:t>Patties</w:t>
+      </w:r>
+      <w:proofErr w:type="spellEnd"/>
+      <w:r>
+        <w:rPr>
+          <w:lang w:val="de-DE"/>
+        </w:rPr>
+        <w:t xml:space="preserve"> alle Zutaten in einer Schüssel verrühren, bis die Masse beginnt sich zu verbinden. Fleischmasse in einen Ring drücken, welcher denselben Durchmesser hat, wie die Burger </w:t>
+      </w:r>
+      <w:proofErr w:type="spellStart"/>
+      <w:r>
+        <w:rPr>
+          <w:lang w:val="de-DE"/>
+        </w:rPr>
+        <w:t>Buns</w:t>
+      </w:r>
+      <w:proofErr w:type="spellEnd"/>
+      <w:r>
+        <w:rPr>
+          <w:lang w:val="de-DE"/>
+        </w:rPr>
+        <w:t>. Laibchen ("</w:t>
+      </w:r>
+      <w:proofErr w:type="spellStart"/>
+      <w:r>
+        <w:rPr>
+          <w:lang w:val="de-DE"/>
+        </w:rPr>
+        <w:t>Patties</w:t>
+      </w:r>
+      <w:proofErr w:type="spellEnd"/>
+      <w:r>
+        <w:rPr>
+          <w:lang w:val="de-DE"/>
+        </w:rPr>
+        <w:t xml:space="preserve">") in einer Pfanne mit etwas Olivenöl auf beiden Seiten für ca. 2 Minuten braten. </w:t>
+      </w:r>
+      <w:proofErr w:type="spellStart"/>
+      <w:r>
+        <w:rPr>
+          <w:lang w:val="de-DE"/>
+        </w:rPr>
+        <w:t>Patties</w:t>
+      </w:r>
+      <w:proofErr w:type="spellEnd"/>
+      <w:r>
+        <w:rPr>
+          <w:lang w:val="de-DE"/>
+        </w:rPr>
+        <w:t xml:space="preserve"> mit dem Blauschimmelkäse belegen und im Backrohr mit Gratinier-Funktion für 1–2 Minuten überbacken.</w:t>
       </w:r>
     </w:p>
     <w:p>
@@ -1390,27 +1614,63 @@
         <w:rPr>
           <w:lang w:val="de-DE"/>
         </w:rPr>
-        <w:t>Burger Buns halbieren und in einer Pfanne ohne Fett rösten.</w:t>
-      </w:r>
-    </w:p>
-    <w:p>
-      <w:pPr>
-        <w:rPr>
-          <w:lang w:val="de-DE"/>
-        </w:rPr>
-      </w:pPr>
-    </w:p>
-    <w:p>
-      <w:pPr>
-        <w:rPr>
-          <w:lang w:val="de-DE"/>
-        </w:rPr>
-      </w:pPr>
-      <w:r>
-        <w:rPr>
-          <w:lang w:val="de-DE"/>
-        </w:rPr>
-        <w:t>Bun-Hälften mit den Lamm-Patties und den restlichen Zutaten befüllen und Lamm-Burger mit Ratatouille und Blauschimmelkäse servieren.</w:t>
+        <w:t xml:space="preserve">Burger </w:t>
+      </w:r>
+      <w:proofErr w:type="spellStart"/>
+      <w:r>
+        <w:rPr>
+          <w:lang w:val="de-DE"/>
+        </w:rPr>
+        <w:t>Buns</w:t>
+      </w:r>
+      <w:proofErr w:type="spellEnd"/>
+      <w:r>
+        <w:rPr>
+          <w:lang w:val="de-DE"/>
+        </w:rPr>
+        <w:t xml:space="preserve"> halbieren und in einer Pfanne ohne Fett rösten.</w:t>
+      </w:r>
+    </w:p>
+    <w:p>
+      <w:pPr>
+        <w:rPr>
+          <w:lang w:val="de-DE"/>
+        </w:rPr>
+      </w:pPr>
+    </w:p>
+    <w:p>
+      <w:pPr>
+        <w:rPr>
+          <w:lang w:val="de-DE"/>
+        </w:rPr>
+      </w:pPr>
+      <w:proofErr w:type="spellStart"/>
+      <w:r>
+        <w:rPr>
+          <w:lang w:val="de-DE"/>
+        </w:rPr>
+        <w:t>Bun</w:t>
+      </w:r>
+      <w:proofErr w:type="spellEnd"/>
+      <w:r>
+        <w:rPr>
+          <w:lang w:val="de-DE"/>
+        </w:rPr>
+        <w:t>-Hälften mit den Lamm-</w:t>
+      </w:r>
+      <w:proofErr w:type="spellStart"/>
+      <w:r>
+        <w:rPr>
+          <w:lang w:val="de-DE"/>
+        </w:rPr>
+        <w:t>Patties</w:t>
+      </w:r>
+      <w:proofErr w:type="spellEnd"/>
+      <w:r>
+        <w:rPr>
+          <w:lang w:val="de-DE"/>
+        </w:rPr>
+        <w:t xml:space="preserve"> und den restlichen Zutaten befüllen und Lamm-Burger mit Ratatouille und Blauschimmelkäse servieren.</w:t>
       </w:r>
     </w:p>
     <w:p>
@@ -1444,7 +1704,21 @@
         <w:rPr>
           <w:lang w:val="de-DE"/>
         </w:rPr>
-        <w:t>Für Lamm-Burger mit Ratatouille und Blauschimmelkäse können natürlich auch klassische Faschierte Laibchen als "Patties" verwendet werden.</w:t>
+        <w:t>Für Lamm-Burger mit Ratatouille und Blauschimmelkäse können natürlich auch klassische Faschierte Laibchen als "</w:t>
+      </w:r>
+      <w:proofErr w:type="spellStart"/>
+      <w:r>
+        <w:rPr>
+          <w:lang w:val="de-DE"/>
+        </w:rPr>
+        <w:t>Patties</w:t>
+      </w:r>
+      <w:proofErr w:type="spellEnd"/>
+      <w:r>
+        <w:rPr>
+          <w:lang w:val="de-DE"/>
+        </w:rPr>
+        <w:t>" verwendet werden.</w:t>
       </w:r>
     </w:p>
     <w:p>
@@ -1753,7 +2027,21 @@
         <w:rPr>
           <w:lang w:val="de-DE"/>
         </w:rPr>
-        <w:t>Dieses Nudelsalat Rezept können Sie nach Belieben abwandeln, indem Sie die Pastasorte, die Käsesorte oder das Gemüse austauschen. Sie können Speck oder Schinken verwenden oder auch eine vegetarische Variante mit Tofu machen. Ihrer Kreativität sind keine Grenzen gesetzt. Erlaubt ist, was schmeckt!</w:t>
+        <w:t xml:space="preserve">Dieses Nudelsalat Rezept können Sie nach Belieben abwandeln, indem Sie die </w:t>
+      </w:r>
+      <w:proofErr w:type="spellStart"/>
+      <w:r>
+        <w:rPr>
+          <w:lang w:val="de-DE"/>
+        </w:rPr>
+        <w:t>Pastasorte</w:t>
+      </w:r>
+      <w:proofErr w:type="spellEnd"/>
+      <w:r>
+        <w:rPr>
+          <w:lang w:val="de-DE"/>
+        </w:rPr>
+        <w:t>, die Käsesorte oder das Gemüse austauschen. Sie können Speck oder Schinken verwenden oder auch eine vegetarische Variante mit Tofu machen. Ihrer Kreativität sind keine Grenzen gesetzt. Erlaubt ist, was schmeckt!</w:t>
       </w:r>
     </w:p>
     <w:p>
@@ -1775,11 +2063,19 @@
           <w:lang w:val="de-DE"/>
         </w:rPr>
       </w:pPr>
-      <w:r>
-        <w:rPr>
-          <w:lang w:val="de-DE"/>
-        </w:rPr>
-        <w:t>Difficulty: 1</w:t>
+      <w:proofErr w:type="spellStart"/>
+      <w:r>
+        <w:rPr>
+          <w:lang w:val="de-DE"/>
+        </w:rPr>
+        <w:t>Difficulty</w:t>
+      </w:r>
+      <w:proofErr w:type="spellEnd"/>
+      <w:r>
+        <w:rPr>
+          <w:lang w:val="de-DE"/>
+        </w:rPr>
+        <w:t>: 1</w:t>
       </w:r>
     </w:p>
     <w:p>
@@ -1826,8 +2122,6 @@
         </w:rPr>
         <w:t>Portionen: 1</w:t>
       </w:r>
-      <w:bookmarkStart w:id="0" w:name="_GoBack"/>
-      <w:bookmarkEnd w:id="0"/>
     </w:p>
     <w:p>
       <w:pPr>
@@ -2175,8 +2469,16 @@
         <w:rPr>
           <w:lang w:val="de-DE"/>
         </w:rPr>
-        <w:t>100 g Essiggurkerl</w:t>
-      </w:r>
+        <w:t xml:space="preserve">100 g </w:t>
+      </w:r>
+      <w:proofErr w:type="spellStart"/>
+      <w:r>
+        <w:rPr>
+          <w:lang w:val="de-DE"/>
+        </w:rPr>
+        <w:t>Essiggurkerl</w:t>
+      </w:r>
+      <w:proofErr w:type="spellEnd"/>
     </w:p>
     <w:p>
       <w:pPr>
@@ -2263,11 +2565,19 @@
           <w:lang w:val="de-DE"/>
         </w:rPr>
       </w:pPr>
-      <w:r>
-        <w:rPr>
-          <w:lang w:val="de-DE"/>
-        </w:rPr>
-        <w:t>Paprikapukver (edelsüß)</w:t>
+      <w:proofErr w:type="spellStart"/>
+      <w:r>
+        <w:rPr>
+          <w:lang w:val="de-DE"/>
+        </w:rPr>
+        <w:t>Paprikapukver</w:t>
+      </w:r>
+      <w:proofErr w:type="spellEnd"/>
+      <w:r>
+        <w:rPr>
+          <w:lang w:val="de-DE"/>
+        </w:rPr>
+        <w:t xml:space="preserve"> (edelsüß)</w:t>
       </w:r>
     </w:p>
     <w:p>
@@ -2300,7 +2610,21 @@
         <w:rPr>
           <w:lang w:val="de-DE"/>
         </w:rPr>
-        <w:t>Die Zwiebeln fein hacken, Champignons in Scheiben und Gurkerl in feine Streifen schneiden.</w:t>
+        <w:t xml:space="preserve">Die Zwiebeln fein hacken, Champignons in Scheiben und </w:t>
+      </w:r>
+      <w:proofErr w:type="spellStart"/>
+      <w:r>
+        <w:rPr>
+          <w:lang w:val="de-DE"/>
+        </w:rPr>
+        <w:t>Gurkerl</w:t>
+      </w:r>
+      <w:proofErr w:type="spellEnd"/>
+      <w:r>
+        <w:rPr>
+          <w:lang w:val="de-DE"/>
+        </w:rPr>
+        <w:t xml:space="preserve"> in feine Streifen schneiden.</w:t>
       </w:r>
     </w:p>
     <w:p>
@@ -2353,7 +2677,21 @@
         <w:rPr>
           <w:lang w:val="de-DE"/>
         </w:rPr>
-        <w:t>Den Sauerrahm mit Paprikapulver sowie Mehl glatt verrühren und zügig in die Sauce einrühren. Gurkerl beigeben und nochmals kurz durchkochen.</w:t>
+        <w:t xml:space="preserve">Den Sauerrahm mit Paprikapulver sowie Mehl glatt verrühren und zügig in die Sauce einrühren. </w:t>
+      </w:r>
+      <w:proofErr w:type="spellStart"/>
+      <w:r>
+        <w:rPr>
+          <w:lang w:val="de-DE"/>
+        </w:rPr>
+        <w:t>Gurkerl</w:t>
+      </w:r>
+      <w:proofErr w:type="spellEnd"/>
+      <w:r>
+        <w:rPr>
+          <w:lang w:val="de-DE"/>
+        </w:rPr>
+        <w:t xml:space="preserve"> beigeben und nochmals kurz durchkochen.</w:t>
       </w:r>
     </w:p>
     <w:p>
@@ -2408,11 +2746,19 @@
           <w:lang w:val="de-DE"/>
         </w:rPr>
       </w:pPr>
-      <w:r>
-        <w:rPr>
-          <w:lang w:val="de-DE"/>
-        </w:rPr>
-        <w:t>Difficulty: 4</w:t>
+      <w:proofErr w:type="spellStart"/>
+      <w:r>
+        <w:rPr>
+          <w:lang w:val="de-DE"/>
+        </w:rPr>
+        <w:t>Difficulty</w:t>
+      </w:r>
+      <w:proofErr w:type="spellEnd"/>
+      <w:r>
+        <w:rPr>
+          <w:lang w:val="de-DE"/>
+        </w:rPr>
+        <w:t>: 4</w:t>
       </w:r>
     </w:p>
     <w:p>
@@ -2646,11 +2992,19 @@
           <w:lang w:val="de-DE"/>
         </w:rPr>
       </w:pPr>
-      <w:r>
-        <w:rPr>
-          <w:lang w:val="de-DE"/>
-        </w:rPr>
-        <w:t>Difficulty: 1</w:t>
+      <w:proofErr w:type="spellStart"/>
+      <w:r>
+        <w:rPr>
+          <w:lang w:val="de-DE"/>
+        </w:rPr>
+        <w:t>Difficulty</w:t>
+      </w:r>
+      <w:proofErr w:type="spellEnd"/>
+      <w:r>
+        <w:rPr>
+          <w:lang w:val="de-DE"/>
+        </w:rPr>
+        <w:t>: 1</w:t>
       </w:r>
     </w:p>
     <w:p>
@@ -2882,7 +3236,21 @@
         <w:rPr>
           <w:lang w:val="de-DE"/>
         </w:rPr>
-        <w:t xml:space="preserve">Ein Ei in eine separate Pfanne aufschlagen und kurz braten. Kartoffel-Gemüse-Mischung in einen Teller geben und Spiegelei oben drauf legen. Das Kartoffel-Gemüse-Gröstl </w:t>
+        <w:t xml:space="preserve">Ein Ei in eine separate Pfanne aufschlagen und kurz braten. Kartoffel-Gemüse-Mischung in einen Teller geben und Spiegelei oben </w:t>
+      </w:r>
+      <w:proofErr w:type="gramStart"/>
+      <w:r>
+        <w:rPr>
+          <w:lang w:val="de-DE"/>
+        </w:rPr>
+        <w:t>drauf legen</w:t>
+      </w:r>
+      <w:proofErr w:type="gramEnd"/>
+      <w:r>
+        <w:rPr>
+          <w:lang w:val="de-DE"/>
+        </w:rPr>
+        <w:t xml:space="preserve">. Das Kartoffel-Gemüse-Gröstl </w:t>
       </w:r>
       <w:r>
         <w:rPr>
@@ -2914,7 +3282,21 @@
         <w:rPr>
           <w:lang w:val="de-DE"/>
         </w:rPr>
-        <w:t>Das Kartoffel-Gemüse-Gröstl mit Spiegelei ist ein herrliches Restlessen und lässt sich auch mit unterschiedlichsten Gemüsearten, wie beispielsweise auch Zucchini zubereiten.</w:t>
+        <w:t xml:space="preserve">Das Kartoffel-Gemüse-Gröstl mit Spiegelei ist ein herrliches </w:t>
+      </w:r>
+      <w:proofErr w:type="spellStart"/>
+      <w:r>
+        <w:rPr>
+          <w:lang w:val="de-DE"/>
+        </w:rPr>
+        <w:t>Restlessen</w:t>
+      </w:r>
+      <w:proofErr w:type="spellEnd"/>
+      <w:r>
+        <w:rPr>
+          <w:lang w:val="de-DE"/>
+        </w:rPr>
+        <w:t xml:space="preserve"> und lässt sich auch mit unterschiedlichsten Gemüsearten, wie beispielsweise auch Zucchini zubereiten.</w:t>
       </w:r>
     </w:p>
     <w:p>
@@ -2937,11 +3319,19 @@
           <w:lang w:val="de-DE"/>
         </w:rPr>
       </w:pPr>
-      <w:r>
-        <w:rPr>
-          <w:lang w:val="de-DE"/>
-        </w:rPr>
-        <w:t>Difficulty: 3</w:t>
+      <w:proofErr w:type="spellStart"/>
+      <w:r>
+        <w:rPr>
+          <w:lang w:val="de-DE"/>
+        </w:rPr>
+        <w:t>Difficulty</w:t>
+      </w:r>
+      <w:proofErr w:type="spellEnd"/>
+      <w:r>
+        <w:rPr>
+          <w:lang w:val="de-DE"/>
+        </w:rPr>
+        <w:t>: 3</w:t>
       </w:r>
     </w:p>
     <w:p>
@@ -3024,20 +3414,48 @@
         <w:rPr>
           <w:lang w:val="de-DE"/>
         </w:rPr>
-        <w:t>1 Stk Zwiebel</w:t>
-      </w:r>
-    </w:p>
-    <w:p>
-      <w:pPr>
-        <w:rPr>
-          <w:lang w:val="de-DE"/>
-        </w:rPr>
-      </w:pPr>
-      <w:r>
-        <w:rPr>
-          <w:lang w:val="de-DE"/>
-        </w:rPr>
-        <w:t>2 Stk Paprika</w:t>
+        <w:t xml:space="preserve">1 </w:t>
+      </w:r>
+      <w:proofErr w:type="spellStart"/>
+      <w:r>
+        <w:rPr>
+          <w:lang w:val="de-DE"/>
+        </w:rPr>
+        <w:t>Stk</w:t>
+      </w:r>
+      <w:proofErr w:type="spellEnd"/>
+      <w:r>
+        <w:rPr>
+          <w:lang w:val="de-DE"/>
+        </w:rPr>
+        <w:t xml:space="preserve"> Zwiebel</w:t>
+      </w:r>
+    </w:p>
+    <w:p>
+      <w:pPr>
+        <w:rPr>
+          <w:lang w:val="de-DE"/>
+        </w:rPr>
+      </w:pPr>
+      <w:r>
+        <w:rPr>
+          <w:lang w:val="de-DE"/>
+        </w:rPr>
+        <w:t xml:space="preserve">2 </w:t>
+      </w:r>
+      <w:proofErr w:type="spellStart"/>
+      <w:r>
+        <w:rPr>
+          <w:lang w:val="de-DE"/>
+        </w:rPr>
+        <w:t>Stk</w:t>
+      </w:r>
+      <w:proofErr w:type="spellEnd"/>
+      <w:r>
+        <w:rPr>
+          <w:lang w:val="de-DE"/>
+        </w:rPr>
+        <w:t xml:space="preserve"> Paprika</w:t>
       </w:r>
     </w:p>
     <w:p>
@@ -3192,7 +3610,21 @@
         <w:rPr>
           <w:lang w:val="de-DE"/>
         </w:rPr>
-        <w:t>Paprikapulver und Tomatenmark hinzugeben und mit Suppe und dem Sauerrahm aufgiesen. Ei</w:t>
+        <w:t xml:space="preserve">Paprikapulver und Tomatenmark hinzugeben und mit Suppe und dem Sauerrahm </w:t>
+      </w:r>
+      <w:proofErr w:type="spellStart"/>
+      <w:r>
+        <w:rPr>
+          <w:lang w:val="de-DE"/>
+        </w:rPr>
+        <w:t>aufgiesen</w:t>
+      </w:r>
+      <w:proofErr w:type="spellEnd"/>
+      <w:r>
+        <w:rPr>
+          <w:lang w:val="de-DE"/>
+        </w:rPr>
+        <w:t>. Ei</w:t>
       </w:r>
       <w:r>
         <w:rPr>
@@ -3246,11 +3678,19 @@
           <w:lang w:val="de-DE"/>
         </w:rPr>
       </w:pPr>
-      <w:r>
-        <w:rPr>
-          <w:lang w:val="de-DE"/>
-        </w:rPr>
-        <w:t xml:space="preserve">Difficulty: </w:t>
+      <w:proofErr w:type="spellStart"/>
+      <w:r>
+        <w:rPr>
+          <w:lang w:val="de-DE"/>
+        </w:rPr>
+        <w:t>Difficulty</w:t>
+      </w:r>
+      <w:proofErr w:type="spellEnd"/>
+      <w:r>
+        <w:rPr>
+          <w:lang w:val="de-DE"/>
+        </w:rPr>
+        <w:t xml:space="preserve">: </w:t>
       </w:r>
       <w:r>
         <w:rPr>
@@ -3319,7 +3759,21 @@
         <w:rPr>
           <w:lang w:val="de-DE"/>
         </w:rPr>
-        <w:t>800 g Gemüse (gemischt, nach Marktlage, z.B. Chinakohl, Paprikaschoten, Pak Choi, Zucchini, etc)</w:t>
+        <w:t xml:space="preserve">800 g Gemüse (gemischt, nach Marktlage, z.B. Chinakohl, Paprikaschoten, Pak Choi, Zucchini, </w:t>
+      </w:r>
+      <w:proofErr w:type="spellStart"/>
+      <w:r>
+        <w:rPr>
+          <w:lang w:val="de-DE"/>
+        </w:rPr>
+        <w:t>etc</w:t>
+      </w:r>
+      <w:proofErr w:type="spellEnd"/>
+      <w:r>
+        <w:rPr>
+          <w:lang w:val="de-DE"/>
+        </w:rPr>
+        <w:t>)</w:t>
       </w:r>
     </w:p>
     <w:p>
@@ -3562,11 +4016,19 @@
           <w:lang w:val="de-DE"/>
         </w:rPr>
       </w:pPr>
-      <w:r>
-        <w:rPr>
-          <w:lang w:val="de-DE"/>
-        </w:rPr>
-        <w:t>Difficulty:</w:t>
+      <w:proofErr w:type="spellStart"/>
+      <w:r>
+        <w:rPr>
+          <w:lang w:val="de-DE"/>
+        </w:rPr>
+        <w:t>Difficulty</w:t>
+      </w:r>
+      <w:proofErr w:type="spellEnd"/>
+      <w:r>
+        <w:rPr>
+          <w:lang w:val="de-DE"/>
+        </w:rPr>
+        <w:t>:</w:t>
       </w:r>
       <w:r>
         <w:rPr>
@@ -3681,7 +4143,21 @@
         <w:rPr>
           <w:lang w:val="de-DE"/>
         </w:rPr>
-        <w:t>1 Handvoll Frische oder 20 g getrocknete chin. Pilze</w:t>
+        <w:t xml:space="preserve">1 Handvoll Frische oder 20 g getrocknete </w:t>
+      </w:r>
+      <w:proofErr w:type="spellStart"/>
+      <w:r>
+        <w:rPr>
+          <w:lang w:val="de-DE"/>
+        </w:rPr>
+        <w:t>chin</w:t>
+      </w:r>
+      <w:proofErr w:type="spellEnd"/>
+      <w:r>
+        <w:rPr>
+          <w:lang w:val="de-DE"/>
+        </w:rPr>
+        <w:t>. Pilze</w:t>
       </w:r>
     </w:p>
     <w:p>
@@ -3838,7 +4314,21 @@
         <w:rPr>
           <w:lang w:val="de-DE"/>
         </w:rPr>
-        <w:t>Das Huhn der Länge nach halbieren und in Viertel hacken bzw. mit der Geflügelschere teilen. Die Hühnerteile in eine Schüssel geben, mit Sojasauce übergießen und 30-45 Minuten marinieren. Währenddessen die Teile ab und an wenden und gut mit Sojasauce einstreichen. Nun in einem Wok oder einer schweren Pfanne reichlich Öl erhitzen. Die Hühnerteile aus der Marinade nehmen, abtropfen lassen und im heißen Öl rundum frittieren. Herausnehmen und auf Küchenkrepp abtropfen lassen. Übrig gebliebenes Öl abgießen und den Wok rasch mit einer Küchenrolle auswischen. Die verbliebene Sojasaucen-Marinade gemeinsam mit Reiswein, Honig, Frühlingszwiebeln sowie Sternanis hineingeben und aufkochen lassen. Die Hühnerteile wieder einlegen, so viel heißes Wasser zugießen, dass die Hühnerteile fast bedeckt sind, und 40-50 Minuten weichköcheln lassen. Hühnerstücke wieder herausheben und die Flüssigkeit bei großer Hitze stark einkochen lassen. Inzwischen die Pilze in Streifen schneiden (getrocknete Pilze vorher 20 Minuten in lauwarmem Wasser einweichen). Karotte und Lauch in Scheiben, die Hühnerinnereien in kleinere Würfel schneiden. Das Hühnerfleisch von den Knochen lösen, ebenfalls in mundgerechte Stücke schneiden und warmhalten. Das vorbereitete Gemüse gemeinsam mit den Erbsenschoten, Garnelen und Hühnerinnereien in den Wok geben, aufkochen lassen und 3-4 Minuten auf kleiner Flamme ziehen lassen. Mit in etwas Wasser aufgelöster Maisstärke binden. Das Hühnerfleisch anrichten, die fertige Sauce darübergießen und mit etwas Sesamöl beträufeln.</w:t>
+        <w:t xml:space="preserve">Das Huhn der Länge nach halbieren und in Viertel hacken bzw. mit der Geflügelschere teilen. Die Hühnerteile in eine Schüssel geben, mit Sojasauce übergießen und 30-45 Minuten marinieren. Währenddessen die Teile ab und an wenden und gut mit Sojasauce einstreichen. Nun in einem Wok oder einer schweren Pfanne reichlich Öl erhitzen. Die Hühnerteile aus der Marinade nehmen, abtropfen lassen und im heißen Öl rundum frittieren. Herausnehmen und auf Küchenkrepp abtropfen lassen. Übrig gebliebenes Öl abgießen und den Wok rasch mit einer Küchenrolle auswischen. Die verbliebene Sojasaucen-Marinade gemeinsam mit Reiswein, Honig, Frühlingszwiebeln sowie Sternanis hineingeben und aufkochen lassen. Die Hühnerteile wieder einlegen, so viel heißes Wasser zugießen, dass die Hühnerteile fast bedeckt sind, und 40-50 Minuten weichköcheln lassen. Hühnerstücke wieder herausheben und die Flüssigkeit bei großer Hitze stark einkochen lassen. Inzwischen die Pilze in Streifen schneiden (getrocknete Pilze vorher 20 Minuten in lauwarmem Wasser einweichen). Karotte und Lauch in Scheiben, die Hühnerinnereien in kleinere Würfel schneiden. Das Hühnerfleisch von den Knochen lösen, ebenfalls in mundgerechte Stücke schneiden und warmhalten. Das vorbereitete Gemüse gemeinsam mit den Erbsenschoten, Garnelen und Hühnerinnereien in den Wok geben, aufkochen lassen und 3-4 Minuten auf kleiner Flamme ziehen lassen. Mit in etwas Wasser aufgelöster Maisstärke binden. Das Hühnerfleisch anrichten, die fertige Sauce </w:t>
+      </w:r>
+      <w:proofErr w:type="spellStart"/>
+      <w:r>
+        <w:rPr>
+          <w:lang w:val="de-DE"/>
+        </w:rPr>
+        <w:t>darübergießen</w:t>
+      </w:r>
+      <w:proofErr w:type="spellEnd"/>
+      <w:r>
+        <w:rPr>
+          <w:lang w:val="de-DE"/>
+        </w:rPr>
+        <w:t xml:space="preserve"> und mit etwas Sesamöl beträufeln.</w:t>
       </w:r>
     </w:p>
     <w:p>
@@ -3860,11 +4350,19 @@
           <w:lang w:val="de-DE"/>
         </w:rPr>
       </w:pPr>
-      <w:r>
-        <w:rPr>
-          <w:lang w:val="de-DE"/>
-        </w:rPr>
-        <w:t>Difficulty: 5</w:t>
+      <w:proofErr w:type="spellStart"/>
+      <w:r>
+        <w:rPr>
+          <w:lang w:val="de-DE"/>
+        </w:rPr>
+        <w:t>Difficulty</w:t>
+      </w:r>
+      <w:proofErr w:type="spellEnd"/>
+      <w:r>
+        <w:rPr>
+          <w:lang w:val="de-DE"/>
+        </w:rPr>
+        <w:t>: 5</w:t>
       </w:r>
     </w:p>
     <w:p>
@@ -3895,7 +4393,14 @@
         <w:rPr>
           <w:lang w:val="de-DE"/>
         </w:rPr>
-        <w:t>Gedämpfte Wa</w:t>
+        <w:t xml:space="preserve">Gedämpfte </w:t>
+      </w:r>
+      <w:proofErr w:type="spellStart"/>
+      <w:r>
+        <w:rPr>
+          <w:lang w:val="de-DE"/>
+        </w:rPr>
+        <w:t>Wa</w:t>
       </w:r>
       <w:r>
         <w:rPr>
@@ -3913,7 +4418,14 @@
         <w:rPr>
           <w:lang w:val="de-DE"/>
         </w:rPr>
-        <w:t>n-Täschchen mit Shrimps und Schweinefleisch</w:t>
+        <w:t>n</w:t>
+      </w:r>
+      <w:proofErr w:type="spellEnd"/>
+      <w:r>
+        <w:rPr>
+          <w:lang w:val="de-DE"/>
+        </w:rPr>
+        <w:t>-Täschchen mit Shrimps und Schweinefleisch</w:t>
       </w:r>
     </w:p>
     <w:p>
@@ -3939,7 +4451,39 @@
         <w:rPr>
           <w:lang w:val="de-DE"/>
         </w:rPr>
-        <w:t>20 Stück Wonton-Teigblätter (Zutaten für 20 Stück)</w:t>
+        <w:t xml:space="preserve">20 Stück </w:t>
+      </w:r>
+      <w:proofErr w:type="spellStart"/>
+      <w:r>
+        <w:rPr>
+          <w:lang w:val="de-DE"/>
+        </w:rPr>
+        <w:t>Wa</w:t>
+      </w:r>
+      <w:r>
+        <w:rPr>
+          <w:lang w:val="de-DE"/>
+        </w:rPr>
+        <w:t>nt</w:t>
+      </w:r>
+      <w:r>
+        <w:rPr>
+          <w:lang w:val="de-DE"/>
+        </w:rPr>
+        <w:t>a</w:t>
+      </w:r>
+      <w:r>
+        <w:rPr>
+          <w:lang w:val="de-DE"/>
+        </w:rPr>
+        <w:t>n</w:t>
+      </w:r>
+      <w:proofErr w:type="spellEnd"/>
+      <w:r>
+        <w:rPr>
+          <w:lang w:val="de-DE"/>
+        </w:rPr>
+        <w:t>-Teigblätter (Zutaten für 20 Stück)</w:t>
       </w:r>
     </w:p>
     <w:p>
@@ -3991,7 +4535,21 @@
         <w:rPr>
           <w:lang w:val="de-DE"/>
         </w:rPr>
-        <w:t>1 EL Frische chin. Pilze (od. eingeweichte)</w:t>
+        <w:t xml:space="preserve">1 EL Frische </w:t>
+      </w:r>
+      <w:proofErr w:type="spellStart"/>
+      <w:r>
+        <w:rPr>
+          <w:lang w:val="de-DE"/>
+        </w:rPr>
+        <w:t>chin</w:t>
+      </w:r>
+      <w:proofErr w:type="spellEnd"/>
+      <w:r>
+        <w:rPr>
+          <w:lang w:val="de-DE"/>
+        </w:rPr>
+        <w:t>. Pilze (od. eingeweichte)</w:t>
       </w:r>
     </w:p>
     <w:p>
@@ -4096,7 +4654,35 @@
         <w:rPr>
           <w:lang w:val="de-DE"/>
         </w:rPr>
-        <w:t>Shrimps- und Krebsfleisch fein schneiden, die Pilze klein hacken und beides gemeinsam mit dem Faschierten, mit Zucker, Salz, Pfeffer und Sesamöl vermischen. Mit der Speisestärke gut vermengen und den gehackten Koriander einrühren. Die Teigblätter auflegen und jeweils etwas Füllmasse in die Mitte setzen. Nach Belieben rund ausstechen und zu halbmondförmigen Täschchen zusammenklappen oder die Ecken so übereinanderklappen, dass ein Dreieck entsteht. Die Teigränder dabei mit Wasser befeuchten und gut festdrücken. Auf einen Dämpfeinsatz platzieren und im Bambuskörbchen (oder Topf) zugedeckt 8-10 Minuten dämpfen. Wontons mit etwas Sesamöl beträufeln und mit frisch gehacktem oder geriebenem Ingwer bestreuen. A</w:t>
+        <w:t xml:space="preserve">Shrimps- und Krebsfleisch fein schneiden, die Pilze klein hacken und beides gemeinsam mit dem Faschierten, mit Zucker, Salz, Pfeffer und Sesamöl vermischen. Mit der Speisestärke gut vermengen und den gehackten Koriander einrühren. Die Teigblätter auflegen und jeweils etwas Füllmasse in die Mitte setzen. Nach Belieben rund ausstechen und zu halbmondförmigen Täschchen zusammenklappen oder die Ecken so </w:t>
+      </w:r>
+      <w:proofErr w:type="spellStart"/>
+      <w:r>
+        <w:rPr>
+          <w:lang w:val="de-DE"/>
+        </w:rPr>
+        <w:t>übereinanderklappen</w:t>
+      </w:r>
+      <w:proofErr w:type="spellEnd"/>
+      <w:r>
+        <w:rPr>
+          <w:lang w:val="de-DE"/>
+        </w:rPr>
+        <w:t xml:space="preserve">, dass ein Dreieck entsteht. Die Teigränder dabei mit Wasser befeuchten und gut festdrücken. Auf einen Dämpfeinsatz platzieren und im Bambuskörbchen (oder Topf) zugedeckt 8-10 Minuten dämpfen. </w:t>
+      </w:r>
+      <w:proofErr w:type="spellStart"/>
+      <w:r>
+        <w:rPr>
+          <w:lang w:val="de-DE"/>
+        </w:rPr>
+        <w:t>Wontons</w:t>
+      </w:r>
+      <w:proofErr w:type="spellEnd"/>
+      <w:r>
+        <w:rPr>
+          <w:lang w:val="de-DE"/>
+        </w:rPr>
+        <w:t xml:space="preserve"> mit etwas Sesamöl beträufeln und mit frisch gehacktem oder geriebenem Ingwer bestreuen. A</w:t>
       </w:r>
       <w:r>
         <w:rPr>
@@ -4128,7 +4714,21 @@
         <w:rPr>
           <w:lang w:val="de-DE"/>
         </w:rPr>
-        <w:t>Die Füllmasse dieser Wontons kann beliebig, etwa durch gehackte geröstete Erdnüsse, frisch gehackten Ingwer oder Chili, abgewandelt werden.</w:t>
+        <w:t xml:space="preserve">Die Füllmasse dieser </w:t>
+      </w:r>
+      <w:proofErr w:type="spellStart"/>
+      <w:r>
+        <w:rPr>
+          <w:lang w:val="de-DE"/>
+        </w:rPr>
+        <w:t>Wontons</w:t>
+      </w:r>
+      <w:proofErr w:type="spellEnd"/>
+      <w:r>
+        <w:rPr>
+          <w:lang w:val="de-DE"/>
+        </w:rPr>
+        <w:t xml:space="preserve"> kann beliebig, etwa durch gehackte geröstete Erdnüsse, frisch gehackten Ingwer oder Chili, abgewandelt werden.</w:t>
       </w:r>
     </w:p>
     <w:p>
@@ -4150,17 +4750,25 @@
           <w:lang w:val="de-DE"/>
         </w:rPr>
       </w:pPr>
-      <w:r>
-        <w:rPr>
-          <w:lang w:val="de-DE"/>
-        </w:rPr>
-        <w:t xml:space="preserve">Difficulty: </w:t>
-      </w:r>
-      <w:r>
-        <w:rPr>
-          <w:lang w:val="de-DE"/>
-        </w:rPr>
-        <w:t>5</w:t>
+      <w:proofErr w:type="spellStart"/>
+      <w:r>
+        <w:rPr>
+          <w:lang w:val="de-DE"/>
+        </w:rPr>
+        <w:t>Difficulty</w:t>
+      </w:r>
+      <w:proofErr w:type="spellEnd"/>
+      <w:r>
+        <w:rPr>
+          <w:lang w:val="de-DE"/>
+        </w:rPr>
+        <w:t xml:space="preserve">: </w:t>
+      </w:r>
+      <w:r>
+        <w:rPr>
+          <w:lang w:val="de-DE"/>
+        </w:rPr>
+        <w:t>4</w:t>
       </w:r>
     </w:p>
     <w:p>
@@ -4336,11 +4944,19 @@
           <w:lang w:val="de-DE"/>
         </w:rPr>
       </w:pPr>
-      <w:r>
-        <w:rPr>
-          <w:lang w:val="de-DE"/>
-        </w:rPr>
-        <w:t>Difficulty: 1</w:t>
+      <w:proofErr w:type="spellStart"/>
+      <w:r>
+        <w:rPr>
+          <w:lang w:val="de-DE"/>
+        </w:rPr>
+        <w:t>Difficulty</w:t>
+      </w:r>
+      <w:proofErr w:type="spellEnd"/>
+      <w:r>
+        <w:rPr>
+          <w:lang w:val="de-DE"/>
+        </w:rPr>
+        <w:t>: 1</w:t>
       </w:r>
     </w:p>
     <w:p>
@@ -4398,7 +5014,21 @@
         <w:rPr>
           <w:lang w:val="de-DE"/>
         </w:rPr>
-        <w:t xml:space="preserve">4 Stk. Schnitzel (groß, vom Schwein, Kalb oder </w:t>
+        <w:t xml:space="preserve">4 </w:t>
+      </w:r>
+      <w:proofErr w:type="spellStart"/>
+      <w:r>
+        <w:rPr>
+          <w:lang w:val="de-DE"/>
+        </w:rPr>
+        <w:t>Stk</w:t>
+      </w:r>
+      <w:proofErr w:type="spellEnd"/>
+      <w:r>
+        <w:rPr>
+          <w:lang w:val="de-DE"/>
+        </w:rPr>
+        <w:t xml:space="preserve">. Schnitzel (groß, vom Schwein, Kalb oder </w:t>
       </w:r>
       <w:r>
         <w:rPr>
@@ -4449,7 +5079,21 @@
         <w:rPr>
           <w:lang w:val="de-DE"/>
         </w:rPr>
-        <w:t>1-2 Stk. Eier (zum Panieren)</w:t>
+        <w:t xml:space="preserve">1-2 </w:t>
+      </w:r>
+      <w:proofErr w:type="spellStart"/>
+      <w:r>
+        <w:rPr>
+          <w:lang w:val="de-DE"/>
+        </w:rPr>
+        <w:t>Stk</w:t>
+      </w:r>
+      <w:proofErr w:type="spellEnd"/>
+      <w:r>
+        <w:rPr>
+          <w:lang w:val="de-DE"/>
+        </w:rPr>
+        <w:t>. Eier (zum Panieren)</w:t>
       </w:r>
     </w:p>
     <w:p>
@@ -4488,7 +5132,19 @@
         <w:rPr>
           <w:lang w:val="de-DE"/>
         </w:rPr>
-        <w:t>Semmelbösel</w:t>
+        <w:t>Semmelb</w:t>
+      </w:r>
+      <w:r>
+        <w:rPr>
+          <w:lang w:val="de-DE"/>
+        </w:rPr>
+        <w:t>r</w:t>
+      </w:r>
+      <w:r>
+        <w:rPr>
+          <w:lang w:val="de-DE"/>
+        </w:rPr>
+        <w:t>ösel</w:t>
       </w:r>
     </w:p>
     <w:p>
@@ -4572,7 +5228,21 @@
         <w:rPr>
           <w:lang w:val="de-DE"/>
         </w:rPr>
-        <w:t xml:space="preserve">Für das Cordon Bleu die Schnitzel auflegen, dünn ausklopfen und dabei darauf achten, dass sie nicht einreißen. Auf beiden Seiten salzen und pfeffern. Auf eine Hälfte jedes Schnitzels eine Scheibe Schinken, eine Scheibe Käse und wieder Schinken legen. </w:t>
+        <w:t xml:space="preserve">Für </w:t>
+      </w:r>
+      <w:proofErr w:type="gramStart"/>
+      <w:r>
+        <w:rPr>
+          <w:lang w:val="de-DE"/>
+        </w:rPr>
+        <w:t>das Cordon</w:t>
+      </w:r>
+      <w:proofErr w:type="gramEnd"/>
+      <w:r>
+        <w:rPr>
+          <w:lang w:val="de-DE"/>
+        </w:rPr>
+        <w:t xml:space="preserve"> Bleu die Schnitzel auflegen, dünn ausklopfen und dabei darauf achten, dass sie nicht einreißen. Auf beiden Seiten salzen und pfeffern. Auf eine Hälfte jedes Schnitzels eine Scheibe Schinken, eine Scheibe Käse und wieder Schinken legen. </w:t>
       </w:r>
     </w:p>
     <w:p>
@@ -4604,7 +5274,21 @@
         <w:rPr>
           <w:lang w:val="de-DE"/>
         </w:rPr>
-        <w:t xml:space="preserve">Eier in einem Suppenteller verschlagen. Nun Schnitzerl zuerst in Mehl wenden, durch das Ei ziehen und in Bröseln wälzen. </w:t>
+        <w:t xml:space="preserve">Eier in einem Suppenteller verschlagen. Nun </w:t>
+      </w:r>
+      <w:proofErr w:type="spellStart"/>
+      <w:r>
+        <w:rPr>
+          <w:lang w:val="de-DE"/>
+        </w:rPr>
+        <w:t>Schnitzerl</w:t>
+      </w:r>
+      <w:proofErr w:type="spellEnd"/>
+      <w:r>
+        <w:rPr>
+          <w:lang w:val="de-DE"/>
+        </w:rPr>
+        <w:t xml:space="preserve"> zuerst in Mehl wenden, durch das Ei ziehen und in Bröseln wälzen. </w:t>
       </w:r>
     </w:p>
     <w:p>
@@ -4636,7 +5320,21 @@
         <w:rPr>
           <w:lang w:val="de-DE"/>
         </w:rPr>
-        <w:t>Cordon Bleu mit Erdäpfelsalat oder Petersilerdäpfeln servieren.</w:t>
+        <w:t xml:space="preserve">Cordon Bleu mit Erdäpfelsalat oder </w:t>
+      </w:r>
+      <w:proofErr w:type="spellStart"/>
+      <w:r>
+        <w:rPr>
+          <w:lang w:val="de-DE"/>
+        </w:rPr>
+        <w:t>Petersilerdäpfeln</w:t>
+      </w:r>
+      <w:proofErr w:type="spellEnd"/>
+      <w:r>
+        <w:rPr>
+          <w:lang w:val="de-DE"/>
+        </w:rPr>
+        <w:t xml:space="preserve"> servieren.</w:t>
       </w:r>
     </w:p>
     <w:p>
@@ -4658,11 +5356,19 @@
           <w:lang w:val="de-DE"/>
         </w:rPr>
       </w:pPr>
-      <w:r>
-        <w:rPr>
-          <w:lang w:val="de-DE"/>
-        </w:rPr>
-        <w:t xml:space="preserve">Difficulty: </w:t>
+      <w:proofErr w:type="spellStart"/>
+      <w:r>
+        <w:rPr>
+          <w:lang w:val="de-DE"/>
+        </w:rPr>
+        <w:t>Difficulty</w:t>
+      </w:r>
+      <w:proofErr w:type="spellEnd"/>
+      <w:r>
+        <w:rPr>
+          <w:lang w:val="de-DE"/>
+        </w:rPr>
+        <w:t xml:space="preserve">: </w:t>
       </w:r>
       <w:r>
         <w:rPr>
@@ -4725,7 +5431,21 @@
         <w:rPr>
           <w:lang w:val="de-DE"/>
         </w:rPr>
-        <w:t>4 Stk Entenbrüste (mit Haut)</w:t>
+        <w:t xml:space="preserve">4 </w:t>
+      </w:r>
+      <w:proofErr w:type="spellStart"/>
+      <w:r>
+        <w:rPr>
+          <w:lang w:val="de-DE"/>
+        </w:rPr>
+        <w:t>Stk</w:t>
+      </w:r>
+      <w:proofErr w:type="spellEnd"/>
+      <w:r>
+        <w:rPr>
+          <w:lang w:val="de-DE"/>
+        </w:rPr>
+        <w:t xml:space="preserve"> Entenbrüste (mit Haut)</w:t>
       </w:r>
     </w:p>
     <w:p>
@@ -4765,7 +5485,21 @@
         <w:rPr>
           <w:lang w:val="de-DE"/>
         </w:rPr>
-        <w:t>2 Stk Schalotten</w:t>
+        <w:t xml:space="preserve">2 </w:t>
+      </w:r>
+      <w:proofErr w:type="spellStart"/>
+      <w:r>
+        <w:rPr>
+          <w:lang w:val="de-DE"/>
+        </w:rPr>
+        <w:t>Stk</w:t>
+      </w:r>
+      <w:proofErr w:type="spellEnd"/>
+      <w:r>
+        <w:rPr>
+          <w:lang w:val="de-DE"/>
+        </w:rPr>
+        <w:t xml:space="preserve"> Schalotten</w:t>
       </w:r>
     </w:p>
     <w:p>
@@ -4804,7 +5538,21 @@
         <w:rPr>
           <w:lang w:val="de-DE"/>
         </w:rPr>
-        <w:t>150 ml Noilly Prat</w:t>
+        <w:t xml:space="preserve">150 ml </w:t>
+      </w:r>
+      <w:proofErr w:type="spellStart"/>
+      <w:r>
+        <w:rPr>
+          <w:lang w:val="de-DE"/>
+        </w:rPr>
+        <w:t>Noilly</w:t>
+      </w:r>
+      <w:proofErr w:type="spellEnd"/>
+      <w:r>
+        <w:rPr>
+          <w:lang w:val="de-DE"/>
+        </w:rPr>
+        <w:t xml:space="preserve"> Prat</w:t>
       </w:r>
     </w:p>
     <w:p>
@@ -4843,8 +5591,16 @@
         <w:rPr>
           <w:lang w:val="de-DE"/>
         </w:rPr>
-        <w:t>1 EL Creme fraiche</w:t>
-      </w:r>
+        <w:t xml:space="preserve">1 EL Creme </w:t>
+      </w:r>
+      <w:proofErr w:type="spellStart"/>
+      <w:r>
+        <w:rPr>
+          <w:lang w:val="de-DE"/>
+        </w:rPr>
+        <w:t>fraiche</w:t>
+      </w:r>
+      <w:proofErr w:type="spellEnd"/>
     </w:p>
     <w:p>
       <w:pPr>
@@ -4869,7 +5625,21 @@
         <w:rPr>
           <w:lang w:val="de-DE"/>
         </w:rPr>
-        <w:t>Trüffel (frische schwarze, alternativ Trüffel aus dem Glas oder Trüffelöl)</w:t>
+        <w:t xml:space="preserve">Trüffel (frische schwarze, alternativ Trüffel aus dem Glas oder </w:t>
+      </w:r>
+      <w:proofErr w:type="spellStart"/>
+      <w:r>
+        <w:rPr>
+          <w:lang w:val="de-DE"/>
+        </w:rPr>
+        <w:t>Trüffelöl</w:t>
+      </w:r>
+      <w:proofErr w:type="spellEnd"/>
+      <w:r>
+        <w:rPr>
+          <w:lang w:val="de-DE"/>
+        </w:rPr>
+        <w:t>)</w:t>
       </w:r>
     </w:p>
     <w:p>
@@ -4908,47 +5678,97 @@
         <w:rPr>
           <w:lang w:val="de-DE"/>
         </w:rPr>
-        <w:t xml:space="preserve"> 5 Stk Kartoffeln (große)</w:t>
-      </w:r>
-    </w:p>
-    <w:p>
-      <w:pPr>
-        <w:rPr>
-          <w:lang w:val="de-DE"/>
-        </w:rPr>
-      </w:pPr>
-      <w:r>
-        <w:rPr>
-          <w:lang w:val="de-DE"/>
-        </w:rPr>
-        <w:t>1 Stk Birne</w:t>
-      </w:r>
-    </w:p>
-    <w:p>
-      <w:pPr>
-        <w:rPr>
-          <w:lang w:val="de-DE"/>
-        </w:rPr>
-      </w:pPr>
-      <w:r>
-        <w:rPr>
-          <w:lang w:val="de-DE"/>
-        </w:rPr>
-        <w:t>1 Stk Ei</w:t>
-      </w:r>
-    </w:p>
-    <w:p>
-      <w:pPr>
-        <w:rPr>
-          <w:lang w:val="de-DE"/>
-        </w:rPr>
-      </w:pPr>
-      <w:r>
-        <w:rPr>
-          <w:lang w:val="de-DE"/>
-        </w:rPr>
-        <w:t>1 Becher Creme fraiche</w:t>
-      </w:r>
+        <w:t xml:space="preserve"> 5 </w:t>
+      </w:r>
+      <w:proofErr w:type="spellStart"/>
+      <w:r>
+        <w:rPr>
+          <w:lang w:val="de-DE"/>
+        </w:rPr>
+        <w:t>Stk</w:t>
+      </w:r>
+      <w:proofErr w:type="spellEnd"/>
+      <w:r>
+        <w:rPr>
+          <w:lang w:val="de-DE"/>
+        </w:rPr>
+        <w:t xml:space="preserve"> Kartoffeln (große)</w:t>
+      </w:r>
+    </w:p>
+    <w:p>
+      <w:pPr>
+        <w:rPr>
+          <w:lang w:val="de-DE"/>
+        </w:rPr>
+      </w:pPr>
+      <w:r>
+        <w:rPr>
+          <w:lang w:val="de-DE"/>
+        </w:rPr>
+        <w:t xml:space="preserve">1 </w:t>
+      </w:r>
+      <w:proofErr w:type="spellStart"/>
+      <w:r>
+        <w:rPr>
+          <w:lang w:val="de-DE"/>
+        </w:rPr>
+        <w:t>Stk</w:t>
+      </w:r>
+      <w:proofErr w:type="spellEnd"/>
+      <w:r>
+        <w:rPr>
+          <w:lang w:val="de-DE"/>
+        </w:rPr>
+        <w:t xml:space="preserve"> Birne</w:t>
+      </w:r>
+    </w:p>
+    <w:p>
+      <w:pPr>
+        <w:rPr>
+          <w:lang w:val="de-DE"/>
+        </w:rPr>
+      </w:pPr>
+      <w:r>
+        <w:rPr>
+          <w:lang w:val="de-DE"/>
+        </w:rPr>
+        <w:t xml:space="preserve">1 </w:t>
+      </w:r>
+      <w:proofErr w:type="spellStart"/>
+      <w:r>
+        <w:rPr>
+          <w:lang w:val="de-DE"/>
+        </w:rPr>
+        <w:t>Stk</w:t>
+      </w:r>
+      <w:proofErr w:type="spellEnd"/>
+      <w:r>
+        <w:rPr>
+          <w:lang w:val="de-DE"/>
+        </w:rPr>
+        <w:t xml:space="preserve"> Ei</w:t>
+      </w:r>
+    </w:p>
+    <w:p>
+      <w:pPr>
+        <w:rPr>
+          <w:lang w:val="de-DE"/>
+        </w:rPr>
+      </w:pPr>
+      <w:r>
+        <w:rPr>
+          <w:lang w:val="de-DE"/>
+        </w:rPr>
+        <w:t xml:space="preserve">1 Becher Creme </w:t>
+      </w:r>
+      <w:proofErr w:type="spellStart"/>
+      <w:r>
+        <w:rPr>
+          <w:lang w:val="de-DE"/>
+        </w:rPr>
+        <w:t>fraiche</w:t>
+      </w:r>
+      <w:proofErr w:type="spellEnd"/>
     </w:p>
     <w:p>
       <w:pPr>
@@ -4995,12 +5815,14 @@
           <w:lang w:val="de-DE"/>
         </w:rPr>
       </w:pPr>
+      <w:proofErr w:type="spellStart"/>
       <w:r>
         <w:rPr>
           <w:lang w:val="de-DE"/>
         </w:rPr>
         <w:t>Muskatnuß</w:t>
       </w:r>
+      <w:proofErr w:type="spellEnd"/>
     </w:p>
     <w:p>
       <w:pPr>
@@ -5063,7 +5885,21 @@
         <w:rPr>
           <w:lang w:val="de-DE"/>
         </w:rPr>
-        <w:t>Creme fraiche, das Ei, Senf und die Gewürze in einer Schüssel mi</w:t>
+        <w:t xml:space="preserve">Creme </w:t>
+      </w:r>
+      <w:proofErr w:type="spellStart"/>
+      <w:r>
+        <w:rPr>
+          <w:lang w:val="de-DE"/>
+        </w:rPr>
+        <w:t>fraiche</w:t>
+      </w:r>
+      <w:proofErr w:type="spellEnd"/>
+      <w:r>
+        <w:rPr>
+          <w:lang w:val="de-DE"/>
+        </w:rPr>
+        <w:t>, das Ei, Senf und die Gewürze in einer Schüssel mi</w:t>
       </w:r>
       <w:r>
         <w:rPr>
@@ -5082,7 +5918,21 @@
         <w:rPr>
           <w:lang w:val="de-DE"/>
         </w:rPr>
-        <w:t>Die Kartoffelscheiben abwechselnd mit den Birnenscheiben in vier kleine Gratinförmchen schich</w:t>
+        <w:t xml:space="preserve">Die Kartoffelscheiben abwechselnd mit den Birnenscheiben in vier kleine </w:t>
+      </w:r>
+      <w:proofErr w:type="spellStart"/>
+      <w:r>
+        <w:rPr>
+          <w:lang w:val="de-DE"/>
+        </w:rPr>
+        <w:t>Gratinförmchen</w:t>
+      </w:r>
+      <w:proofErr w:type="spellEnd"/>
+      <w:r>
+        <w:rPr>
+          <w:lang w:val="de-DE"/>
+        </w:rPr>
+        <w:t xml:space="preserve"> schich</w:t>
       </w:r>
       <w:r>
         <w:rPr>
@@ -5193,24 +6043,46 @@
         </w:rPr>
         <w:t xml:space="preserve">Für die Gänselebersauce die gewürfelten Schalotten und den gewürfelten Knoblauch zusammen in Butterschmalz anschwitzen und mit </w:t>
       </w:r>
-      <w:r>
-        <w:rPr>
-          <w:lang w:val="de-DE"/>
-        </w:rPr>
-        <w:t>Noilly Prat und Wein ablöschen.</w:t>
-      </w:r>
-    </w:p>
-    <w:p>
-      <w:pPr>
-        <w:rPr>
-          <w:lang w:val="de-DE"/>
-        </w:rPr>
-      </w:pPr>
-      <w:r>
-        <w:rPr>
-          <w:lang w:val="de-DE"/>
-        </w:rPr>
-        <w:t>Alles zur Hälfte einreduzieren und mit dem Schlagobers aufgießen. Nochmals kräftig einkochen lassen. Die Sauce soll e</w:t>
+      <w:proofErr w:type="spellStart"/>
+      <w:r>
+        <w:rPr>
+          <w:lang w:val="de-DE"/>
+        </w:rPr>
+        <w:t>Noilly</w:t>
+      </w:r>
+      <w:proofErr w:type="spellEnd"/>
+      <w:r>
+        <w:rPr>
+          <w:lang w:val="de-DE"/>
+        </w:rPr>
+        <w:t xml:space="preserve"> Prat und Wein ablöschen.</w:t>
+      </w:r>
+    </w:p>
+    <w:p>
+      <w:pPr>
+        <w:rPr>
+          <w:lang w:val="de-DE"/>
+        </w:rPr>
+      </w:pPr>
+      <w:r>
+        <w:rPr>
+          <w:lang w:val="de-DE"/>
+        </w:rPr>
+        <w:t xml:space="preserve">Alles zur Hälfte </w:t>
+      </w:r>
+      <w:proofErr w:type="spellStart"/>
+      <w:r>
+        <w:rPr>
+          <w:lang w:val="de-DE"/>
+        </w:rPr>
+        <w:t>einreduzieren</w:t>
+      </w:r>
+      <w:proofErr w:type="spellEnd"/>
+      <w:r>
+        <w:rPr>
+          <w:lang w:val="de-DE"/>
+        </w:rPr>
+        <w:t xml:space="preserve"> und mit dem Schlagobers aufgießen. Nochmals kräftig einkochen lassen. Die Sauce soll e</w:t>
       </w:r>
       <w:r>
         <w:rPr>
@@ -5229,7 +6101,35 @@
         <w:rPr>
           <w:lang w:val="de-DE"/>
         </w:rPr>
-        <w:t xml:space="preserve">Würzen und das Creme fraiche einrühren. Die Gänseleber in einer Extrapfanne kurz abbraten und dann gemeinsam mit der Sauce </w:t>
+        <w:t xml:space="preserve">Würzen und das Creme </w:t>
+      </w:r>
+      <w:proofErr w:type="spellStart"/>
+      <w:r>
+        <w:rPr>
+          <w:lang w:val="de-DE"/>
+        </w:rPr>
+        <w:t>fraiche</w:t>
+      </w:r>
+      <w:proofErr w:type="spellEnd"/>
+      <w:r>
+        <w:rPr>
+          <w:lang w:val="de-DE"/>
+        </w:rPr>
+        <w:t xml:space="preserve"> einrühren. Die Gänseleber in einer Extrapfanne kurz </w:t>
+      </w:r>
+      <w:proofErr w:type="spellStart"/>
+      <w:r>
+        <w:rPr>
+          <w:lang w:val="de-DE"/>
+        </w:rPr>
+        <w:t>abbraten</w:t>
+      </w:r>
+      <w:proofErr w:type="spellEnd"/>
+      <w:r>
+        <w:rPr>
+          <w:lang w:val="de-DE"/>
+        </w:rPr>
+        <w:t xml:space="preserve"> und dann gemeinsam mit der Sauce </w:t>
       </w:r>
       <w:r>
         <w:rPr>
@@ -5289,11 +6189,19 @@
           <w:lang w:val="de-DE"/>
         </w:rPr>
       </w:pPr>
-      <w:r>
-        <w:rPr>
-          <w:lang w:val="de-DE"/>
-        </w:rPr>
-        <w:t>Difficulty: 5</w:t>
+      <w:proofErr w:type="spellStart"/>
+      <w:r>
+        <w:rPr>
+          <w:lang w:val="de-DE"/>
+        </w:rPr>
+        <w:t>Difficulty</w:t>
+      </w:r>
+      <w:proofErr w:type="spellEnd"/>
+      <w:r>
+        <w:rPr>
+          <w:lang w:val="de-DE"/>
+        </w:rPr>
+        <w:t>: 5</w:t>
       </w:r>
     </w:p>
     <w:p>
@@ -5363,7 +6271,21 @@
         <w:rPr>
           <w:lang w:val="de-DE"/>
         </w:rPr>
-        <w:t>2 Stk Eier</w:t>
+        <w:t xml:space="preserve">2 </w:t>
+      </w:r>
+      <w:proofErr w:type="spellStart"/>
+      <w:r>
+        <w:rPr>
+          <w:lang w:val="de-DE"/>
+        </w:rPr>
+        <w:t>Stk</w:t>
+      </w:r>
+      <w:proofErr w:type="spellEnd"/>
+      <w:r>
+        <w:rPr>
+          <w:lang w:val="de-DE"/>
+        </w:rPr>
+        <w:t xml:space="preserve"> Eier</w:t>
       </w:r>
     </w:p>
     <w:p>
@@ -5428,20 +6350,48 @@
         <w:rPr>
           <w:lang w:val="de-DE"/>
         </w:rPr>
-        <w:t xml:space="preserve"> 1 Stk Zucchino (kleiner gelber)</w:t>
-      </w:r>
-    </w:p>
-    <w:p>
-      <w:pPr>
-        <w:rPr>
-          <w:lang w:val="de-DE"/>
-        </w:rPr>
-      </w:pPr>
-      <w:r>
-        <w:rPr>
-          <w:lang w:val="de-DE"/>
-        </w:rPr>
-        <w:t>1 Stk Zwiebel (kleine)</w:t>
+        <w:t xml:space="preserve"> 1 </w:t>
+      </w:r>
+      <w:proofErr w:type="spellStart"/>
+      <w:r>
+        <w:rPr>
+          <w:lang w:val="de-DE"/>
+        </w:rPr>
+        <w:t>Stk</w:t>
+      </w:r>
+      <w:proofErr w:type="spellEnd"/>
+      <w:r>
+        <w:rPr>
+          <w:lang w:val="de-DE"/>
+        </w:rPr>
+        <w:t xml:space="preserve"> Zucchino (kleiner gelber)</w:t>
+      </w:r>
+    </w:p>
+    <w:p>
+      <w:pPr>
+        <w:rPr>
+          <w:lang w:val="de-DE"/>
+        </w:rPr>
+      </w:pPr>
+      <w:r>
+        <w:rPr>
+          <w:lang w:val="de-DE"/>
+        </w:rPr>
+        <w:t xml:space="preserve">1 </w:t>
+      </w:r>
+      <w:proofErr w:type="spellStart"/>
+      <w:r>
+        <w:rPr>
+          <w:lang w:val="de-DE"/>
+        </w:rPr>
+        <w:t>Stk</w:t>
+      </w:r>
+      <w:proofErr w:type="spellEnd"/>
+      <w:r>
+        <w:rPr>
+          <w:lang w:val="de-DE"/>
+        </w:rPr>
+        <w:t xml:space="preserve"> Zwiebel (kleine)</w:t>
       </w:r>
     </w:p>
     <w:p>
@@ -5533,13 +6483,41 @@
           <w:lang w:val="de-DE"/>
         </w:rPr>
         <w:lastRenderedPageBreak/>
-        <w:t>Für die Zucchini-Lauch-Quiche den Backofen auf 200 °C vorheizen. Eine Quicheform mit 30 cm Durchmesser mit Backpapier auslegen. Den Mürbteig ausrollen und d</w:t>
-      </w:r>
-      <w:r>
-        <w:rPr>
-          <w:lang w:val="de-DE"/>
-        </w:rPr>
-        <w:t>ie Quicheform damit auskleiden.</w:t>
+        <w:t xml:space="preserve">Für die Zucchini-Lauch-Quiche den Backofen auf 200 °C vorheizen. Eine </w:t>
+      </w:r>
+      <w:proofErr w:type="spellStart"/>
+      <w:r>
+        <w:rPr>
+          <w:lang w:val="de-DE"/>
+        </w:rPr>
+        <w:t>Quicheform</w:t>
+      </w:r>
+      <w:proofErr w:type="spellEnd"/>
+      <w:r>
+        <w:rPr>
+          <w:lang w:val="de-DE"/>
+        </w:rPr>
+        <w:t xml:space="preserve"> mit 30 cm Durchmesser mit Backpapier auslegen. Den Mürbteig ausrollen und d</w:t>
+      </w:r>
+      <w:r>
+        <w:rPr>
+          <w:lang w:val="de-DE"/>
+        </w:rPr>
+        <w:t xml:space="preserve">ie </w:t>
+      </w:r>
+      <w:proofErr w:type="spellStart"/>
+      <w:r>
+        <w:rPr>
+          <w:lang w:val="de-DE"/>
+        </w:rPr>
+        <w:t>Quicheform</w:t>
+      </w:r>
+      <w:proofErr w:type="spellEnd"/>
+      <w:r>
+        <w:rPr>
+          <w:lang w:val="de-DE"/>
+        </w:rPr>
+        <w:t xml:space="preserve"> damit auskleiden.</w:t>
       </w:r>
     </w:p>
     <w:p>
@@ -5590,13 +6568,41 @@
         <w:rPr>
           <w:lang w:val="de-DE"/>
         </w:rPr>
-        <w:t>Den Zucchino in dünne Streifen und den Lauch in dünne Ringe schneiden. Die Zwiebel fein würfeln. Das Gemüse auf dem Quicheboden verteilen u</w:t>
-      </w:r>
-      <w:r>
-        <w:rPr>
-          <w:lang w:val="de-DE"/>
-        </w:rPr>
-        <w:t>nd die Eiermasse darübergießen.</w:t>
+        <w:t xml:space="preserve">Den Zucchino in dünne Streifen und den Lauch in dünne Ringe schneiden. Die Zwiebel fein würfeln. Das Gemüse auf dem </w:t>
+      </w:r>
+      <w:proofErr w:type="spellStart"/>
+      <w:r>
+        <w:rPr>
+          <w:lang w:val="de-DE"/>
+        </w:rPr>
+        <w:t>Quicheboden</w:t>
+      </w:r>
+      <w:proofErr w:type="spellEnd"/>
+      <w:r>
+        <w:rPr>
+          <w:lang w:val="de-DE"/>
+        </w:rPr>
+        <w:t xml:space="preserve"> verteilen u</w:t>
+      </w:r>
+      <w:r>
+        <w:rPr>
+          <w:lang w:val="de-DE"/>
+        </w:rPr>
+        <w:t xml:space="preserve">nd die Eiermasse </w:t>
+      </w:r>
+      <w:proofErr w:type="spellStart"/>
+      <w:r>
+        <w:rPr>
+          <w:lang w:val="de-DE"/>
+        </w:rPr>
+        <w:t>darübergießen</w:t>
+      </w:r>
+      <w:proofErr w:type="spellEnd"/>
+      <w:r>
+        <w:rPr>
+          <w:lang w:val="de-DE"/>
+        </w:rPr>
+        <w:t>.</w:t>
       </w:r>
     </w:p>
     <w:p>
@@ -5663,11 +6669,19 @@
           <w:lang w:val="de-DE"/>
         </w:rPr>
       </w:pPr>
-      <w:r>
-        <w:rPr>
-          <w:lang w:val="de-DE"/>
-        </w:rPr>
-        <w:t xml:space="preserve">Difficulty: </w:t>
+      <w:proofErr w:type="spellStart"/>
+      <w:r>
+        <w:rPr>
+          <w:lang w:val="de-DE"/>
+        </w:rPr>
+        <w:t>Difficulty</w:t>
+      </w:r>
+      <w:proofErr w:type="spellEnd"/>
+      <w:r>
+        <w:rPr>
+          <w:lang w:val="de-DE"/>
+        </w:rPr>
+        <w:t xml:space="preserve">: </w:t>
       </w:r>
       <w:r>
         <w:rPr>
@@ -5750,6 +6764,7 @@
           <w:lang w:val="de-DE"/>
         </w:rPr>
       </w:pPr>
+      <w:bookmarkStart w:id="0" w:name="_GoBack"/>
       <w:r>
         <w:rPr>
           <w:lang w:val="de-DE"/>
@@ -5879,6 +6894,7 @@
         <w:t>Öl (zum Braten)</w:t>
       </w:r>
     </w:p>
+    <w:bookmarkEnd w:id="0"/>
     <w:p>
       <w:pPr>
         <w:rPr>
@@ -5943,13 +6959,27 @@
         <w:rPr>
           <w:lang w:val="de-DE"/>
         </w:rPr>
-        <w:t xml:space="preserve"> kurz anwärmen. Tortillas a</w:t>
-      </w:r>
-      <w:r>
-        <w:rPr>
-          <w:lang w:val="de-DE"/>
-        </w:rPr>
-        <w:t>ufbreiten und die vorbereitete Hühner</w:t>
+        <w:t xml:space="preserve"> kurz anwärmen. Tortillas </w:t>
+      </w:r>
+      <w:proofErr w:type="spellStart"/>
+      <w:r>
+        <w:rPr>
+          <w:lang w:val="de-DE"/>
+        </w:rPr>
+        <w:t>a</w:t>
+      </w:r>
+      <w:r>
+        <w:rPr>
+          <w:lang w:val="de-DE"/>
+        </w:rPr>
+        <w:t>ufbreiten</w:t>
+      </w:r>
+      <w:proofErr w:type="spellEnd"/>
+      <w:r>
+        <w:rPr>
+          <w:lang w:val="de-DE"/>
+        </w:rPr>
+        <w:t xml:space="preserve"> und die vorbereitete Hühner</w:t>
       </w:r>
       <w:r>
         <w:rPr>
@@ -5991,11 +7021,19 @@
           <w:lang w:val="de-DE"/>
         </w:rPr>
       </w:pPr>
-      <w:r>
-        <w:rPr>
-          <w:lang w:val="de-DE"/>
-        </w:rPr>
-        <w:t>Difficulty: 2</w:t>
+      <w:proofErr w:type="spellStart"/>
+      <w:r>
+        <w:rPr>
+          <w:lang w:val="de-DE"/>
+        </w:rPr>
+        <w:t>Difficulty</w:t>
+      </w:r>
+      <w:proofErr w:type="spellEnd"/>
+      <w:r>
+        <w:rPr>
+          <w:lang w:val="de-DE"/>
+        </w:rPr>
+        <w:t>: 2</w:t>
       </w:r>
     </w:p>
     <w:p>
@@ -6026,7 +7064,21 @@
         <w:rPr>
           <w:lang w:val="de-DE"/>
         </w:rPr>
-        <w:t>Chili con Carne</w:t>
+        <w:t xml:space="preserve">Chili </w:t>
+      </w:r>
+      <w:proofErr w:type="spellStart"/>
+      <w:r>
+        <w:rPr>
+          <w:lang w:val="de-DE"/>
+        </w:rPr>
+        <w:t>con</w:t>
+      </w:r>
+      <w:proofErr w:type="spellEnd"/>
+      <w:r>
+        <w:rPr>
+          <w:lang w:val="de-DE"/>
+        </w:rPr>
+        <w:t xml:space="preserve"> Carne</w:t>
       </w:r>
     </w:p>
     <w:p>
@@ -6070,7 +7122,13 @@
         <w:rPr>
           <w:lang w:val="de-DE"/>
         </w:rPr>
-        <w:t>250 g Paradeiser</w:t>
+        <w:t>250 g</w:t>
+      </w:r>
+      <w:r>
+        <w:rPr>
+          <w:lang w:val="de-DE"/>
+        </w:rPr>
+        <w:t xml:space="preserve"> Tomaten</w:t>
       </w:r>
     </w:p>
     <w:p>
@@ -6328,7 +7386,21 @@
         <w:rPr>
           <w:lang w:val="de-DE"/>
         </w:rPr>
-        <w:t>Chili con Carne heiß servieren.</w:t>
+        <w:t xml:space="preserve">Chili </w:t>
+      </w:r>
+      <w:proofErr w:type="spellStart"/>
+      <w:r>
+        <w:rPr>
+          <w:lang w:val="de-DE"/>
+        </w:rPr>
+        <w:t>con</w:t>
+      </w:r>
+      <w:proofErr w:type="spellEnd"/>
+      <w:r>
+        <w:rPr>
+          <w:lang w:val="de-DE"/>
+        </w:rPr>
+        <w:t xml:space="preserve"> Carne heiß servieren.</w:t>
       </w:r>
     </w:p>
     <w:p>
@@ -6354,7 +7426,21 @@
         <w:rPr>
           <w:lang w:val="de-DE"/>
         </w:rPr>
-        <w:t>Richten Sie das Chili con Carne mit einem Tupfen Sauerrahm und frischem Weißbrot an.</w:t>
+        <w:t xml:space="preserve">Richten Sie das Chili </w:t>
+      </w:r>
+      <w:proofErr w:type="spellStart"/>
+      <w:r>
+        <w:rPr>
+          <w:lang w:val="de-DE"/>
+        </w:rPr>
+        <w:t>con</w:t>
+      </w:r>
+      <w:proofErr w:type="spellEnd"/>
+      <w:r>
+        <w:rPr>
+          <w:lang w:val="de-DE"/>
+        </w:rPr>
+        <w:t xml:space="preserve"> Carne mit einem Tupfen Sauerrahm und frischem Weißbrot an.</w:t>
       </w:r>
     </w:p>
     <w:p>
@@ -6376,11 +7462,19 @@
           <w:lang w:val="de-DE"/>
         </w:rPr>
       </w:pPr>
-      <w:r>
-        <w:rPr>
-          <w:lang w:val="de-DE"/>
-        </w:rPr>
-        <w:t>Difficulty: 3</w:t>
+      <w:proofErr w:type="spellStart"/>
+      <w:r>
+        <w:rPr>
+          <w:lang w:val="de-DE"/>
+        </w:rPr>
+        <w:t>Difficulty</w:t>
+      </w:r>
+      <w:proofErr w:type="spellEnd"/>
+      <w:r>
+        <w:rPr>
+          <w:lang w:val="de-DE"/>
+        </w:rPr>
+        <w:t>: 3</w:t>
       </w:r>
     </w:p>
     <w:p>
@@ -6640,11 +7734,19 @@
           <w:lang w:val="de-DE"/>
         </w:rPr>
       </w:pPr>
-      <w:r>
-        <w:rPr>
-          <w:lang w:val="de-DE"/>
-        </w:rPr>
-        <w:t>Difficulty: 2</w:t>
+      <w:proofErr w:type="spellStart"/>
+      <w:r>
+        <w:rPr>
+          <w:lang w:val="de-DE"/>
+        </w:rPr>
+        <w:t>Difficulty</w:t>
+      </w:r>
+      <w:proofErr w:type="spellEnd"/>
+      <w:r>
+        <w:rPr>
+          <w:lang w:val="de-DE"/>
+        </w:rPr>
+        <w:t>: 2</w:t>
       </w:r>
     </w:p>
     <w:p>
@@ -6859,11 +7961,19 @@
           <w:lang w:val="de-DE"/>
         </w:rPr>
       </w:pPr>
-      <w:r>
-        <w:rPr>
-          <w:lang w:val="de-DE"/>
-        </w:rPr>
-        <w:t>Difficulty: 1</w:t>
+      <w:proofErr w:type="spellStart"/>
+      <w:r>
+        <w:rPr>
+          <w:lang w:val="de-DE"/>
+        </w:rPr>
+        <w:t>Difficulty</w:t>
+      </w:r>
+      <w:proofErr w:type="spellEnd"/>
+      <w:r>
+        <w:rPr>
+          <w:lang w:val="de-DE"/>
+        </w:rPr>
+        <w:t>: 1</w:t>
       </w:r>
     </w:p>
     <w:p>
@@ -6933,7 +8043,21 @@
         <w:rPr>
           <w:lang w:val="de-DE"/>
         </w:rPr>
-        <w:t>4 Stk Eier</w:t>
+        <w:t xml:space="preserve">4 </w:t>
+      </w:r>
+      <w:proofErr w:type="spellStart"/>
+      <w:r>
+        <w:rPr>
+          <w:lang w:val="de-DE"/>
+        </w:rPr>
+        <w:t>Stk</w:t>
+      </w:r>
+      <w:proofErr w:type="spellEnd"/>
+      <w:r>
+        <w:rPr>
+          <w:lang w:val="de-DE"/>
+        </w:rPr>
+        <w:t xml:space="preserve"> Eier</w:t>
       </w:r>
     </w:p>
     <w:p>
@@ -7056,7 +8180,21 @@
         <w:rPr>
           <w:lang w:val="de-DE"/>
         </w:rPr>
-        <w:t>uf) und Buttermilch dazurühren.</w:t>
+        <w:t xml:space="preserve">uf) und Buttermilch </w:t>
+      </w:r>
+      <w:proofErr w:type="spellStart"/>
+      <w:r>
+        <w:rPr>
+          <w:lang w:val="de-DE"/>
+        </w:rPr>
+        <w:t>dazurühren</w:t>
+      </w:r>
+      <w:proofErr w:type="spellEnd"/>
+      <w:r>
+        <w:rPr>
+          <w:lang w:val="de-DE"/>
+        </w:rPr>
+        <w:t>.</w:t>
       </w:r>
     </w:p>
     <w:p>
@@ -7142,11 +8280,19 @@
           <w:lang w:val="de-DE"/>
         </w:rPr>
       </w:pPr>
-      <w:r>
-        <w:rPr>
-          <w:lang w:val="de-DE"/>
-        </w:rPr>
-        <w:t>Difficulty: 2</w:t>
+      <w:proofErr w:type="spellStart"/>
+      <w:r>
+        <w:rPr>
+          <w:lang w:val="de-DE"/>
+        </w:rPr>
+        <w:t>Difficulty</w:t>
+      </w:r>
+      <w:proofErr w:type="spellEnd"/>
+      <w:r>
+        <w:rPr>
+          <w:lang w:val="de-DE"/>
+        </w:rPr>
+        <w:t>: 2</w:t>
       </w:r>
     </w:p>
     <w:p>
@@ -7262,7 +8408,21 @@
         <w:rPr>
           <w:lang w:val="de-DE"/>
         </w:rPr>
-        <w:t>1 Stk Ei</w:t>
+        <w:t xml:space="preserve">1 </w:t>
+      </w:r>
+      <w:proofErr w:type="spellStart"/>
+      <w:r>
+        <w:rPr>
+          <w:lang w:val="de-DE"/>
+        </w:rPr>
+        <w:t>Stk</w:t>
+      </w:r>
+      <w:proofErr w:type="spellEnd"/>
+      <w:r>
+        <w:rPr>
+          <w:lang w:val="de-DE"/>
+        </w:rPr>
+        <w:t xml:space="preserve"> Ei</w:t>
       </w:r>
     </w:p>
     <w:p>
@@ -7416,20 +8576,36 @@
         <w:rPr>
           <w:lang w:val="de-DE"/>
         </w:rPr>
-        <w:t>ISWARM: False</w:t>
-      </w:r>
-    </w:p>
-    <w:p>
-      <w:pPr>
-        <w:rPr>
-          <w:lang w:val="de-DE"/>
-        </w:rPr>
-      </w:pPr>
-      <w:r>
-        <w:rPr>
-          <w:lang w:val="de-DE"/>
-        </w:rPr>
-        <w:t>Difficulty: 3</w:t>
+        <w:t xml:space="preserve">ISWARM: </w:t>
+      </w:r>
+      <w:proofErr w:type="spellStart"/>
+      <w:r>
+        <w:rPr>
+          <w:lang w:val="de-DE"/>
+        </w:rPr>
+        <w:t>False</w:t>
+      </w:r>
+      <w:proofErr w:type="spellEnd"/>
+    </w:p>
+    <w:p>
+      <w:pPr>
+        <w:rPr>
+          <w:lang w:val="de-DE"/>
+        </w:rPr>
+      </w:pPr>
+      <w:proofErr w:type="spellStart"/>
+      <w:r>
+        <w:rPr>
+          <w:lang w:val="de-DE"/>
+        </w:rPr>
+        <w:t>Difficulty</w:t>
+      </w:r>
+      <w:proofErr w:type="spellEnd"/>
+      <w:r>
+        <w:rPr>
+          <w:lang w:val="de-DE"/>
+        </w:rPr>
+        <w:t>: 3</w:t>
       </w:r>
     </w:p>
     <w:p>
@@ -7590,7 +8766,21 @@
         <w:rPr>
           <w:lang w:val="de-DE"/>
         </w:rPr>
-        <w:t>Für die Eierspeis mit Zwiebeln und Kernöl die Eier in eine Schüssel schlagen und mit Salz sowie Pfeffer würzen. Mit einer Gabel verschlagen.</w:t>
+        <w:t xml:space="preserve">Für </w:t>
+      </w:r>
+      <w:proofErr w:type="gramStart"/>
+      <w:r>
+        <w:rPr>
+          <w:lang w:val="de-DE"/>
+        </w:rPr>
+        <w:t>die Eierspeis</w:t>
+      </w:r>
+      <w:proofErr w:type="gramEnd"/>
+      <w:r>
+        <w:rPr>
+          <w:lang w:val="de-DE"/>
+        </w:rPr>
+        <w:t xml:space="preserve"> mit Zwiebeln und Kernöl die Eier in eine Schüssel schlagen und mit Salz sowie Pfeffer würzen. Mit einer Gabel verschlagen.</w:t>
       </w:r>
     </w:p>
     <w:p>
@@ -7645,11 +8835,19 @@
           <w:lang w:val="de-DE"/>
         </w:rPr>
       </w:pPr>
-      <w:r>
-        <w:rPr>
-          <w:lang w:val="de-DE"/>
-        </w:rPr>
-        <w:t xml:space="preserve">Difficulty: </w:t>
+      <w:proofErr w:type="spellStart"/>
+      <w:r>
+        <w:rPr>
+          <w:lang w:val="de-DE"/>
+        </w:rPr>
+        <w:t>Difficulty</w:t>
+      </w:r>
+      <w:proofErr w:type="spellEnd"/>
+      <w:r>
+        <w:rPr>
+          <w:lang w:val="de-DE"/>
+        </w:rPr>
+        <w:t xml:space="preserve">: </w:t>
       </w:r>
       <w:r>
         <w:rPr>
@@ -7718,59 +8916,129 @@
         <w:rPr>
           <w:lang w:val="de-DE"/>
         </w:rPr>
-        <w:t>1 Stk. Salat (grün)</w:t>
-      </w:r>
-    </w:p>
-    <w:p>
-      <w:pPr>
-        <w:rPr>
-          <w:lang w:val="de-DE"/>
-        </w:rPr>
-      </w:pPr>
-      <w:r>
-        <w:rPr>
-          <w:lang w:val="de-DE"/>
-        </w:rPr>
-        <w:t xml:space="preserve"> 1 Stk. Paprika (grün)</w:t>
-      </w:r>
-    </w:p>
-    <w:p>
-      <w:pPr>
-        <w:rPr>
-          <w:lang w:val="de-DE"/>
-        </w:rPr>
-      </w:pPr>
-      <w:r>
-        <w:rPr>
-          <w:lang w:val="de-DE"/>
-        </w:rPr>
-        <w:t xml:space="preserve"> 1 Stk. Paprika (gelb)</w:t>
-      </w:r>
-    </w:p>
-    <w:p>
-      <w:pPr>
-        <w:rPr>
-          <w:lang w:val="de-DE"/>
-        </w:rPr>
-      </w:pPr>
-      <w:r>
-        <w:rPr>
-          <w:lang w:val="de-DE"/>
-        </w:rPr>
-        <w:t xml:space="preserve"> 1 Stk. Paprika (rot)</w:t>
-      </w:r>
-    </w:p>
-    <w:p>
-      <w:pPr>
-        <w:rPr>
-          <w:lang w:val="de-DE"/>
-        </w:rPr>
-      </w:pPr>
-      <w:r>
-        <w:rPr>
-          <w:lang w:val="de-DE"/>
-        </w:rPr>
-        <w:t>5 Stk. Radieschen (würfelig schneiden)</w:t>
+        <w:t xml:space="preserve">1 </w:t>
+      </w:r>
+      <w:proofErr w:type="spellStart"/>
+      <w:r>
+        <w:rPr>
+          <w:lang w:val="de-DE"/>
+        </w:rPr>
+        <w:t>Stk</w:t>
+      </w:r>
+      <w:proofErr w:type="spellEnd"/>
+      <w:r>
+        <w:rPr>
+          <w:lang w:val="de-DE"/>
+        </w:rPr>
+        <w:t>. Salat (grün)</w:t>
+      </w:r>
+    </w:p>
+    <w:p>
+      <w:pPr>
+        <w:rPr>
+          <w:lang w:val="de-DE"/>
+        </w:rPr>
+      </w:pPr>
+      <w:r>
+        <w:rPr>
+          <w:lang w:val="de-DE"/>
+        </w:rPr>
+        <w:t xml:space="preserve"> 1 </w:t>
+      </w:r>
+      <w:proofErr w:type="spellStart"/>
+      <w:r>
+        <w:rPr>
+          <w:lang w:val="de-DE"/>
+        </w:rPr>
+        <w:t>Stk</w:t>
+      </w:r>
+      <w:proofErr w:type="spellEnd"/>
+      <w:r>
+        <w:rPr>
+          <w:lang w:val="de-DE"/>
+        </w:rPr>
+        <w:t>. Paprika (grün)</w:t>
+      </w:r>
+    </w:p>
+    <w:p>
+      <w:pPr>
+        <w:rPr>
+          <w:lang w:val="de-DE"/>
+        </w:rPr>
+      </w:pPr>
+      <w:r>
+        <w:rPr>
+          <w:lang w:val="de-DE"/>
+        </w:rPr>
+        <w:t xml:space="preserve"> 1 </w:t>
+      </w:r>
+      <w:proofErr w:type="spellStart"/>
+      <w:r>
+        <w:rPr>
+          <w:lang w:val="de-DE"/>
+        </w:rPr>
+        <w:t>Stk</w:t>
+      </w:r>
+      <w:proofErr w:type="spellEnd"/>
+      <w:r>
+        <w:rPr>
+          <w:lang w:val="de-DE"/>
+        </w:rPr>
+        <w:t>. Paprika (gelb)</w:t>
+      </w:r>
+    </w:p>
+    <w:p>
+      <w:pPr>
+        <w:rPr>
+          <w:lang w:val="de-DE"/>
+        </w:rPr>
+      </w:pPr>
+      <w:r>
+        <w:rPr>
+          <w:lang w:val="de-DE"/>
+        </w:rPr>
+        <w:t xml:space="preserve"> 1 </w:t>
+      </w:r>
+      <w:proofErr w:type="spellStart"/>
+      <w:r>
+        <w:rPr>
+          <w:lang w:val="de-DE"/>
+        </w:rPr>
+        <w:t>Stk</w:t>
+      </w:r>
+      <w:proofErr w:type="spellEnd"/>
+      <w:r>
+        <w:rPr>
+          <w:lang w:val="de-DE"/>
+        </w:rPr>
+        <w:t>. Paprika (rot)</w:t>
+      </w:r>
+    </w:p>
+    <w:p>
+      <w:pPr>
+        <w:rPr>
+          <w:lang w:val="de-DE"/>
+        </w:rPr>
+      </w:pPr>
+      <w:r>
+        <w:rPr>
+          <w:lang w:val="de-DE"/>
+        </w:rPr>
+        <w:t xml:space="preserve">5 </w:t>
+      </w:r>
+      <w:proofErr w:type="spellStart"/>
+      <w:r>
+        <w:rPr>
+          <w:lang w:val="de-DE"/>
+        </w:rPr>
+        <w:t>Stk</w:t>
+      </w:r>
+      <w:proofErr w:type="spellEnd"/>
+      <w:r>
+        <w:rPr>
+          <w:lang w:val="de-DE"/>
+        </w:rPr>
+        <w:t>. Radieschen (würfelig schneiden)</w:t>
       </w:r>
     </w:p>
     <w:p>
@@ -7796,7 +9064,21 @@
         <w:rPr>
           <w:lang w:val="de-DE"/>
         </w:rPr>
-        <w:t>1/2 Stk. Zwiebel (würfelig schneiden)</w:t>
+        <w:t xml:space="preserve">1/2 </w:t>
+      </w:r>
+      <w:proofErr w:type="spellStart"/>
+      <w:r>
+        <w:rPr>
+          <w:lang w:val="de-DE"/>
+        </w:rPr>
+        <w:t>Stk</w:t>
+      </w:r>
+      <w:proofErr w:type="spellEnd"/>
+      <w:r>
+        <w:rPr>
+          <w:lang w:val="de-DE"/>
+        </w:rPr>
+        <w:t>. Zwiebel (würfelig schneiden)</w:t>
       </w:r>
     </w:p>
     <w:p>
@@ -7887,7 +9169,21 @@
         <w:rPr>
           <w:lang w:val="de-DE"/>
         </w:rPr>
-        <w:t>Für den Bunten Thunfischsalat Salat in der Salatschleuder bearbeiten oder per Hand waschen, abtropfen lassen und zerteilen. Thunfisch mit Essig, Ö, Sen</w:t>
+        <w:t xml:space="preserve">Für den </w:t>
+      </w:r>
+      <w:proofErr w:type="gramStart"/>
+      <w:r>
+        <w:rPr>
+          <w:lang w:val="de-DE"/>
+        </w:rPr>
+        <w:t>Bunten</w:t>
+      </w:r>
+      <w:proofErr w:type="gramEnd"/>
+      <w:r>
+        <w:rPr>
+          <w:lang w:val="de-DE"/>
+        </w:rPr>
+        <w:t xml:space="preserve"> Thunfischsalat Salat in der Salatschleuder bearbeiten oder per Hand waschen, abtropfen lassen und zerteilen. Thunfisch mit Essig, Ö, Sen</w:t>
       </w:r>
       <w:r>
         <w:rPr>
@@ -7919,20 +9215,36 @@
         <w:rPr>
           <w:lang w:val="de-DE"/>
         </w:rPr>
-        <w:t>ISWARM: False</w:t>
-      </w:r>
-    </w:p>
-    <w:p>
-      <w:pPr>
-        <w:rPr>
-          <w:lang w:val="de-DE"/>
-        </w:rPr>
-      </w:pPr>
-      <w:r>
-        <w:rPr>
-          <w:lang w:val="de-DE"/>
-        </w:rPr>
-        <w:t>Difficulty: 2</w:t>
+        <w:t xml:space="preserve">ISWARM: </w:t>
+      </w:r>
+      <w:proofErr w:type="spellStart"/>
+      <w:r>
+        <w:rPr>
+          <w:lang w:val="de-DE"/>
+        </w:rPr>
+        <w:t>False</w:t>
+      </w:r>
+      <w:proofErr w:type="spellEnd"/>
+    </w:p>
+    <w:p>
+      <w:pPr>
+        <w:rPr>
+          <w:lang w:val="de-DE"/>
+        </w:rPr>
+      </w:pPr>
+      <w:proofErr w:type="spellStart"/>
+      <w:r>
+        <w:rPr>
+          <w:lang w:val="de-DE"/>
+        </w:rPr>
+        <w:t>Difficulty</w:t>
+      </w:r>
+      <w:proofErr w:type="spellEnd"/>
+      <w:r>
+        <w:rPr>
+          <w:lang w:val="de-DE"/>
+        </w:rPr>
+        <w:t>: 2</w:t>
       </w:r>
     </w:p>
     <w:p>
@@ -8029,7 +9341,21 @@
           <w:lang w:val="de-DE"/>
         </w:rPr>
         <w:lastRenderedPageBreak/>
-        <w:t>1 Stk. Ei</w:t>
+        <w:t xml:space="preserve">1 </w:t>
+      </w:r>
+      <w:proofErr w:type="spellStart"/>
+      <w:r>
+        <w:rPr>
+          <w:lang w:val="de-DE"/>
+        </w:rPr>
+        <w:t>Stk</w:t>
+      </w:r>
+      <w:proofErr w:type="spellEnd"/>
+      <w:r>
+        <w:rPr>
+          <w:lang w:val="de-DE"/>
+        </w:rPr>
+        <w:t>. Ei</w:t>
       </w:r>
     </w:p>
     <w:p>
@@ -8154,11 +9480,19 @@
           <w:lang w:val="de-DE"/>
         </w:rPr>
       </w:pPr>
-      <w:r>
-        <w:rPr>
-          <w:lang w:val="de-DE"/>
-        </w:rPr>
-        <w:t xml:space="preserve">Difficulty: </w:t>
+      <w:proofErr w:type="spellStart"/>
+      <w:r>
+        <w:rPr>
+          <w:lang w:val="de-DE"/>
+        </w:rPr>
+        <w:t>Difficulty</w:t>
+      </w:r>
+      <w:proofErr w:type="spellEnd"/>
+      <w:r>
+        <w:rPr>
+          <w:lang w:val="de-DE"/>
+        </w:rPr>
+        <w:t xml:space="preserve">: </w:t>
       </w:r>
       <w:r>
         <w:rPr>
@@ -8224,38 +9558,62 @@
           <w:lang w:val="en-GB"/>
         </w:rPr>
       </w:pPr>
+      <w:proofErr w:type="spellStart"/>
       <w:r>
         <w:rPr>
           <w:lang w:val="en-GB"/>
         </w:rPr>
-        <w:t>Portionen: 4</w:t>
-      </w:r>
-    </w:p>
-    <w:p>
-      <w:pPr>
+        <w:t>Portionen</w:t>
+      </w:r>
+      <w:proofErr w:type="spellEnd"/>
+      <w:r>
         <w:rPr>
           <w:lang w:val="en-GB"/>
         </w:rPr>
-      </w:pPr>
-      <w:r>
+        <w:t>: 4</w:t>
+      </w:r>
+    </w:p>
+    <w:p>
+      <w:pPr>
         <w:rPr>
           <w:lang w:val="en-GB"/>
         </w:rPr>
-        <w:t>230 g Quinoa Fussili</w:t>
-      </w:r>
-    </w:p>
-    <w:p>
-      <w:pPr>
+      </w:pPr>
+      <w:r>
         <w:rPr>
           <w:lang w:val="en-GB"/>
         </w:rPr>
-      </w:pPr>
+        <w:t xml:space="preserve">230 g Quinoa </w:t>
+      </w:r>
+      <w:proofErr w:type="spellStart"/>
       <w:r>
         <w:rPr>
           <w:lang w:val="en-GB"/>
         </w:rPr>
-        <w:t>4 EL Olivenöl</w:t>
-      </w:r>
+        <w:t>Fussili</w:t>
+      </w:r>
+      <w:proofErr w:type="spellEnd"/>
+    </w:p>
+    <w:p>
+      <w:pPr>
+        <w:rPr>
+          <w:lang w:val="en-GB"/>
+        </w:rPr>
+      </w:pPr>
+      <w:r>
+        <w:rPr>
+          <w:lang w:val="en-GB"/>
+        </w:rPr>
+        <w:t xml:space="preserve">4 EL </w:t>
+      </w:r>
+      <w:proofErr w:type="spellStart"/>
+      <w:r>
+        <w:rPr>
+          <w:lang w:val="en-GB"/>
+        </w:rPr>
+        <w:t>Olivenöl</w:t>
+      </w:r>
+      <w:proofErr w:type="spellEnd"/>
     </w:p>
     <w:p>
       <w:r>
@@ -8337,7 +9695,21 @@
         <w:rPr>
           <w:lang w:val="de-DE"/>
         </w:rPr>
-        <w:t>itze für ca 5 Minuten anbraten.</w:t>
+        <w:t xml:space="preserve">itze für </w:t>
+      </w:r>
+      <w:proofErr w:type="spellStart"/>
+      <w:r>
+        <w:rPr>
+          <w:lang w:val="de-DE"/>
+        </w:rPr>
+        <w:t>ca</w:t>
+      </w:r>
+      <w:proofErr w:type="spellEnd"/>
+      <w:r>
+        <w:rPr>
+          <w:lang w:val="de-DE"/>
+        </w:rPr>
+        <w:t xml:space="preserve"> 5 Minuten anbraten.</w:t>
       </w:r>
     </w:p>
     <w:p>
@@ -8351,7 +9723,21 @@
           <w:lang w:val="de-DE"/>
         </w:rPr>
         <w:lastRenderedPageBreak/>
-        <w:t>Anschließend den Schinken aus der Pfanne nehmen und mit der Pasta vermengen. Die Cocktailtomaten in das verbliebene Olivenoel in die Pfanne geben und für ca. 4 Minu</w:t>
+        <w:t xml:space="preserve">Anschließend den Schinken aus der Pfanne nehmen und mit der Pasta vermengen. Die Cocktailtomaten in das verbliebene </w:t>
+      </w:r>
+      <w:proofErr w:type="spellStart"/>
+      <w:r>
+        <w:rPr>
+          <w:lang w:val="de-DE"/>
+        </w:rPr>
+        <w:t>Olivenoel</w:t>
+      </w:r>
+      <w:proofErr w:type="spellEnd"/>
+      <w:r>
+        <w:rPr>
+          <w:lang w:val="de-DE"/>
+        </w:rPr>
+        <w:t xml:space="preserve"> in die Pfanne geben und für ca. 4 Minu</w:t>
       </w:r>
       <w:r>
         <w:rPr>
@@ -8434,20 +9820,36 @@
         <w:rPr>
           <w:lang w:val="de-DE"/>
         </w:rPr>
-        <w:t>ISWARM: False</w:t>
-      </w:r>
-    </w:p>
-    <w:p>
-      <w:pPr>
-        <w:rPr>
-          <w:lang w:val="de-DE"/>
-        </w:rPr>
-      </w:pPr>
-      <w:r>
-        <w:rPr>
-          <w:lang w:val="de-DE"/>
-        </w:rPr>
-        <w:t>Difficulty: 2</w:t>
+        <w:t xml:space="preserve">ISWARM: </w:t>
+      </w:r>
+      <w:proofErr w:type="spellStart"/>
+      <w:r>
+        <w:rPr>
+          <w:lang w:val="de-DE"/>
+        </w:rPr>
+        <w:t>False</w:t>
+      </w:r>
+      <w:proofErr w:type="spellEnd"/>
+    </w:p>
+    <w:p>
+      <w:pPr>
+        <w:rPr>
+          <w:lang w:val="de-DE"/>
+        </w:rPr>
+      </w:pPr>
+      <w:proofErr w:type="spellStart"/>
+      <w:r>
+        <w:rPr>
+          <w:lang w:val="de-DE"/>
+        </w:rPr>
+        <w:t>Difficulty</w:t>
+      </w:r>
+      <w:proofErr w:type="spellEnd"/>
+      <w:r>
+        <w:rPr>
+          <w:lang w:val="de-DE"/>
+        </w:rPr>
+        <w:t>: 2</w:t>
       </w:r>
     </w:p>
     <w:p>
@@ -8778,11 +10180,19 @@
           <w:lang w:val="de-DE"/>
         </w:rPr>
       </w:pPr>
-      <w:r>
-        <w:rPr>
-          <w:lang w:val="de-DE"/>
-        </w:rPr>
-        <w:t>Difficulty: 4</w:t>
+      <w:proofErr w:type="spellStart"/>
+      <w:r>
+        <w:rPr>
+          <w:lang w:val="de-DE"/>
+        </w:rPr>
+        <w:t>Difficulty</w:t>
+      </w:r>
+      <w:proofErr w:type="spellEnd"/>
+      <w:r>
+        <w:rPr>
+          <w:lang w:val="de-DE"/>
+        </w:rPr>
+        <w:t>: 4</w:t>
       </w:r>
     </w:p>
     <w:p>
@@ -8878,7 +10288,19 @@
         <w:rPr>
           <w:lang w:val="de-DE"/>
         </w:rPr>
-        <w:t>1/2 Becher Rama Cremefine zum Kochen</w:t>
+        <w:t xml:space="preserve">1/2 Becher </w:t>
+      </w:r>
+      <w:r>
+        <w:rPr>
+          <w:lang w:val="de-DE"/>
+        </w:rPr>
+        <w:t>Schl</w:t>
+      </w:r>
+      <w:r>
+        <w:rPr>
+          <w:lang w:val="de-DE"/>
+        </w:rPr>
+        <w:t>agobers</w:t>
       </w:r>
     </w:p>
     <w:p>
@@ -9020,7 +10442,19 @@
         <w:rPr>
           <w:lang w:val="de-DE"/>
         </w:rPr>
-        <w:t>Mit Rama Cremefine aufgießen, den Sauerrahm gut unterrühren, 5 Minuten köcheln lassen und mit Salz, Pfeffer, Zitronensaft, Knoblauch und Sup</w:t>
+        <w:t xml:space="preserve">Mit </w:t>
+      </w:r>
+      <w:r>
+        <w:rPr>
+          <w:lang w:val="de-DE"/>
+        </w:rPr>
+        <w:t>Schlagobers</w:t>
+      </w:r>
+      <w:r>
+        <w:rPr>
+          <w:lang w:val="de-DE"/>
+        </w:rPr>
+        <w:t xml:space="preserve"> aufgießen, den Sauerrahm gut unterrühren, 5 Minuten köcheln lassen und mit Salz, Pfeffer, Zitronensaft, Knoblauch und Sup</w:t>
       </w:r>
       <w:r>
         <w:rPr>
@@ -9061,11 +10495,19 @@
           <w:lang w:val="de-DE"/>
         </w:rPr>
       </w:pPr>
-      <w:r>
-        <w:rPr>
-          <w:lang w:val="de-DE"/>
-        </w:rPr>
-        <w:t xml:space="preserve">Difficulty: </w:t>
+      <w:proofErr w:type="spellStart"/>
+      <w:r>
+        <w:rPr>
+          <w:lang w:val="de-DE"/>
+        </w:rPr>
+        <w:t>Difficulty</w:t>
+      </w:r>
+      <w:proofErr w:type="spellEnd"/>
+      <w:r>
+        <w:rPr>
+          <w:lang w:val="de-DE"/>
+        </w:rPr>
+        <w:t xml:space="preserve">: </w:t>
       </w:r>
       <w:r>
         <w:rPr>
@@ -9114,7 +10556,12 @@
     </w:p>
     <w:p>
       <w:r>
-        <w:t>2 kg Schweinsrippchen Marinade:</w:t>
+        <w:t>2 kg Schweinsrippchen</w:t>
+      </w:r>
+    </w:p>
+    <w:p>
+      <w:r>
+        <w:t>Marinade:</w:t>
       </w:r>
     </w:p>
     <w:p>
@@ -9162,7 +10609,21 @@
         <w:rPr>
           <w:lang w:val="de-DE"/>
         </w:rPr>
-        <w:t>Für Gebratene Schweinsripperln für die Marinade alle Zutaten gut verrühren oder mixen und die Ripperln mindestens einen Tag vor dem Bra</w:t>
+        <w:t xml:space="preserve">Für Gebratene Schweinsripperln für die Marinade alle Zutaten gut verrühren oder mixen und die </w:t>
+      </w:r>
+      <w:proofErr w:type="spellStart"/>
+      <w:r>
+        <w:rPr>
+          <w:lang w:val="de-DE"/>
+        </w:rPr>
+        <w:t>Ripperln</w:t>
+      </w:r>
+      <w:proofErr w:type="spellEnd"/>
+      <w:r>
+        <w:rPr>
+          <w:lang w:val="de-DE"/>
+        </w:rPr>
+        <w:t xml:space="preserve"> mindestens einen Tag vor dem Bra</w:t>
       </w:r>
       <w:r>
         <w:rPr>
@@ -9181,7 +10642,21 @@
         <w:rPr>
           <w:lang w:val="de-DE"/>
         </w:rPr>
-        <w:t>Dann die Ripperln auf ein Blech geben und im vorgeheizten Backrohr bei ca. 165°C 40–55 Minuten knusprig braten. Dabei mehrmals wenden.</w:t>
+        <w:t xml:space="preserve">Dann die </w:t>
+      </w:r>
+      <w:proofErr w:type="spellStart"/>
+      <w:r>
+        <w:rPr>
+          <w:lang w:val="de-DE"/>
+        </w:rPr>
+        <w:t>Ripperln</w:t>
+      </w:r>
+      <w:proofErr w:type="spellEnd"/>
+      <w:r>
+        <w:rPr>
+          <w:lang w:val="de-DE"/>
+        </w:rPr>
+        <w:t xml:space="preserve"> auf ein Blech geben und im vorgeheizten Backrohr bei ca. 165°C 40–55 Minuten knusprig braten. Dabei mehrmals wenden.</w:t>
       </w:r>
     </w:p>
     <w:p>
@@ -9255,12 +10730,14 @@
           <w:lang w:val="de-DE"/>
         </w:rPr>
       </w:pPr>
+      <w:proofErr w:type="spellStart"/>
       <w:r>
         <w:rPr>
           <w:lang w:val="de-DE"/>
         </w:rPr>
         <w:t>Difficulty</w:t>
       </w:r>
+      <w:proofErr w:type="spellEnd"/>
       <w:r>
         <w:rPr>
           <w:lang w:val="de-DE"/>

</xml_diff>

<commit_message>
halbe lookup table fertig
</commit_message>
<xml_diff>
--- a/Rezepte.docx
+++ b/Rezepte.docx
@@ -8,20 +8,19 @@
           <w:lang w:val="en-GB"/>
         </w:rPr>
       </w:pPr>
-      <w:proofErr w:type="spellStart"/>
       <w:r>
         <w:rPr>
           <w:lang w:val="en-GB"/>
         </w:rPr>
-        <w:t>Rezepte</w:t>
-      </w:r>
-      <w:proofErr w:type="spellEnd"/>
-      <w:r>
+        <w:t xml:space="preserve">Rezepte: </w:t>
+      </w:r>
+    </w:p>
+    <w:p>
+      <w:pPr>
         <w:rPr>
           <w:lang w:val="en-GB"/>
         </w:rPr>
-        <w:t xml:space="preserve">: </w:t>
-      </w:r>
+      </w:pPr>
     </w:p>
     <w:p>
       <w:pPr>
@@ -29,92 +28,69 @@
           <w:lang w:val="en-GB"/>
         </w:rPr>
       </w:pPr>
-    </w:p>
-    <w:p>
-      <w:pPr>
+      <w:r>
         <w:rPr>
           <w:lang w:val="en-GB"/>
         </w:rPr>
-      </w:pPr>
-      <w:r>
+        <w:t xml:space="preserve">name: </w:t>
+      </w:r>
+    </w:p>
+    <w:p>
+      <w:pPr>
         <w:rPr>
           <w:lang w:val="en-GB"/>
         </w:rPr>
-        <w:t xml:space="preserve">name: </w:t>
-      </w:r>
-    </w:p>
-    <w:p>
-      <w:pPr>
+      </w:pPr>
+      <w:r>
         <w:rPr>
           <w:lang w:val="en-GB"/>
         </w:rPr>
-      </w:pPr>
-      <w:r>
+        <w:t>type:</w:t>
+      </w:r>
+    </w:p>
+    <w:p>
+      <w:pPr>
         <w:rPr>
           <w:lang w:val="en-GB"/>
         </w:rPr>
-        <w:t>type:</w:t>
-      </w:r>
-    </w:p>
-    <w:p>
-      <w:pPr>
+      </w:pPr>
+      <w:r>
         <w:rPr>
           <w:lang w:val="en-GB"/>
         </w:rPr>
-      </w:pPr>
-      <w:r>
+        <w:t>difficulty:</w:t>
+      </w:r>
+    </w:p>
+    <w:p>
+      <w:pPr>
         <w:rPr>
           <w:lang w:val="en-GB"/>
         </w:rPr>
-        <w:t>difficulty:</w:t>
-      </w:r>
-    </w:p>
-    <w:p>
-      <w:pPr>
+      </w:pPr>
+      <w:r>
         <w:rPr>
           <w:lang w:val="en-GB"/>
         </w:rPr>
-      </w:pPr>
-      <w:proofErr w:type="spellStart"/>
-      <w:r>
+        <w:t>isWarm:</w:t>
+      </w:r>
+    </w:p>
+    <w:p>
+      <w:pPr>
         <w:rPr>
           <w:lang w:val="en-GB"/>
         </w:rPr>
-        <w:t>isWarm</w:t>
-      </w:r>
-      <w:proofErr w:type="spellEnd"/>
+      </w:pPr>
       <w:r>
         <w:rPr>
           <w:lang w:val="en-GB"/>
         </w:rPr>
-        <w:t>:</w:t>
-      </w:r>
-    </w:p>
-    <w:p>
-      <w:pPr>
+        <w:t>time_n</w:t>
+      </w:r>
+      <w:r>
         <w:rPr>
           <w:lang w:val="en-GB"/>
         </w:rPr>
-      </w:pPr>
-      <w:proofErr w:type="spellStart"/>
-      <w:r>
-        <w:rPr>
-          <w:lang w:val="en-GB"/>
-        </w:rPr>
-        <w:t>time_n</w:t>
-      </w:r>
-      <w:r>
-        <w:rPr>
-          <w:lang w:val="en-GB"/>
-        </w:rPr>
-        <w:t>eeded</w:t>
-      </w:r>
-      <w:proofErr w:type="spellEnd"/>
-      <w:r>
-        <w:rPr>
-          <w:lang w:val="en-GB"/>
-        </w:rPr>
-        <w:t>:</w:t>
+        <w:t>eeded:</w:t>
       </w:r>
     </w:p>
     <w:p>
@@ -174,48 +150,30 @@
           <w:lang w:val="en-GB"/>
         </w:rPr>
       </w:pPr>
-      <w:proofErr w:type="spellStart"/>
       <w:r>
         <w:rPr>
           <w:lang w:val="en-GB"/>
         </w:rPr>
         <w:t>Palatschinken</w:t>
       </w:r>
-      <w:proofErr w:type="spellEnd"/>
       <w:r>
         <w:rPr>
           <w:lang w:val="en-GB"/>
         </w:rPr>
-        <w:t xml:space="preserve"> </w:t>
-      </w:r>
-      <w:proofErr w:type="spellStart"/>
-      <w:r>
+        <w:t xml:space="preserve"> Grundrezept</w:t>
+      </w:r>
+    </w:p>
+    <w:p>
+      <w:pPr>
         <w:rPr>
           <w:lang w:val="en-GB"/>
         </w:rPr>
-        <w:t>Grundrezept</w:t>
-      </w:r>
-      <w:proofErr w:type="spellEnd"/>
-    </w:p>
-    <w:p>
-      <w:pPr>
+      </w:pPr>
+      <w:r>
         <w:rPr>
           <w:lang w:val="en-GB"/>
         </w:rPr>
-      </w:pPr>
-      <w:proofErr w:type="spellStart"/>
-      <w:r>
-        <w:rPr>
-          <w:lang w:val="en-GB"/>
-        </w:rPr>
-        <w:t>Portionen</w:t>
-      </w:r>
-      <w:proofErr w:type="spellEnd"/>
-      <w:r>
-        <w:rPr>
-          <w:lang w:val="en-GB"/>
-        </w:rPr>
-        <w:t>: 4</w:t>
+        <w:t>Portionen: 4</w:t>
       </w:r>
     </w:p>
     <w:p>
@@ -241,21 +199,7 @@
         <w:rPr>
           <w:lang w:val="de-DE"/>
         </w:rPr>
-        <w:t xml:space="preserve">2 </w:t>
-      </w:r>
-      <w:proofErr w:type="spellStart"/>
-      <w:r>
-        <w:rPr>
-          <w:lang w:val="de-DE"/>
-        </w:rPr>
-        <w:t>Stk</w:t>
-      </w:r>
-      <w:proofErr w:type="spellEnd"/>
-      <w:r>
-        <w:rPr>
-          <w:lang w:val="de-DE"/>
-        </w:rPr>
-        <w:t>. Eier</w:t>
+        <w:t>2 Stk. Eier</w:t>
       </w:r>
     </w:p>
     <w:p>
@@ -320,97 +264,27 @@
         <w:rPr>
           <w:lang w:val="de-DE"/>
         </w:rPr>
-        <w:t xml:space="preserve">Für </w:t>
-      </w:r>
-      <w:proofErr w:type="gramStart"/>
-      <w:r>
-        <w:rPr>
-          <w:lang w:val="de-DE"/>
-        </w:rPr>
-        <w:t>das Palatschinken</w:t>
-      </w:r>
-      <w:proofErr w:type="gramEnd"/>
-      <w:r>
-        <w:rPr>
-          <w:lang w:val="de-DE"/>
-        </w:rPr>
-        <w:t xml:space="preserve"> Grundrezept den Teig zubereiten. Dafür die Eier aufschlagen und gut verquirlen. Die Milch mit dem Mehl rasch </w:t>
-      </w:r>
-      <w:proofErr w:type="gramStart"/>
-      <w:r>
-        <w:rPr>
-          <w:lang w:val="de-DE"/>
-        </w:rPr>
-        <w:t>glatt rühren</w:t>
-      </w:r>
-      <w:proofErr w:type="gramEnd"/>
-      <w:r>
-        <w:rPr>
-          <w:lang w:val="de-DE"/>
-        </w:rPr>
-        <w:t xml:space="preserve">, die Eier einmengen und alles mit einer Prise Salz versehen. Die geschmolzene Butter langsam unterrühren. Sollten im </w:t>
-      </w:r>
-      <w:proofErr w:type="spellStart"/>
-      <w:r>
-        <w:rPr>
-          <w:lang w:val="de-DE"/>
-        </w:rPr>
-        <w:t>Palatschinkenteig</w:t>
-      </w:r>
-      <w:proofErr w:type="spellEnd"/>
-      <w:r>
-        <w:rPr>
-          <w:lang w:val="de-DE"/>
-        </w:rPr>
-        <w:t xml:space="preserve"> Mehlklumpen sein, den Teig durch ein großes Sieb streichen.</w:t>
-      </w:r>
-    </w:p>
-    <w:p>
-      <w:pPr>
-        <w:rPr>
-          <w:lang w:val="de-DE"/>
-        </w:rPr>
-      </w:pPr>
-    </w:p>
-    <w:p>
-      <w:pPr>
-        <w:rPr>
-          <w:lang w:val="de-DE"/>
-        </w:rPr>
-      </w:pPr>
-      <w:r>
-        <w:rPr>
-          <w:lang w:val="de-DE"/>
-        </w:rPr>
-        <w:t xml:space="preserve">Eine flache Pfanne (ideal sind Palatschinken-Pfannen) erhitzen und etwas Butter zerlassen. Mit einem Schöpflöffel </w:t>
-      </w:r>
-      <w:proofErr w:type="spellStart"/>
-      <w:r>
-        <w:rPr>
-          <w:lang w:val="de-DE"/>
-        </w:rPr>
-        <w:t>soviel</w:t>
-      </w:r>
-      <w:proofErr w:type="spellEnd"/>
-      <w:r>
-        <w:rPr>
-          <w:lang w:val="de-DE"/>
-        </w:rPr>
-        <w:t xml:space="preserve"> Teigmasse einfüllen, dass der Boden gerade dünn bedeckt ist. In die Mitte </w:t>
-      </w:r>
-      <w:proofErr w:type="spellStart"/>
-      <w:r>
-        <w:rPr>
-          <w:lang w:val="de-DE"/>
-        </w:rPr>
-        <w:t>einleeren</w:t>
-      </w:r>
-      <w:proofErr w:type="spellEnd"/>
-      <w:r>
-        <w:rPr>
-          <w:lang w:val="de-DE"/>
-        </w:rPr>
-        <w:t xml:space="preserve"> und durch Herumschwenken der Pfanne gleichmäßig verteilen. </w:t>
+        <w:t>Für das Palatschinken Grundrezept den Teig zubereiten. Dafür die Eier aufschlagen und gut verquirlen. Die Milch mit dem Mehl rasch glatt rühren, die Eier einmengen und alles mit einer Prise Salz versehen. Die geschmolzene Butter langsam unterrühren. Sollten im Palatschinkenteig Mehlklumpen sein, den Teig durch ein großes Sieb streichen.</w:t>
+      </w:r>
+    </w:p>
+    <w:p>
+      <w:pPr>
+        <w:rPr>
+          <w:lang w:val="de-DE"/>
+        </w:rPr>
+      </w:pPr>
+    </w:p>
+    <w:p>
+      <w:pPr>
+        <w:rPr>
+          <w:lang w:val="de-DE"/>
+        </w:rPr>
+      </w:pPr>
+      <w:r>
+        <w:rPr>
+          <w:lang w:val="de-DE"/>
+        </w:rPr>
+        <w:t xml:space="preserve">Eine flache Pfanne (ideal sind Palatschinken-Pfannen) erhitzen und etwas Butter zerlassen. Mit einem Schöpflöffel soviel Teigmasse einfüllen, dass der Boden gerade dünn bedeckt ist. In die Mitte einleeren und durch Herumschwenken der Pfanne gleichmäßig verteilen. </w:t>
       </w:r>
     </w:p>
     <w:p>
@@ -1162,48 +1036,20 @@
         <w:rPr>
           <w:lang w:val="de-DE"/>
         </w:rPr>
-        <w:t xml:space="preserve">4 Brioche Burger </w:t>
-      </w:r>
-      <w:proofErr w:type="spellStart"/>
-      <w:r>
-        <w:rPr>
-          <w:lang w:val="de-DE"/>
-        </w:rPr>
-        <w:t>Buns</w:t>
-      </w:r>
-      <w:proofErr w:type="spellEnd"/>
-      <w:r>
-        <w:rPr>
-          <w:lang w:val="de-DE"/>
-        </w:rPr>
-        <w:t xml:space="preserve"> </w:t>
-      </w:r>
-    </w:p>
-    <w:p>
-      <w:pPr>
-        <w:rPr>
-          <w:lang w:val="de-DE"/>
-        </w:rPr>
-      </w:pPr>
-      <w:r>
-        <w:rPr>
-          <w:lang w:val="de-DE"/>
-        </w:rPr>
-        <w:t xml:space="preserve">4-8 </w:t>
-      </w:r>
-      <w:proofErr w:type="spellStart"/>
-      <w:r>
-        <w:rPr>
-          <w:lang w:val="de-DE"/>
-        </w:rPr>
-        <w:t>Stk</w:t>
-      </w:r>
-      <w:proofErr w:type="spellEnd"/>
-      <w:r>
-        <w:rPr>
-          <w:lang w:val="de-DE"/>
-        </w:rPr>
-        <w:t>. Blauschimmelkäse</w:t>
+        <w:t xml:space="preserve">4 Brioche Burger Buns </w:t>
+      </w:r>
+    </w:p>
+    <w:p>
+      <w:pPr>
+        <w:rPr>
+          <w:lang w:val="de-DE"/>
+        </w:rPr>
+      </w:pPr>
+      <w:r>
+        <w:rPr>
+          <w:lang w:val="de-DE"/>
+        </w:rPr>
+        <w:t>4-8 Stk. Blauschimmelkäse</w:t>
       </w:r>
     </w:p>
     <w:p>
@@ -1229,21 +1075,7 @@
         <w:rPr>
           <w:lang w:val="de-DE"/>
         </w:rPr>
-        <w:t>Für die Lamm-</w:t>
-      </w:r>
-      <w:proofErr w:type="spellStart"/>
-      <w:r>
-        <w:rPr>
-          <w:lang w:val="de-DE"/>
-        </w:rPr>
-        <w:t>Patties</w:t>
-      </w:r>
-      <w:proofErr w:type="spellEnd"/>
-      <w:r>
-        <w:rPr>
-          <w:lang w:val="de-DE"/>
-        </w:rPr>
-        <w:t>:</w:t>
+        <w:t>Für die Lamm-Patties:</w:t>
       </w:r>
     </w:p>
     <w:p>
@@ -1498,63 +1330,7 @@
         <w:rPr>
           <w:lang w:val="de-DE"/>
         </w:rPr>
-        <w:t>Für die Lamm-</w:t>
-      </w:r>
-      <w:proofErr w:type="spellStart"/>
-      <w:r>
-        <w:rPr>
-          <w:lang w:val="de-DE"/>
-        </w:rPr>
-        <w:t>Patties</w:t>
-      </w:r>
-      <w:proofErr w:type="spellEnd"/>
-      <w:r>
-        <w:rPr>
-          <w:lang w:val="de-DE"/>
-        </w:rPr>
-        <w:t xml:space="preserve"> alle Zutaten in einer Schüssel verrühren, bis die Masse beginnt sich zu verbinden. Fleischmasse in einen Ring drücken, welcher denselben Durchmesser hat, wie die Burger </w:t>
-      </w:r>
-      <w:proofErr w:type="spellStart"/>
-      <w:r>
-        <w:rPr>
-          <w:lang w:val="de-DE"/>
-        </w:rPr>
-        <w:t>Buns</w:t>
-      </w:r>
-      <w:proofErr w:type="spellEnd"/>
-      <w:r>
-        <w:rPr>
-          <w:lang w:val="de-DE"/>
-        </w:rPr>
-        <w:t>. Laibchen ("</w:t>
-      </w:r>
-      <w:proofErr w:type="spellStart"/>
-      <w:r>
-        <w:rPr>
-          <w:lang w:val="de-DE"/>
-        </w:rPr>
-        <w:t>Patties</w:t>
-      </w:r>
-      <w:proofErr w:type="spellEnd"/>
-      <w:r>
-        <w:rPr>
-          <w:lang w:val="de-DE"/>
-        </w:rPr>
-        <w:t xml:space="preserve">") in einer Pfanne mit etwas Olivenöl auf beiden Seiten für ca. 2 Minuten braten. </w:t>
-      </w:r>
-      <w:proofErr w:type="spellStart"/>
-      <w:r>
-        <w:rPr>
-          <w:lang w:val="de-DE"/>
-        </w:rPr>
-        <w:t>Patties</w:t>
-      </w:r>
-      <w:proofErr w:type="spellEnd"/>
-      <w:r>
-        <w:rPr>
-          <w:lang w:val="de-DE"/>
-        </w:rPr>
-        <w:t xml:space="preserve"> mit dem Blauschimmelkäse belegen und im Backrohr mit Gratinier-Funktion für 1–2 Minuten überbacken.</w:t>
+        <w:t>Für die Lamm-Patties alle Zutaten in einer Schüssel verrühren, bis die Masse beginnt sich zu verbinden. Fleischmasse in einen Ring drücken, welcher denselben Durchmesser hat, wie die Burger Buns. Laibchen ("Patties") in einer Pfanne mit etwas Olivenöl auf beiden Seiten für ca. 2 Minuten braten. Patties mit dem Blauschimmelkäse belegen und im Backrohr mit Gratinier-Funktion für 1–2 Minuten überbacken.</w:t>
       </w:r>
     </w:p>
     <w:p>
@@ -1614,63 +1390,27 @@
         <w:rPr>
           <w:lang w:val="de-DE"/>
         </w:rPr>
-        <w:t xml:space="preserve">Burger </w:t>
-      </w:r>
-      <w:proofErr w:type="spellStart"/>
-      <w:r>
-        <w:rPr>
-          <w:lang w:val="de-DE"/>
-        </w:rPr>
-        <w:t>Buns</w:t>
-      </w:r>
-      <w:proofErr w:type="spellEnd"/>
-      <w:r>
-        <w:rPr>
-          <w:lang w:val="de-DE"/>
-        </w:rPr>
-        <w:t xml:space="preserve"> halbieren und in einer Pfanne ohne Fett rösten.</w:t>
-      </w:r>
-    </w:p>
-    <w:p>
-      <w:pPr>
-        <w:rPr>
-          <w:lang w:val="de-DE"/>
-        </w:rPr>
-      </w:pPr>
-    </w:p>
-    <w:p>
-      <w:pPr>
-        <w:rPr>
-          <w:lang w:val="de-DE"/>
-        </w:rPr>
-      </w:pPr>
-      <w:proofErr w:type="spellStart"/>
-      <w:r>
-        <w:rPr>
-          <w:lang w:val="de-DE"/>
-        </w:rPr>
-        <w:t>Bun</w:t>
-      </w:r>
-      <w:proofErr w:type="spellEnd"/>
-      <w:r>
-        <w:rPr>
-          <w:lang w:val="de-DE"/>
-        </w:rPr>
-        <w:t>-Hälften mit den Lamm-</w:t>
-      </w:r>
-      <w:proofErr w:type="spellStart"/>
-      <w:r>
-        <w:rPr>
-          <w:lang w:val="de-DE"/>
-        </w:rPr>
-        <w:t>Patties</w:t>
-      </w:r>
-      <w:proofErr w:type="spellEnd"/>
-      <w:r>
-        <w:rPr>
-          <w:lang w:val="de-DE"/>
-        </w:rPr>
-        <w:t xml:space="preserve"> und den restlichen Zutaten befüllen und Lamm-Burger mit Ratatouille und Blauschimmelkäse servieren.</w:t>
+        <w:t>Burger Buns halbieren und in einer Pfanne ohne Fett rösten.</w:t>
+      </w:r>
+    </w:p>
+    <w:p>
+      <w:pPr>
+        <w:rPr>
+          <w:lang w:val="de-DE"/>
+        </w:rPr>
+      </w:pPr>
+    </w:p>
+    <w:p>
+      <w:pPr>
+        <w:rPr>
+          <w:lang w:val="de-DE"/>
+        </w:rPr>
+      </w:pPr>
+      <w:r>
+        <w:rPr>
+          <w:lang w:val="de-DE"/>
+        </w:rPr>
+        <w:t>Bun-Hälften mit den Lamm-Patties und den restlichen Zutaten befüllen und Lamm-Burger mit Ratatouille und Blauschimmelkäse servieren.</w:t>
       </w:r>
     </w:p>
     <w:p>
@@ -1704,21 +1444,7 @@
         <w:rPr>
           <w:lang w:val="de-DE"/>
         </w:rPr>
-        <w:t>Für Lamm-Burger mit Ratatouille und Blauschimmelkäse können natürlich auch klassische Faschierte Laibchen als "</w:t>
-      </w:r>
-      <w:proofErr w:type="spellStart"/>
-      <w:r>
-        <w:rPr>
-          <w:lang w:val="de-DE"/>
-        </w:rPr>
-        <w:t>Patties</w:t>
-      </w:r>
-      <w:proofErr w:type="spellEnd"/>
-      <w:r>
-        <w:rPr>
-          <w:lang w:val="de-DE"/>
-        </w:rPr>
-        <w:t>" verwendet werden.</w:t>
+        <w:t>Für Lamm-Burger mit Ratatouille und Blauschimmelkäse können natürlich auch klassische Faschierte Laibchen als "Patties" verwendet werden.</w:t>
       </w:r>
     </w:p>
     <w:p>
@@ -2027,21 +1753,7 @@
         <w:rPr>
           <w:lang w:val="de-DE"/>
         </w:rPr>
-        <w:t xml:space="preserve">Dieses Nudelsalat Rezept können Sie nach Belieben abwandeln, indem Sie die </w:t>
-      </w:r>
-      <w:proofErr w:type="spellStart"/>
-      <w:r>
-        <w:rPr>
-          <w:lang w:val="de-DE"/>
-        </w:rPr>
-        <w:t>Pastasorte</w:t>
-      </w:r>
-      <w:proofErr w:type="spellEnd"/>
-      <w:r>
-        <w:rPr>
-          <w:lang w:val="de-DE"/>
-        </w:rPr>
-        <w:t>, die Käsesorte oder das Gemüse austauschen. Sie können Speck oder Schinken verwenden oder auch eine vegetarische Variante mit Tofu machen. Ihrer Kreativität sind keine Grenzen gesetzt. Erlaubt ist, was schmeckt!</w:t>
+        <w:t>Dieses Nudelsalat Rezept können Sie nach Belieben abwandeln, indem Sie die Pastasorte, die Käsesorte oder das Gemüse austauschen. Sie können Speck oder Schinken verwenden oder auch eine vegetarische Variante mit Tofu machen. Ihrer Kreativität sind keine Grenzen gesetzt. Erlaubt ist, was schmeckt!</w:t>
       </w:r>
     </w:p>
     <w:p>
@@ -2063,19 +1775,11 @@
           <w:lang w:val="de-DE"/>
         </w:rPr>
       </w:pPr>
-      <w:proofErr w:type="spellStart"/>
-      <w:r>
-        <w:rPr>
-          <w:lang w:val="de-DE"/>
-        </w:rPr>
-        <w:t>Difficulty</w:t>
-      </w:r>
-      <w:proofErr w:type="spellEnd"/>
-      <w:r>
-        <w:rPr>
-          <w:lang w:val="de-DE"/>
-        </w:rPr>
-        <w:t>: 1</w:t>
+      <w:r>
+        <w:rPr>
+          <w:lang w:val="de-DE"/>
+        </w:rPr>
+        <w:t>Difficulty: 1</w:t>
       </w:r>
     </w:p>
     <w:p>
@@ -2469,16 +2173,8 @@
         <w:rPr>
           <w:lang w:val="de-DE"/>
         </w:rPr>
-        <w:t xml:space="preserve">100 g </w:t>
-      </w:r>
-      <w:proofErr w:type="spellStart"/>
-      <w:r>
-        <w:rPr>
-          <w:lang w:val="de-DE"/>
-        </w:rPr>
-        <w:t>Essiggurkerl</w:t>
-      </w:r>
-      <w:proofErr w:type="spellEnd"/>
+        <w:t>100 g Essiggurkerl</w:t>
+      </w:r>
     </w:p>
     <w:p>
       <w:pPr>
@@ -2565,19 +2261,11 @@
           <w:lang w:val="de-DE"/>
         </w:rPr>
       </w:pPr>
-      <w:proofErr w:type="spellStart"/>
-      <w:r>
-        <w:rPr>
-          <w:lang w:val="de-DE"/>
-        </w:rPr>
-        <w:t>Paprikapukver</w:t>
-      </w:r>
-      <w:proofErr w:type="spellEnd"/>
-      <w:r>
-        <w:rPr>
-          <w:lang w:val="de-DE"/>
-        </w:rPr>
-        <w:t xml:space="preserve"> (edelsüß)</w:t>
+      <w:r>
+        <w:rPr>
+          <w:lang w:val="de-DE"/>
+        </w:rPr>
+        <w:t>Paprikapukver (edelsüß)</w:t>
       </w:r>
     </w:p>
     <w:p>
@@ -2610,21 +2298,7 @@
         <w:rPr>
           <w:lang w:val="de-DE"/>
         </w:rPr>
-        <w:t xml:space="preserve">Die Zwiebeln fein hacken, Champignons in Scheiben und </w:t>
-      </w:r>
-      <w:proofErr w:type="spellStart"/>
-      <w:r>
-        <w:rPr>
-          <w:lang w:val="de-DE"/>
-        </w:rPr>
-        <w:t>Gurkerl</w:t>
-      </w:r>
-      <w:proofErr w:type="spellEnd"/>
-      <w:r>
-        <w:rPr>
-          <w:lang w:val="de-DE"/>
-        </w:rPr>
-        <w:t xml:space="preserve"> in feine Streifen schneiden.</w:t>
+        <w:t>Die Zwiebeln fein hacken, Champignons in Scheiben und Gurkerl in feine Streifen schneiden.</w:t>
       </w:r>
     </w:p>
     <w:p>
@@ -2677,21 +2351,7 @@
         <w:rPr>
           <w:lang w:val="de-DE"/>
         </w:rPr>
-        <w:t xml:space="preserve">Den Sauerrahm mit Paprikapulver sowie Mehl glatt verrühren und zügig in die Sauce einrühren. </w:t>
-      </w:r>
-      <w:proofErr w:type="spellStart"/>
-      <w:r>
-        <w:rPr>
-          <w:lang w:val="de-DE"/>
-        </w:rPr>
-        <w:t>Gurkerl</w:t>
-      </w:r>
-      <w:proofErr w:type="spellEnd"/>
-      <w:r>
-        <w:rPr>
-          <w:lang w:val="de-DE"/>
-        </w:rPr>
-        <w:t xml:space="preserve"> beigeben und nochmals kurz durchkochen.</w:t>
+        <w:t>Den Sauerrahm mit Paprikapulver sowie Mehl glatt verrühren und zügig in die Sauce einrühren. Gurkerl beigeben und nochmals kurz durchkochen.</w:t>
       </w:r>
     </w:p>
     <w:p>
@@ -2746,19 +2406,11 @@
           <w:lang w:val="de-DE"/>
         </w:rPr>
       </w:pPr>
-      <w:proofErr w:type="spellStart"/>
-      <w:r>
-        <w:rPr>
-          <w:lang w:val="de-DE"/>
-        </w:rPr>
-        <w:t>Difficulty</w:t>
-      </w:r>
-      <w:proofErr w:type="spellEnd"/>
-      <w:r>
-        <w:rPr>
-          <w:lang w:val="de-DE"/>
-        </w:rPr>
-        <w:t>: 4</w:t>
+      <w:r>
+        <w:rPr>
+          <w:lang w:val="de-DE"/>
+        </w:rPr>
+        <w:t>Difficulty: 4</w:t>
       </w:r>
     </w:p>
     <w:p>
@@ -2992,19 +2644,11 @@
           <w:lang w:val="de-DE"/>
         </w:rPr>
       </w:pPr>
-      <w:proofErr w:type="spellStart"/>
-      <w:r>
-        <w:rPr>
-          <w:lang w:val="de-DE"/>
-        </w:rPr>
-        <w:t>Difficulty</w:t>
-      </w:r>
-      <w:proofErr w:type="spellEnd"/>
-      <w:r>
-        <w:rPr>
-          <w:lang w:val="de-DE"/>
-        </w:rPr>
-        <w:t>: 1</w:t>
+      <w:r>
+        <w:rPr>
+          <w:lang w:val="de-DE"/>
+        </w:rPr>
+        <w:t>Difficulty: 1</w:t>
       </w:r>
     </w:p>
     <w:p>
@@ -3236,21 +2880,7 @@
         <w:rPr>
           <w:lang w:val="de-DE"/>
         </w:rPr>
-        <w:t xml:space="preserve">Ein Ei in eine separate Pfanne aufschlagen und kurz braten. Kartoffel-Gemüse-Mischung in einen Teller geben und Spiegelei oben </w:t>
-      </w:r>
-      <w:proofErr w:type="gramStart"/>
-      <w:r>
-        <w:rPr>
-          <w:lang w:val="de-DE"/>
-        </w:rPr>
-        <w:t>drauf legen</w:t>
-      </w:r>
-      <w:proofErr w:type="gramEnd"/>
-      <w:r>
-        <w:rPr>
-          <w:lang w:val="de-DE"/>
-        </w:rPr>
-        <w:t xml:space="preserve">. Das Kartoffel-Gemüse-Gröstl </w:t>
+        <w:t xml:space="preserve">Ein Ei in eine separate Pfanne aufschlagen und kurz braten. Kartoffel-Gemüse-Mischung in einen Teller geben und Spiegelei oben drauf legen. Das Kartoffel-Gemüse-Gröstl </w:t>
       </w:r>
       <w:r>
         <w:rPr>
@@ -3282,21 +2912,7 @@
         <w:rPr>
           <w:lang w:val="de-DE"/>
         </w:rPr>
-        <w:t xml:space="preserve">Das Kartoffel-Gemüse-Gröstl mit Spiegelei ist ein herrliches </w:t>
-      </w:r>
-      <w:proofErr w:type="spellStart"/>
-      <w:r>
-        <w:rPr>
-          <w:lang w:val="de-DE"/>
-        </w:rPr>
-        <w:t>Restlessen</w:t>
-      </w:r>
-      <w:proofErr w:type="spellEnd"/>
-      <w:r>
-        <w:rPr>
-          <w:lang w:val="de-DE"/>
-        </w:rPr>
-        <w:t xml:space="preserve"> und lässt sich auch mit unterschiedlichsten Gemüsearten, wie beispielsweise auch Zucchini zubereiten.</w:t>
+        <w:t>Das Kartoffel-Gemüse-Gröstl mit Spiegelei ist ein herrliches Restlessen und lässt sich auch mit unterschiedlichsten Gemüsearten, wie beispielsweise auch Zucchini zubereiten.</w:t>
       </w:r>
     </w:p>
     <w:p>
@@ -3319,19 +2935,11 @@
           <w:lang w:val="de-DE"/>
         </w:rPr>
       </w:pPr>
-      <w:proofErr w:type="spellStart"/>
-      <w:r>
-        <w:rPr>
-          <w:lang w:val="de-DE"/>
-        </w:rPr>
-        <w:t>Difficulty</w:t>
-      </w:r>
-      <w:proofErr w:type="spellEnd"/>
-      <w:r>
-        <w:rPr>
-          <w:lang w:val="de-DE"/>
-        </w:rPr>
-        <w:t>: 3</w:t>
+      <w:r>
+        <w:rPr>
+          <w:lang w:val="de-DE"/>
+        </w:rPr>
+        <w:t>Difficulty: 3</w:t>
       </w:r>
     </w:p>
     <w:p>
@@ -3414,48 +3022,20 @@
         <w:rPr>
           <w:lang w:val="de-DE"/>
         </w:rPr>
-        <w:t xml:space="preserve">1 </w:t>
-      </w:r>
-      <w:proofErr w:type="spellStart"/>
-      <w:r>
-        <w:rPr>
-          <w:lang w:val="de-DE"/>
-        </w:rPr>
-        <w:t>Stk</w:t>
-      </w:r>
-      <w:proofErr w:type="spellEnd"/>
-      <w:r>
-        <w:rPr>
-          <w:lang w:val="de-DE"/>
-        </w:rPr>
-        <w:t xml:space="preserve"> Zwiebel</w:t>
-      </w:r>
-    </w:p>
-    <w:p>
-      <w:pPr>
-        <w:rPr>
-          <w:lang w:val="de-DE"/>
-        </w:rPr>
-      </w:pPr>
-      <w:r>
-        <w:rPr>
-          <w:lang w:val="de-DE"/>
-        </w:rPr>
-        <w:t xml:space="preserve">2 </w:t>
-      </w:r>
-      <w:proofErr w:type="spellStart"/>
-      <w:r>
-        <w:rPr>
-          <w:lang w:val="de-DE"/>
-        </w:rPr>
-        <w:t>Stk</w:t>
-      </w:r>
-      <w:proofErr w:type="spellEnd"/>
-      <w:r>
-        <w:rPr>
-          <w:lang w:val="de-DE"/>
-        </w:rPr>
-        <w:t xml:space="preserve"> Paprika</w:t>
+        <w:t>1 Stk Zwiebel</w:t>
+      </w:r>
+    </w:p>
+    <w:p>
+      <w:pPr>
+        <w:rPr>
+          <w:lang w:val="de-DE"/>
+        </w:rPr>
+      </w:pPr>
+      <w:r>
+        <w:rPr>
+          <w:lang w:val="de-DE"/>
+        </w:rPr>
+        <w:t>2 Stk Paprika</w:t>
       </w:r>
     </w:p>
     <w:p>
@@ -3610,21 +3190,7 @@
         <w:rPr>
           <w:lang w:val="de-DE"/>
         </w:rPr>
-        <w:t xml:space="preserve">Paprikapulver und Tomatenmark hinzugeben und mit Suppe und dem Sauerrahm </w:t>
-      </w:r>
-      <w:proofErr w:type="spellStart"/>
-      <w:r>
-        <w:rPr>
-          <w:lang w:val="de-DE"/>
-        </w:rPr>
-        <w:t>aufgiesen</w:t>
-      </w:r>
-      <w:proofErr w:type="spellEnd"/>
-      <w:r>
-        <w:rPr>
-          <w:lang w:val="de-DE"/>
-        </w:rPr>
-        <w:t>. Ei</w:t>
+        <w:t>Paprikapulver und Tomatenmark hinzugeben und mit Suppe und dem Sauerrahm aufgiesen. Ei</w:t>
       </w:r>
       <w:r>
         <w:rPr>
@@ -3678,19 +3244,11 @@
           <w:lang w:val="de-DE"/>
         </w:rPr>
       </w:pPr>
-      <w:proofErr w:type="spellStart"/>
-      <w:r>
-        <w:rPr>
-          <w:lang w:val="de-DE"/>
-        </w:rPr>
-        <w:t>Difficulty</w:t>
-      </w:r>
-      <w:proofErr w:type="spellEnd"/>
-      <w:r>
-        <w:rPr>
-          <w:lang w:val="de-DE"/>
-        </w:rPr>
-        <w:t xml:space="preserve">: </w:t>
+      <w:r>
+        <w:rPr>
+          <w:lang w:val="de-DE"/>
+        </w:rPr>
+        <w:t xml:space="preserve">Difficulty: </w:t>
       </w:r>
       <w:r>
         <w:rPr>
@@ -3759,21 +3317,7 @@
         <w:rPr>
           <w:lang w:val="de-DE"/>
         </w:rPr>
-        <w:t xml:space="preserve">800 g Gemüse (gemischt, nach Marktlage, z.B. Chinakohl, Paprikaschoten, Pak Choi, Zucchini, </w:t>
-      </w:r>
-      <w:proofErr w:type="spellStart"/>
-      <w:r>
-        <w:rPr>
-          <w:lang w:val="de-DE"/>
-        </w:rPr>
-        <w:t>etc</w:t>
-      </w:r>
-      <w:proofErr w:type="spellEnd"/>
-      <w:r>
-        <w:rPr>
-          <w:lang w:val="de-DE"/>
-        </w:rPr>
-        <w:t>)</w:t>
+        <w:t>800 g Gemüse (gemischt, nach Marktlage, z.B. Chinakohl, Paprikaschoten, Pak Choi, Zucchini, etc)</w:t>
       </w:r>
     </w:p>
     <w:p>
@@ -4016,19 +3560,11 @@
           <w:lang w:val="de-DE"/>
         </w:rPr>
       </w:pPr>
-      <w:proofErr w:type="spellStart"/>
-      <w:r>
-        <w:rPr>
-          <w:lang w:val="de-DE"/>
-        </w:rPr>
-        <w:t>Difficulty</w:t>
-      </w:r>
-      <w:proofErr w:type="spellEnd"/>
-      <w:r>
-        <w:rPr>
-          <w:lang w:val="de-DE"/>
-        </w:rPr>
-        <w:t>:</w:t>
+      <w:r>
+        <w:rPr>
+          <w:lang w:val="de-DE"/>
+        </w:rPr>
+        <w:t>Difficulty:</w:t>
       </w:r>
       <w:r>
         <w:rPr>
@@ -4143,21 +3679,7 @@
         <w:rPr>
           <w:lang w:val="de-DE"/>
         </w:rPr>
-        <w:t xml:space="preserve">1 Handvoll Frische oder 20 g getrocknete </w:t>
-      </w:r>
-      <w:proofErr w:type="spellStart"/>
-      <w:r>
-        <w:rPr>
-          <w:lang w:val="de-DE"/>
-        </w:rPr>
-        <w:t>chin</w:t>
-      </w:r>
-      <w:proofErr w:type="spellEnd"/>
-      <w:r>
-        <w:rPr>
-          <w:lang w:val="de-DE"/>
-        </w:rPr>
-        <w:t>. Pilze</w:t>
+        <w:t>1 Handvoll Frische oder 20 g getrocknete chin. Pilze</w:t>
       </w:r>
     </w:p>
     <w:p>
@@ -4314,21 +3836,7 @@
         <w:rPr>
           <w:lang w:val="de-DE"/>
         </w:rPr>
-        <w:t xml:space="preserve">Das Huhn der Länge nach halbieren und in Viertel hacken bzw. mit der Geflügelschere teilen. Die Hühnerteile in eine Schüssel geben, mit Sojasauce übergießen und 30-45 Minuten marinieren. Währenddessen die Teile ab und an wenden und gut mit Sojasauce einstreichen. Nun in einem Wok oder einer schweren Pfanne reichlich Öl erhitzen. Die Hühnerteile aus der Marinade nehmen, abtropfen lassen und im heißen Öl rundum frittieren. Herausnehmen und auf Küchenkrepp abtropfen lassen. Übrig gebliebenes Öl abgießen und den Wok rasch mit einer Küchenrolle auswischen. Die verbliebene Sojasaucen-Marinade gemeinsam mit Reiswein, Honig, Frühlingszwiebeln sowie Sternanis hineingeben und aufkochen lassen. Die Hühnerteile wieder einlegen, so viel heißes Wasser zugießen, dass die Hühnerteile fast bedeckt sind, und 40-50 Minuten weichköcheln lassen. Hühnerstücke wieder herausheben und die Flüssigkeit bei großer Hitze stark einkochen lassen. Inzwischen die Pilze in Streifen schneiden (getrocknete Pilze vorher 20 Minuten in lauwarmem Wasser einweichen). Karotte und Lauch in Scheiben, die Hühnerinnereien in kleinere Würfel schneiden. Das Hühnerfleisch von den Knochen lösen, ebenfalls in mundgerechte Stücke schneiden und warmhalten. Das vorbereitete Gemüse gemeinsam mit den Erbsenschoten, Garnelen und Hühnerinnereien in den Wok geben, aufkochen lassen und 3-4 Minuten auf kleiner Flamme ziehen lassen. Mit in etwas Wasser aufgelöster Maisstärke binden. Das Hühnerfleisch anrichten, die fertige Sauce </w:t>
-      </w:r>
-      <w:proofErr w:type="spellStart"/>
-      <w:r>
-        <w:rPr>
-          <w:lang w:val="de-DE"/>
-        </w:rPr>
-        <w:t>darübergießen</w:t>
-      </w:r>
-      <w:proofErr w:type="spellEnd"/>
-      <w:r>
-        <w:rPr>
-          <w:lang w:val="de-DE"/>
-        </w:rPr>
-        <w:t xml:space="preserve"> und mit etwas Sesamöl beträufeln.</w:t>
+        <w:t>Das Huhn der Länge nach halbieren und in Viertel hacken bzw. mit der Geflügelschere teilen. Die Hühnerteile in eine Schüssel geben, mit Sojasauce übergießen und 30-45 Minuten marinieren. Währenddessen die Teile ab und an wenden und gut mit Sojasauce einstreichen. Nun in einem Wok oder einer schweren Pfanne reichlich Öl erhitzen. Die Hühnerteile aus der Marinade nehmen, abtropfen lassen und im heißen Öl rundum frittieren. Herausnehmen und auf Küchenkrepp abtropfen lassen. Übrig gebliebenes Öl abgießen und den Wok rasch mit einer Küchenrolle auswischen. Die verbliebene Sojasaucen-Marinade gemeinsam mit Reiswein, Honig, Frühlingszwiebeln sowie Sternanis hineingeben und aufkochen lassen. Die Hühnerteile wieder einlegen, so viel heißes Wasser zugießen, dass die Hühnerteile fast bedeckt sind, und 40-50 Minuten weichköcheln lassen. Hühnerstücke wieder herausheben und die Flüssigkeit bei großer Hitze stark einkochen lassen. Inzwischen die Pilze in Streifen schneiden (getrocknete Pilze vorher 20 Minuten in lauwarmem Wasser einweichen). Karotte und Lauch in Scheiben, die Hühnerinnereien in kleinere Würfel schneiden. Das Hühnerfleisch von den Knochen lösen, ebenfalls in mundgerechte Stücke schneiden und warmhalten. Das vorbereitete Gemüse gemeinsam mit den Erbsenschoten, Garnelen und Hühnerinnereien in den Wok geben, aufkochen lassen und 3-4 Minuten auf kleiner Flamme ziehen lassen. Mit in etwas Wasser aufgelöster Maisstärke binden. Das Hühnerfleisch anrichten, die fertige Sauce darübergießen und mit etwas Sesamöl beträufeln.</w:t>
       </w:r>
     </w:p>
     <w:p>
@@ -4350,19 +3858,11 @@
           <w:lang w:val="de-DE"/>
         </w:rPr>
       </w:pPr>
-      <w:proofErr w:type="spellStart"/>
-      <w:r>
-        <w:rPr>
-          <w:lang w:val="de-DE"/>
-        </w:rPr>
-        <w:t>Difficulty</w:t>
-      </w:r>
-      <w:proofErr w:type="spellEnd"/>
-      <w:r>
-        <w:rPr>
-          <w:lang w:val="de-DE"/>
-        </w:rPr>
-        <w:t>: 5</w:t>
+      <w:r>
+        <w:rPr>
+          <w:lang w:val="de-DE"/>
+        </w:rPr>
+        <w:t>Difficulty: 5</w:t>
       </w:r>
     </w:p>
     <w:p>
@@ -4393,14 +3893,7 @@
         <w:rPr>
           <w:lang w:val="de-DE"/>
         </w:rPr>
-        <w:t xml:space="preserve">Gedämpfte </w:t>
-      </w:r>
-      <w:proofErr w:type="spellStart"/>
-      <w:r>
-        <w:rPr>
-          <w:lang w:val="de-DE"/>
-        </w:rPr>
-        <w:t>Wa</w:t>
+        <w:t>Gedämpfte Wa</w:t>
       </w:r>
       <w:r>
         <w:rPr>
@@ -4418,14 +3911,7 @@
         <w:rPr>
           <w:lang w:val="de-DE"/>
         </w:rPr>
-        <w:t>n</w:t>
-      </w:r>
-      <w:proofErr w:type="spellEnd"/>
-      <w:r>
-        <w:rPr>
-          <w:lang w:val="de-DE"/>
-        </w:rPr>
-        <w:t>-Täschchen mit Shrimps und Schweinefleisch</w:t>
+        <w:t>n-Täschchen mit Shrimps und Schweinefleisch</w:t>
       </w:r>
     </w:p>
     <w:p>
@@ -4451,14 +3937,7 @@
         <w:rPr>
           <w:lang w:val="de-DE"/>
         </w:rPr>
-        <w:t xml:space="preserve">20 Stück </w:t>
-      </w:r>
-      <w:proofErr w:type="spellStart"/>
-      <w:r>
-        <w:rPr>
-          <w:lang w:val="de-DE"/>
-        </w:rPr>
-        <w:t>Wa</w:t>
+        <w:t>20 Stück Wa</w:t>
       </w:r>
       <w:r>
         <w:rPr>
@@ -4476,14 +3955,7 @@
         <w:rPr>
           <w:lang w:val="de-DE"/>
         </w:rPr>
-        <w:t>n</w:t>
-      </w:r>
-      <w:proofErr w:type="spellEnd"/>
-      <w:r>
-        <w:rPr>
-          <w:lang w:val="de-DE"/>
-        </w:rPr>
-        <w:t>-Teigblätter (Zutaten für 20 Stück)</w:t>
+        <w:t>n-Teigblätter (Zutaten für 20 Stück)</w:t>
       </w:r>
     </w:p>
     <w:p>
@@ -4535,21 +4007,7 @@
         <w:rPr>
           <w:lang w:val="de-DE"/>
         </w:rPr>
-        <w:t xml:space="preserve">1 EL Frische </w:t>
-      </w:r>
-      <w:proofErr w:type="spellStart"/>
-      <w:r>
-        <w:rPr>
-          <w:lang w:val="de-DE"/>
-        </w:rPr>
-        <w:t>chin</w:t>
-      </w:r>
-      <w:proofErr w:type="spellEnd"/>
-      <w:r>
-        <w:rPr>
-          <w:lang w:val="de-DE"/>
-        </w:rPr>
-        <w:t>. Pilze (od. eingeweichte)</w:t>
+        <w:t>1 EL Frische chin. Pilze (od. eingeweichte)</w:t>
       </w:r>
     </w:p>
     <w:p>
@@ -4654,35 +4112,7 @@
         <w:rPr>
           <w:lang w:val="de-DE"/>
         </w:rPr>
-        <w:t xml:space="preserve">Shrimps- und Krebsfleisch fein schneiden, die Pilze klein hacken und beides gemeinsam mit dem Faschierten, mit Zucker, Salz, Pfeffer und Sesamöl vermischen. Mit der Speisestärke gut vermengen und den gehackten Koriander einrühren. Die Teigblätter auflegen und jeweils etwas Füllmasse in die Mitte setzen. Nach Belieben rund ausstechen und zu halbmondförmigen Täschchen zusammenklappen oder die Ecken so </w:t>
-      </w:r>
-      <w:proofErr w:type="spellStart"/>
-      <w:r>
-        <w:rPr>
-          <w:lang w:val="de-DE"/>
-        </w:rPr>
-        <w:t>übereinanderklappen</w:t>
-      </w:r>
-      <w:proofErr w:type="spellEnd"/>
-      <w:r>
-        <w:rPr>
-          <w:lang w:val="de-DE"/>
-        </w:rPr>
-        <w:t xml:space="preserve">, dass ein Dreieck entsteht. Die Teigränder dabei mit Wasser befeuchten und gut festdrücken. Auf einen Dämpfeinsatz platzieren und im Bambuskörbchen (oder Topf) zugedeckt 8-10 Minuten dämpfen. </w:t>
-      </w:r>
-      <w:proofErr w:type="spellStart"/>
-      <w:r>
-        <w:rPr>
-          <w:lang w:val="de-DE"/>
-        </w:rPr>
-        <w:t>Wontons</w:t>
-      </w:r>
-      <w:proofErr w:type="spellEnd"/>
-      <w:r>
-        <w:rPr>
-          <w:lang w:val="de-DE"/>
-        </w:rPr>
-        <w:t xml:space="preserve"> mit etwas Sesamöl beträufeln und mit frisch gehacktem oder geriebenem Ingwer bestreuen. A</w:t>
+        <w:t>Shrimps- und Krebsfleisch fein schneiden, die Pilze klein hacken und beides gemeinsam mit dem Faschierten, mit Zucker, Salz, Pfeffer und Sesamöl vermischen. Mit der Speisestärke gut vermengen und den gehackten Koriander einrühren. Die Teigblätter auflegen und jeweils etwas Füllmasse in die Mitte setzen. Nach Belieben rund ausstechen und zu halbmondförmigen Täschchen zusammenklappen oder die Ecken so übereinanderklappen, dass ein Dreieck entsteht. Die Teigränder dabei mit Wasser befeuchten und gut festdrücken. Auf einen Dämpfeinsatz platzieren und im Bambuskörbchen (oder Topf) zugedeckt 8-10 Minuten dämpfen. Wontons mit etwas Sesamöl beträufeln und mit frisch gehacktem oder geriebenem Ingwer bestreuen. A</w:t>
       </w:r>
       <w:r>
         <w:rPr>
@@ -4714,21 +4144,7 @@
         <w:rPr>
           <w:lang w:val="de-DE"/>
         </w:rPr>
-        <w:t xml:space="preserve">Die Füllmasse dieser </w:t>
-      </w:r>
-      <w:proofErr w:type="spellStart"/>
-      <w:r>
-        <w:rPr>
-          <w:lang w:val="de-DE"/>
-        </w:rPr>
-        <w:t>Wontons</w:t>
-      </w:r>
-      <w:proofErr w:type="spellEnd"/>
-      <w:r>
-        <w:rPr>
-          <w:lang w:val="de-DE"/>
-        </w:rPr>
-        <w:t xml:space="preserve"> kann beliebig, etwa durch gehackte geröstete Erdnüsse, frisch gehackten Ingwer oder Chili, abgewandelt werden.</w:t>
+        <w:t>Die Füllmasse dieser Wontons kann beliebig, etwa durch gehackte geröstete Erdnüsse, frisch gehackten Ingwer oder Chili, abgewandelt werden.</w:t>
       </w:r>
     </w:p>
     <w:p>
@@ -4750,19 +4166,11 @@
           <w:lang w:val="de-DE"/>
         </w:rPr>
       </w:pPr>
-      <w:proofErr w:type="spellStart"/>
-      <w:r>
-        <w:rPr>
-          <w:lang w:val="de-DE"/>
-        </w:rPr>
-        <w:t>Difficulty</w:t>
-      </w:r>
-      <w:proofErr w:type="spellEnd"/>
-      <w:r>
-        <w:rPr>
-          <w:lang w:val="de-DE"/>
-        </w:rPr>
-        <w:t xml:space="preserve">: </w:t>
+      <w:r>
+        <w:rPr>
+          <w:lang w:val="de-DE"/>
+        </w:rPr>
+        <w:t xml:space="preserve">Difficulty: </w:t>
       </w:r>
       <w:r>
         <w:rPr>
@@ -4944,19 +4352,11 @@
           <w:lang w:val="de-DE"/>
         </w:rPr>
       </w:pPr>
-      <w:proofErr w:type="spellStart"/>
-      <w:r>
-        <w:rPr>
-          <w:lang w:val="de-DE"/>
-        </w:rPr>
-        <w:t>Difficulty</w:t>
-      </w:r>
-      <w:proofErr w:type="spellEnd"/>
-      <w:r>
-        <w:rPr>
-          <w:lang w:val="de-DE"/>
-        </w:rPr>
-        <w:t>: 1</w:t>
+      <w:r>
+        <w:rPr>
+          <w:lang w:val="de-DE"/>
+        </w:rPr>
+        <w:t>Difficulty: 1</w:t>
       </w:r>
     </w:p>
     <w:p>
@@ -5014,21 +4414,7 @@
         <w:rPr>
           <w:lang w:val="de-DE"/>
         </w:rPr>
-        <w:t xml:space="preserve">4 </w:t>
-      </w:r>
-      <w:proofErr w:type="spellStart"/>
-      <w:r>
-        <w:rPr>
-          <w:lang w:val="de-DE"/>
-        </w:rPr>
-        <w:t>Stk</w:t>
-      </w:r>
-      <w:proofErr w:type="spellEnd"/>
-      <w:r>
-        <w:rPr>
-          <w:lang w:val="de-DE"/>
-        </w:rPr>
-        <w:t xml:space="preserve">. Schnitzel (groß, vom Schwein, Kalb oder </w:t>
+        <w:t xml:space="preserve">4 Stk. Schnitzel (groß, vom Schwein, Kalb oder </w:t>
       </w:r>
       <w:r>
         <w:rPr>
@@ -5079,21 +4465,7 @@
         <w:rPr>
           <w:lang w:val="de-DE"/>
         </w:rPr>
-        <w:t xml:space="preserve">1-2 </w:t>
-      </w:r>
-      <w:proofErr w:type="spellStart"/>
-      <w:r>
-        <w:rPr>
-          <w:lang w:val="de-DE"/>
-        </w:rPr>
-        <w:t>Stk</w:t>
-      </w:r>
-      <w:proofErr w:type="spellEnd"/>
-      <w:r>
-        <w:rPr>
-          <w:lang w:val="de-DE"/>
-        </w:rPr>
-        <w:t>. Eier (zum Panieren)</w:t>
+        <w:t>1-2 Stk. Eier (zum Panieren)</w:t>
       </w:r>
     </w:p>
     <w:p>
@@ -5228,21 +4600,7 @@
         <w:rPr>
           <w:lang w:val="de-DE"/>
         </w:rPr>
-        <w:t xml:space="preserve">Für </w:t>
-      </w:r>
-      <w:proofErr w:type="gramStart"/>
-      <w:r>
-        <w:rPr>
-          <w:lang w:val="de-DE"/>
-        </w:rPr>
-        <w:t>das Cordon</w:t>
-      </w:r>
-      <w:proofErr w:type="gramEnd"/>
-      <w:r>
-        <w:rPr>
-          <w:lang w:val="de-DE"/>
-        </w:rPr>
-        <w:t xml:space="preserve"> Bleu die Schnitzel auflegen, dünn ausklopfen und dabei darauf achten, dass sie nicht einreißen. Auf beiden Seiten salzen und pfeffern. Auf eine Hälfte jedes Schnitzels eine Scheibe Schinken, eine Scheibe Käse und wieder Schinken legen. </w:t>
+        <w:t xml:space="preserve">Für das Cordon Bleu die Schnitzel auflegen, dünn ausklopfen und dabei darauf achten, dass sie nicht einreißen. Auf beiden Seiten salzen und pfeffern. Auf eine Hälfte jedes Schnitzels eine Scheibe Schinken, eine Scheibe Käse und wieder Schinken legen. </w:t>
       </w:r>
     </w:p>
     <w:p>
@@ -5274,21 +4632,7 @@
         <w:rPr>
           <w:lang w:val="de-DE"/>
         </w:rPr>
-        <w:t xml:space="preserve">Eier in einem Suppenteller verschlagen. Nun </w:t>
-      </w:r>
-      <w:proofErr w:type="spellStart"/>
-      <w:r>
-        <w:rPr>
-          <w:lang w:val="de-DE"/>
-        </w:rPr>
-        <w:t>Schnitzerl</w:t>
-      </w:r>
-      <w:proofErr w:type="spellEnd"/>
-      <w:r>
-        <w:rPr>
-          <w:lang w:val="de-DE"/>
-        </w:rPr>
-        <w:t xml:space="preserve"> zuerst in Mehl wenden, durch das Ei ziehen und in Bröseln wälzen. </w:t>
+        <w:t xml:space="preserve">Eier in einem Suppenteller verschlagen. Nun Schnitzerl zuerst in Mehl wenden, durch das Ei ziehen und in Bröseln wälzen. </w:t>
       </w:r>
     </w:p>
     <w:p>
@@ -5320,21 +4664,7 @@
         <w:rPr>
           <w:lang w:val="de-DE"/>
         </w:rPr>
-        <w:t xml:space="preserve">Cordon Bleu mit Erdäpfelsalat oder </w:t>
-      </w:r>
-      <w:proofErr w:type="spellStart"/>
-      <w:r>
-        <w:rPr>
-          <w:lang w:val="de-DE"/>
-        </w:rPr>
-        <w:t>Petersilerdäpfeln</w:t>
-      </w:r>
-      <w:proofErr w:type="spellEnd"/>
-      <w:r>
-        <w:rPr>
-          <w:lang w:val="de-DE"/>
-        </w:rPr>
-        <w:t xml:space="preserve"> servieren.</w:t>
+        <w:t>Cordon Bleu mit Erdäpfelsalat oder Petersilerdäpfeln servieren.</w:t>
       </w:r>
     </w:p>
     <w:p>
@@ -5356,19 +4686,11 @@
           <w:lang w:val="de-DE"/>
         </w:rPr>
       </w:pPr>
-      <w:proofErr w:type="spellStart"/>
-      <w:r>
-        <w:rPr>
-          <w:lang w:val="de-DE"/>
-        </w:rPr>
-        <w:t>Difficulty</w:t>
-      </w:r>
-      <w:proofErr w:type="spellEnd"/>
-      <w:r>
-        <w:rPr>
-          <w:lang w:val="de-DE"/>
-        </w:rPr>
-        <w:t xml:space="preserve">: </w:t>
+      <w:r>
+        <w:rPr>
+          <w:lang w:val="de-DE"/>
+        </w:rPr>
+        <w:t xml:space="preserve">Difficulty: </w:t>
       </w:r>
       <w:r>
         <w:rPr>
@@ -5431,21 +4753,7 @@
         <w:rPr>
           <w:lang w:val="de-DE"/>
         </w:rPr>
-        <w:t xml:space="preserve">4 </w:t>
-      </w:r>
-      <w:proofErr w:type="spellStart"/>
-      <w:r>
-        <w:rPr>
-          <w:lang w:val="de-DE"/>
-        </w:rPr>
-        <w:t>Stk</w:t>
-      </w:r>
-      <w:proofErr w:type="spellEnd"/>
-      <w:r>
-        <w:rPr>
-          <w:lang w:val="de-DE"/>
-        </w:rPr>
-        <w:t xml:space="preserve"> Entenbrüste (mit Haut)</w:t>
+        <w:t>4 Stk Entenbrüste (mit Haut)</w:t>
       </w:r>
     </w:p>
     <w:p>
@@ -5485,21 +4793,7 @@
         <w:rPr>
           <w:lang w:val="de-DE"/>
         </w:rPr>
-        <w:t xml:space="preserve">2 </w:t>
-      </w:r>
-      <w:proofErr w:type="spellStart"/>
-      <w:r>
-        <w:rPr>
-          <w:lang w:val="de-DE"/>
-        </w:rPr>
-        <w:t>Stk</w:t>
-      </w:r>
-      <w:proofErr w:type="spellEnd"/>
-      <w:r>
-        <w:rPr>
-          <w:lang w:val="de-DE"/>
-        </w:rPr>
-        <w:t xml:space="preserve"> Schalotten</w:t>
+        <w:t>2 Stk Schalotten</w:t>
       </w:r>
     </w:p>
     <w:p>
@@ -5538,21 +4832,7 @@
         <w:rPr>
           <w:lang w:val="de-DE"/>
         </w:rPr>
-        <w:t xml:space="preserve">150 ml </w:t>
-      </w:r>
-      <w:proofErr w:type="spellStart"/>
-      <w:r>
-        <w:rPr>
-          <w:lang w:val="de-DE"/>
-        </w:rPr>
-        <w:t>Noilly</w:t>
-      </w:r>
-      <w:proofErr w:type="spellEnd"/>
-      <w:r>
-        <w:rPr>
-          <w:lang w:val="de-DE"/>
-        </w:rPr>
-        <w:t xml:space="preserve"> Prat</w:t>
+        <w:t>150 ml Noilly Prat</w:t>
       </w:r>
     </w:p>
     <w:p>
@@ -5591,16 +4871,8 @@
         <w:rPr>
           <w:lang w:val="de-DE"/>
         </w:rPr>
-        <w:t xml:space="preserve">1 EL Creme </w:t>
-      </w:r>
-      <w:proofErr w:type="spellStart"/>
-      <w:r>
-        <w:rPr>
-          <w:lang w:val="de-DE"/>
-        </w:rPr>
-        <w:t>fraiche</w:t>
-      </w:r>
-      <w:proofErr w:type="spellEnd"/>
+        <w:t>1 EL Creme fraiche</w:t>
+      </w:r>
     </w:p>
     <w:p>
       <w:pPr>
@@ -5625,21 +4897,7 @@
         <w:rPr>
           <w:lang w:val="de-DE"/>
         </w:rPr>
-        <w:t xml:space="preserve">Trüffel (frische schwarze, alternativ Trüffel aus dem Glas oder </w:t>
-      </w:r>
-      <w:proofErr w:type="spellStart"/>
-      <w:r>
-        <w:rPr>
-          <w:lang w:val="de-DE"/>
-        </w:rPr>
-        <w:t>Trüffelöl</w:t>
-      </w:r>
-      <w:proofErr w:type="spellEnd"/>
-      <w:r>
-        <w:rPr>
-          <w:lang w:val="de-DE"/>
-        </w:rPr>
-        <w:t>)</w:t>
+        <w:t>Trüffel (frische schwarze, alternativ Trüffel aus dem Glas oder Trüffelöl)</w:t>
       </w:r>
     </w:p>
     <w:p>
@@ -5665,110 +4923,75 @@
         <w:rPr>
           <w:lang w:val="de-DE"/>
         </w:rPr>
-        <w:t>Pfeffer Für das Gratin:</w:t>
-      </w:r>
-    </w:p>
-    <w:p>
-      <w:pPr>
-        <w:rPr>
-          <w:lang w:val="de-DE"/>
-        </w:rPr>
-      </w:pPr>
-      <w:r>
-        <w:rPr>
-          <w:lang w:val="de-DE"/>
-        </w:rPr>
-        <w:t xml:space="preserve"> 5 </w:t>
-      </w:r>
-      <w:proofErr w:type="spellStart"/>
-      <w:r>
-        <w:rPr>
-          <w:lang w:val="de-DE"/>
-        </w:rPr>
-        <w:t>Stk</w:t>
-      </w:r>
-      <w:proofErr w:type="spellEnd"/>
-      <w:r>
-        <w:rPr>
-          <w:lang w:val="de-DE"/>
-        </w:rPr>
-        <w:t xml:space="preserve"> Kartoffeln (große)</w:t>
-      </w:r>
-    </w:p>
-    <w:p>
-      <w:pPr>
-        <w:rPr>
-          <w:lang w:val="de-DE"/>
-        </w:rPr>
-      </w:pPr>
-      <w:r>
-        <w:rPr>
-          <w:lang w:val="de-DE"/>
-        </w:rPr>
-        <w:t xml:space="preserve">1 </w:t>
-      </w:r>
-      <w:proofErr w:type="spellStart"/>
-      <w:r>
-        <w:rPr>
-          <w:lang w:val="de-DE"/>
-        </w:rPr>
-        <w:t>Stk</w:t>
-      </w:r>
-      <w:proofErr w:type="spellEnd"/>
-      <w:r>
-        <w:rPr>
-          <w:lang w:val="de-DE"/>
-        </w:rPr>
-        <w:t xml:space="preserve"> Birne</w:t>
-      </w:r>
-    </w:p>
-    <w:p>
-      <w:pPr>
-        <w:rPr>
-          <w:lang w:val="de-DE"/>
-        </w:rPr>
-      </w:pPr>
-      <w:r>
-        <w:rPr>
-          <w:lang w:val="de-DE"/>
-        </w:rPr>
-        <w:t xml:space="preserve">1 </w:t>
-      </w:r>
-      <w:proofErr w:type="spellStart"/>
-      <w:r>
-        <w:rPr>
-          <w:lang w:val="de-DE"/>
-        </w:rPr>
-        <w:t>Stk</w:t>
-      </w:r>
-      <w:proofErr w:type="spellEnd"/>
-      <w:r>
-        <w:rPr>
-          <w:lang w:val="de-DE"/>
-        </w:rPr>
-        <w:t xml:space="preserve"> Ei</w:t>
-      </w:r>
-    </w:p>
-    <w:p>
-      <w:pPr>
-        <w:rPr>
-          <w:lang w:val="de-DE"/>
-        </w:rPr>
-      </w:pPr>
-      <w:r>
-        <w:rPr>
-          <w:lang w:val="de-DE"/>
-        </w:rPr>
-        <w:t xml:space="preserve">1 Becher Creme </w:t>
-      </w:r>
-      <w:proofErr w:type="spellStart"/>
-      <w:r>
-        <w:rPr>
-          <w:lang w:val="de-DE"/>
-        </w:rPr>
-        <w:t>fraiche</w:t>
-      </w:r>
-      <w:proofErr w:type="spellEnd"/>
+        <w:t xml:space="preserve">Pfeffer </w:t>
+      </w:r>
+    </w:p>
+    <w:p>
+      <w:pPr>
+        <w:rPr>
+          <w:lang w:val="de-DE"/>
+        </w:rPr>
+      </w:pPr>
+      <w:bookmarkStart w:id="0" w:name="_GoBack"/>
+      <w:bookmarkEnd w:id="0"/>
+      <w:r>
+        <w:rPr>
+          <w:lang w:val="de-DE"/>
+        </w:rPr>
+        <w:t>Für das Gratin:</w:t>
+      </w:r>
+    </w:p>
+    <w:p>
+      <w:pPr>
+        <w:rPr>
+          <w:lang w:val="de-DE"/>
+        </w:rPr>
+      </w:pPr>
+      <w:r>
+        <w:rPr>
+          <w:lang w:val="de-DE"/>
+        </w:rPr>
+        <w:t xml:space="preserve"> 5 Stk Kartoffeln (große)</w:t>
+      </w:r>
+    </w:p>
+    <w:p>
+      <w:pPr>
+        <w:rPr>
+          <w:lang w:val="de-DE"/>
+        </w:rPr>
+      </w:pPr>
+      <w:r>
+        <w:rPr>
+          <w:lang w:val="de-DE"/>
+        </w:rPr>
+        <w:t>1 Stk Birne</w:t>
+      </w:r>
+    </w:p>
+    <w:p>
+      <w:pPr>
+        <w:rPr>
+          <w:lang w:val="de-DE"/>
+        </w:rPr>
+      </w:pPr>
+      <w:r>
+        <w:rPr>
+          <w:lang w:val="de-DE"/>
+        </w:rPr>
+        <w:t>1 Stk Ei</w:t>
+      </w:r>
+    </w:p>
+    <w:p>
+      <w:pPr>
+        <w:rPr>
+          <w:lang w:val="de-DE"/>
+        </w:rPr>
+      </w:pPr>
+      <w:r>
+        <w:rPr>
+          <w:lang w:val="de-DE"/>
+        </w:rPr>
+        <w:t>1 Becher Creme fraiche</w:t>
+      </w:r>
     </w:p>
     <w:p>
       <w:pPr>
@@ -5815,14 +5038,12 @@
           <w:lang w:val="de-DE"/>
         </w:rPr>
       </w:pPr>
-      <w:proofErr w:type="spellStart"/>
       <w:r>
         <w:rPr>
           <w:lang w:val="de-DE"/>
         </w:rPr>
         <w:t>Muskatnuß</w:t>
       </w:r>
-      <w:proofErr w:type="spellEnd"/>
     </w:p>
     <w:p>
       <w:pPr>
@@ -5885,21 +5106,7 @@
         <w:rPr>
           <w:lang w:val="de-DE"/>
         </w:rPr>
-        <w:t xml:space="preserve">Creme </w:t>
-      </w:r>
-      <w:proofErr w:type="spellStart"/>
-      <w:r>
-        <w:rPr>
-          <w:lang w:val="de-DE"/>
-        </w:rPr>
-        <w:t>fraiche</w:t>
-      </w:r>
-      <w:proofErr w:type="spellEnd"/>
-      <w:r>
-        <w:rPr>
-          <w:lang w:val="de-DE"/>
-        </w:rPr>
-        <w:t>, das Ei, Senf und die Gewürze in einer Schüssel mi</w:t>
+        <w:t>Creme fraiche, das Ei, Senf und die Gewürze in einer Schüssel mi</w:t>
       </w:r>
       <w:r>
         <w:rPr>
@@ -5918,21 +5125,7 @@
         <w:rPr>
           <w:lang w:val="de-DE"/>
         </w:rPr>
-        <w:t xml:space="preserve">Die Kartoffelscheiben abwechselnd mit den Birnenscheiben in vier kleine </w:t>
-      </w:r>
-      <w:proofErr w:type="spellStart"/>
-      <w:r>
-        <w:rPr>
-          <w:lang w:val="de-DE"/>
-        </w:rPr>
-        <w:t>Gratinförmchen</w:t>
-      </w:r>
-      <w:proofErr w:type="spellEnd"/>
-      <w:r>
-        <w:rPr>
-          <w:lang w:val="de-DE"/>
-        </w:rPr>
-        <w:t xml:space="preserve"> schich</w:t>
+        <w:t>Die Kartoffelscheiben abwechselnd mit den Birnenscheiben in vier kleine Gratinförmchen schich</w:t>
       </w:r>
       <w:r>
         <w:rPr>
@@ -5989,6 +5182,7 @@
         <w:rPr>
           <w:lang w:val="de-DE"/>
         </w:rPr>
+        <w:lastRenderedPageBreak/>
         <w:t xml:space="preserve">Das Fleisch mit der Hautseite nach oben auf eine Alufolie legen, die Ränder hochschlagen und im Backofen bei 200 Grad </w:t>
       </w:r>
       <w:r>
@@ -6008,7 +5202,6 @@
         <w:rPr>
           <w:lang w:val="de-DE"/>
         </w:rPr>
-        <w:lastRenderedPageBreak/>
         <w:t>Die Kerntemperatur sollte dabei ca. 70 Grad betragen. Die Ente sollte innen noch schön rosa und saftig sein, d. h. eventuell die Garzeit bis zum Erreichen</w:t>
       </w:r>
       <w:r>
@@ -6043,46 +5236,24 @@
         </w:rPr>
         <w:t xml:space="preserve">Für die Gänselebersauce die gewürfelten Schalotten und den gewürfelten Knoblauch zusammen in Butterschmalz anschwitzen und mit </w:t>
       </w:r>
-      <w:proofErr w:type="spellStart"/>
-      <w:r>
-        <w:rPr>
-          <w:lang w:val="de-DE"/>
-        </w:rPr>
-        <w:t>Noilly</w:t>
-      </w:r>
-      <w:proofErr w:type="spellEnd"/>
-      <w:r>
-        <w:rPr>
-          <w:lang w:val="de-DE"/>
-        </w:rPr>
-        <w:t xml:space="preserve"> Prat und Wein ablöschen.</w:t>
-      </w:r>
-    </w:p>
-    <w:p>
-      <w:pPr>
-        <w:rPr>
-          <w:lang w:val="de-DE"/>
-        </w:rPr>
-      </w:pPr>
-      <w:r>
-        <w:rPr>
-          <w:lang w:val="de-DE"/>
-        </w:rPr>
-        <w:t xml:space="preserve">Alles zur Hälfte </w:t>
-      </w:r>
-      <w:proofErr w:type="spellStart"/>
-      <w:r>
-        <w:rPr>
-          <w:lang w:val="de-DE"/>
-        </w:rPr>
-        <w:t>einreduzieren</w:t>
-      </w:r>
-      <w:proofErr w:type="spellEnd"/>
-      <w:r>
-        <w:rPr>
-          <w:lang w:val="de-DE"/>
-        </w:rPr>
-        <w:t xml:space="preserve"> und mit dem Schlagobers aufgießen. Nochmals kräftig einkochen lassen. Die Sauce soll e</w:t>
+      <w:r>
+        <w:rPr>
+          <w:lang w:val="de-DE"/>
+        </w:rPr>
+        <w:t>Noilly Prat und Wein ablöschen.</w:t>
+      </w:r>
+    </w:p>
+    <w:p>
+      <w:pPr>
+        <w:rPr>
+          <w:lang w:val="de-DE"/>
+        </w:rPr>
+      </w:pPr>
+      <w:r>
+        <w:rPr>
+          <w:lang w:val="de-DE"/>
+        </w:rPr>
+        <w:t>Alles zur Hälfte einreduzieren und mit dem Schlagobers aufgießen. Nochmals kräftig einkochen lassen. Die Sauce soll e</w:t>
       </w:r>
       <w:r>
         <w:rPr>
@@ -6101,35 +5272,7 @@
         <w:rPr>
           <w:lang w:val="de-DE"/>
         </w:rPr>
-        <w:t xml:space="preserve">Würzen und das Creme </w:t>
-      </w:r>
-      <w:proofErr w:type="spellStart"/>
-      <w:r>
-        <w:rPr>
-          <w:lang w:val="de-DE"/>
-        </w:rPr>
-        <w:t>fraiche</w:t>
-      </w:r>
-      <w:proofErr w:type="spellEnd"/>
-      <w:r>
-        <w:rPr>
-          <w:lang w:val="de-DE"/>
-        </w:rPr>
-        <w:t xml:space="preserve"> einrühren. Die Gänseleber in einer Extrapfanne kurz </w:t>
-      </w:r>
-      <w:proofErr w:type="spellStart"/>
-      <w:r>
-        <w:rPr>
-          <w:lang w:val="de-DE"/>
-        </w:rPr>
-        <w:t>abbraten</w:t>
-      </w:r>
-      <w:proofErr w:type="spellEnd"/>
-      <w:r>
-        <w:rPr>
-          <w:lang w:val="de-DE"/>
-        </w:rPr>
-        <w:t xml:space="preserve"> und dann gemeinsam mit der Sauce </w:t>
+        <w:t xml:space="preserve">Würzen und das Creme fraiche einrühren. Die Gänseleber in einer Extrapfanne kurz abbraten und dann gemeinsam mit der Sauce </w:t>
       </w:r>
       <w:r>
         <w:rPr>
@@ -6189,19 +5332,11 @@
           <w:lang w:val="de-DE"/>
         </w:rPr>
       </w:pPr>
-      <w:proofErr w:type="spellStart"/>
-      <w:r>
-        <w:rPr>
-          <w:lang w:val="de-DE"/>
-        </w:rPr>
-        <w:t>Difficulty</w:t>
-      </w:r>
-      <w:proofErr w:type="spellEnd"/>
-      <w:r>
-        <w:rPr>
-          <w:lang w:val="de-DE"/>
-        </w:rPr>
-        <w:t>: 5</w:t>
+      <w:r>
+        <w:rPr>
+          <w:lang w:val="de-DE"/>
+        </w:rPr>
+        <w:t>Difficulty: 5</w:t>
       </w:r>
     </w:p>
     <w:p>
@@ -6271,21 +5406,7 @@
         <w:rPr>
           <w:lang w:val="de-DE"/>
         </w:rPr>
-        <w:t xml:space="preserve">2 </w:t>
-      </w:r>
-      <w:proofErr w:type="spellStart"/>
-      <w:r>
-        <w:rPr>
-          <w:lang w:val="de-DE"/>
-        </w:rPr>
-        <w:t>Stk</w:t>
-      </w:r>
-      <w:proofErr w:type="spellEnd"/>
-      <w:r>
-        <w:rPr>
-          <w:lang w:val="de-DE"/>
-        </w:rPr>
-        <w:t xml:space="preserve"> Eier</w:t>
+        <w:t>2 Stk Eier</w:t>
       </w:r>
     </w:p>
     <w:p>
@@ -6350,48 +5471,20 @@
         <w:rPr>
           <w:lang w:val="de-DE"/>
         </w:rPr>
-        <w:t xml:space="preserve"> 1 </w:t>
-      </w:r>
-      <w:proofErr w:type="spellStart"/>
-      <w:r>
-        <w:rPr>
-          <w:lang w:val="de-DE"/>
-        </w:rPr>
-        <w:t>Stk</w:t>
-      </w:r>
-      <w:proofErr w:type="spellEnd"/>
-      <w:r>
-        <w:rPr>
-          <w:lang w:val="de-DE"/>
-        </w:rPr>
-        <w:t xml:space="preserve"> Zucchino (kleiner gelber)</w:t>
-      </w:r>
-    </w:p>
-    <w:p>
-      <w:pPr>
-        <w:rPr>
-          <w:lang w:val="de-DE"/>
-        </w:rPr>
-      </w:pPr>
-      <w:r>
-        <w:rPr>
-          <w:lang w:val="de-DE"/>
-        </w:rPr>
-        <w:t xml:space="preserve">1 </w:t>
-      </w:r>
-      <w:proofErr w:type="spellStart"/>
-      <w:r>
-        <w:rPr>
-          <w:lang w:val="de-DE"/>
-        </w:rPr>
-        <w:t>Stk</w:t>
-      </w:r>
-      <w:proofErr w:type="spellEnd"/>
-      <w:r>
-        <w:rPr>
-          <w:lang w:val="de-DE"/>
-        </w:rPr>
-        <w:t xml:space="preserve"> Zwiebel (kleine)</w:t>
+        <w:t xml:space="preserve"> 1 Stk Zucchino (kleiner gelber)</w:t>
+      </w:r>
+    </w:p>
+    <w:p>
+      <w:pPr>
+        <w:rPr>
+          <w:lang w:val="de-DE"/>
+        </w:rPr>
+      </w:pPr>
+      <w:r>
+        <w:rPr>
+          <w:lang w:val="de-DE"/>
+        </w:rPr>
+        <w:t>1 Stk Zwiebel (kleine)</w:t>
       </w:r>
     </w:p>
     <w:p>
@@ -6483,41 +5576,13 @@
           <w:lang w:val="de-DE"/>
         </w:rPr>
         <w:lastRenderedPageBreak/>
-        <w:t xml:space="preserve">Für die Zucchini-Lauch-Quiche den Backofen auf 200 °C vorheizen. Eine </w:t>
-      </w:r>
-      <w:proofErr w:type="spellStart"/>
-      <w:r>
-        <w:rPr>
-          <w:lang w:val="de-DE"/>
-        </w:rPr>
-        <w:t>Quicheform</w:t>
-      </w:r>
-      <w:proofErr w:type="spellEnd"/>
-      <w:r>
-        <w:rPr>
-          <w:lang w:val="de-DE"/>
-        </w:rPr>
-        <w:t xml:space="preserve"> mit 30 cm Durchmesser mit Backpapier auslegen. Den Mürbteig ausrollen und d</w:t>
-      </w:r>
-      <w:r>
-        <w:rPr>
-          <w:lang w:val="de-DE"/>
-        </w:rPr>
-        <w:t xml:space="preserve">ie </w:t>
-      </w:r>
-      <w:proofErr w:type="spellStart"/>
-      <w:r>
-        <w:rPr>
-          <w:lang w:val="de-DE"/>
-        </w:rPr>
-        <w:t>Quicheform</w:t>
-      </w:r>
-      <w:proofErr w:type="spellEnd"/>
-      <w:r>
-        <w:rPr>
-          <w:lang w:val="de-DE"/>
-        </w:rPr>
-        <w:t xml:space="preserve"> damit auskleiden.</w:t>
+        <w:t>Für die Zucchini-Lauch-Quiche den Backofen auf 200 °C vorheizen. Eine Quicheform mit 30 cm Durchmesser mit Backpapier auslegen. Den Mürbteig ausrollen und d</w:t>
+      </w:r>
+      <w:r>
+        <w:rPr>
+          <w:lang w:val="de-DE"/>
+        </w:rPr>
+        <w:t>ie Quicheform damit auskleiden.</w:t>
       </w:r>
     </w:p>
     <w:p>
@@ -6568,41 +5633,13 @@
         <w:rPr>
           <w:lang w:val="de-DE"/>
         </w:rPr>
-        <w:t xml:space="preserve">Den Zucchino in dünne Streifen und den Lauch in dünne Ringe schneiden. Die Zwiebel fein würfeln. Das Gemüse auf dem </w:t>
-      </w:r>
-      <w:proofErr w:type="spellStart"/>
-      <w:r>
-        <w:rPr>
-          <w:lang w:val="de-DE"/>
-        </w:rPr>
-        <w:t>Quicheboden</w:t>
-      </w:r>
-      <w:proofErr w:type="spellEnd"/>
-      <w:r>
-        <w:rPr>
-          <w:lang w:val="de-DE"/>
-        </w:rPr>
-        <w:t xml:space="preserve"> verteilen u</w:t>
-      </w:r>
-      <w:r>
-        <w:rPr>
-          <w:lang w:val="de-DE"/>
-        </w:rPr>
-        <w:t xml:space="preserve">nd die Eiermasse </w:t>
-      </w:r>
-      <w:proofErr w:type="spellStart"/>
-      <w:r>
-        <w:rPr>
-          <w:lang w:val="de-DE"/>
-        </w:rPr>
-        <w:t>darübergießen</w:t>
-      </w:r>
-      <w:proofErr w:type="spellEnd"/>
-      <w:r>
-        <w:rPr>
-          <w:lang w:val="de-DE"/>
-        </w:rPr>
-        <w:t>.</w:t>
+        <w:t>Den Zucchino in dünne Streifen und den Lauch in dünne Ringe schneiden. Die Zwiebel fein würfeln. Das Gemüse auf dem Quicheboden verteilen u</w:t>
+      </w:r>
+      <w:r>
+        <w:rPr>
+          <w:lang w:val="de-DE"/>
+        </w:rPr>
+        <w:t>nd die Eiermasse darübergießen.</w:t>
       </w:r>
     </w:p>
     <w:p>
@@ -6669,19 +5706,11 @@
           <w:lang w:val="de-DE"/>
         </w:rPr>
       </w:pPr>
-      <w:proofErr w:type="spellStart"/>
-      <w:r>
-        <w:rPr>
-          <w:lang w:val="de-DE"/>
-        </w:rPr>
-        <w:t>Difficulty</w:t>
-      </w:r>
-      <w:proofErr w:type="spellEnd"/>
-      <w:r>
-        <w:rPr>
-          <w:lang w:val="de-DE"/>
-        </w:rPr>
-        <w:t xml:space="preserve">: </w:t>
+      <w:r>
+        <w:rPr>
+          <w:lang w:val="de-DE"/>
+        </w:rPr>
+        <w:t xml:space="preserve">Difficulty: </w:t>
       </w:r>
       <w:r>
         <w:rPr>
@@ -6764,7 +5793,6 @@
           <w:lang w:val="de-DE"/>
         </w:rPr>
       </w:pPr>
-      <w:bookmarkStart w:id="0" w:name="_GoBack"/>
       <w:r>
         <w:rPr>
           <w:lang w:val="de-DE"/>
@@ -6894,7 +5922,6 @@
         <w:t>Öl (zum Braten)</w:t>
       </w:r>
     </w:p>
-    <w:bookmarkEnd w:id="0"/>
     <w:p>
       <w:pPr>
         <w:rPr>
@@ -6959,27 +5986,13 @@
         <w:rPr>
           <w:lang w:val="de-DE"/>
         </w:rPr>
-        <w:t xml:space="preserve"> kurz anwärmen. Tortillas </w:t>
-      </w:r>
-      <w:proofErr w:type="spellStart"/>
-      <w:r>
-        <w:rPr>
-          <w:lang w:val="de-DE"/>
-        </w:rPr>
-        <w:t>a</w:t>
-      </w:r>
-      <w:r>
-        <w:rPr>
-          <w:lang w:val="de-DE"/>
-        </w:rPr>
-        <w:t>ufbreiten</w:t>
-      </w:r>
-      <w:proofErr w:type="spellEnd"/>
-      <w:r>
-        <w:rPr>
-          <w:lang w:val="de-DE"/>
-        </w:rPr>
-        <w:t xml:space="preserve"> und die vorbereitete Hühner</w:t>
+        <w:t xml:space="preserve"> kurz anwärmen. Tortillas a</w:t>
+      </w:r>
+      <w:r>
+        <w:rPr>
+          <w:lang w:val="de-DE"/>
+        </w:rPr>
+        <w:t>ufbreiten und die vorbereitete Hühner</w:t>
       </w:r>
       <w:r>
         <w:rPr>
@@ -7021,19 +6034,11 @@
           <w:lang w:val="de-DE"/>
         </w:rPr>
       </w:pPr>
-      <w:proofErr w:type="spellStart"/>
-      <w:r>
-        <w:rPr>
-          <w:lang w:val="de-DE"/>
-        </w:rPr>
-        <w:t>Difficulty</w:t>
-      </w:r>
-      <w:proofErr w:type="spellEnd"/>
-      <w:r>
-        <w:rPr>
-          <w:lang w:val="de-DE"/>
-        </w:rPr>
-        <w:t>: 2</w:t>
+      <w:r>
+        <w:rPr>
+          <w:lang w:val="de-DE"/>
+        </w:rPr>
+        <w:t>Difficulty: 2</w:t>
       </w:r>
     </w:p>
     <w:p>
@@ -7064,21 +6069,7 @@
         <w:rPr>
           <w:lang w:val="de-DE"/>
         </w:rPr>
-        <w:t xml:space="preserve">Chili </w:t>
-      </w:r>
-      <w:proofErr w:type="spellStart"/>
-      <w:r>
-        <w:rPr>
-          <w:lang w:val="de-DE"/>
-        </w:rPr>
-        <w:t>con</w:t>
-      </w:r>
-      <w:proofErr w:type="spellEnd"/>
-      <w:r>
-        <w:rPr>
-          <w:lang w:val="de-DE"/>
-        </w:rPr>
-        <w:t xml:space="preserve"> Carne</w:t>
+        <w:t>Chili con Carne</w:t>
       </w:r>
     </w:p>
     <w:p>
@@ -7386,21 +6377,7 @@
         <w:rPr>
           <w:lang w:val="de-DE"/>
         </w:rPr>
-        <w:t xml:space="preserve">Chili </w:t>
-      </w:r>
-      <w:proofErr w:type="spellStart"/>
-      <w:r>
-        <w:rPr>
-          <w:lang w:val="de-DE"/>
-        </w:rPr>
-        <w:t>con</w:t>
-      </w:r>
-      <w:proofErr w:type="spellEnd"/>
-      <w:r>
-        <w:rPr>
-          <w:lang w:val="de-DE"/>
-        </w:rPr>
-        <w:t xml:space="preserve"> Carne heiß servieren.</w:t>
+        <w:t>Chili con Carne heiß servieren.</w:t>
       </w:r>
     </w:p>
     <w:p>
@@ -7426,21 +6403,7 @@
         <w:rPr>
           <w:lang w:val="de-DE"/>
         </w:rPr>
-        <w:t xml:space="preserve">Richten Sie das Chili </w:t>
-      </w:r>
-      <w:proofErr w:type="spellStart"/>
-      <w:r>
-        <w:rPr>
-          <w:lang w:val="de-DE"/>
-        </w:rPr>
-        <w:t>con</w:t>
-      </w:r>
-      <w:proofErr w:type="spellEnd"/>
-      <w:r>
-        <w:rPr>
-          <w:lang w:val="de-DE"/>
-        </w:rPr>
-        <w:t xml:space="preserve"> Carne mit einem Tupfen Sauerrahm und frischem Weißbrot an.</w:t>
+        <w:t>Richten Sie das Chili con Carne mit einem Tupfen Sauerrahm und frischem Weißbrot an.</w:t>
       </w:r>
     </w:p>
     <w:p>
@@ -7462,19 +6425,11 @@
           <w:lang w:val="de-DE"/>
         </w:rPr>
       </w:pPr>
-      <w:proofErr w:type="spellStart"/>
-      <w:r>
-        <w:rPr>
-          <w:lang w:val="de-DE"/>
-        </w:rPr>
-        <w:t>Difficulty</w:t>
-      </w:r>
-      <w:proofErr w:type="spellEnd"/>
-      <w:r>
-        <w:rPr>
-          <w:lang w:val="de-DE"/>
-        </w:rPr>
-        <w:t>: 3</w:t>
+      <w:r>
+        <w:rPr>
+          <w:lang w:val="de-DE"/>
+        </w:rPr>
+        <w:t>Difficulty: 3</w:t>
       </w:r>
     </w:p>
     <w:p>
@@ -7734,19 +6689,11 @@
           <w:lang w:val="de-DE"/>
         </w:rPr>
       </w:pPr>
-      <w:proofErr w:type="spellStart"/>
-      <w:r>
-        <w:rPr>
-          <w:lang w:val="de-DE"/>
-        </w:rPr>
-        <w:t>Difficulty</w:t>
-      </w:r>
-      <w:proofErr w:type="spellEnd"/>
-      <w:r>
-        <w:rPr>
-          <w:lang w:val="de-DE"/>
-        </w:rPr>
-        <w:t>: 2</w:t>
+      <w:r>
+        <w:rPr>
+          <w:lang w:val="de-DE"/>
+        </w:rPr>
+        <w:t>Difficulty: 2</w:t>
       </w:r>
     </w:p>
     <w:p>
@@ -7961,19 +6908,11 @@
           <w:lang w:val="de-DE"/>
         </w:rPr>
       </w:pPr>
-      <w:proofErr w:type="spellStart"/>
-      <w:r>
-        <w:rPr>
-          <w:lang w:val="de-DE"/>
-        </w:rPr>
-        <w:t>Difficulty</w:t>
-      </w:r>
-      <w:proofErr w:type="spellEnd"/>
-      <w:r>
-        <w:rPr>
-          <w:lang w:val="de-DE"/>
-        </w:rPr>
-        <w:t>: 1</w:t>
+      <w:r>
+        <w:rPr>
+          <w:lang w:val="de-DE"/>
+        </w:rPr>
+        <w:t>Difficulty: 1</w:t>
       </w:r>
     </w:p>
     <w:p>
@@ -8043,21 +6982,7 @@
         <w:rPr>
           <w:lang w:val="de-DE"/>
         </w:rPr>
-        <w:t xml:space="preserve">4 </w:t>
-      </w:r>
-      <w:proofErr w:type="spellStart"/>
-      <w:r>
-        <w:rPr>
-          <w:lang w:val="de-DE"/>
-        </w:rPr>
-        <w:t>Stk</w:t>
-      </w:r>
-      <w:proofErr w:type="spellEnd"/>
-      <w:r>
-        <w:rPr>
-          <w:lang w:val="de-DE"/>
-        </w:rPr>
-        <w:t xml:space="preserve"> Eier</w:t>
+        <w:t>4 Stk Eier</w:t>
       </w:r>
     </w:p>
     <w:p>
@@ -8180,21 +7105,7 @@
         <w:rPr>
           <w:lang w:val="de-DE"/>
         </w:rPr>
-        <w:t xml:space="preserve">uf) und Buttermilch </w:t>
-      </w:r>
-      <w:proofErr w:type="spellStart"/>
-      <w:r>
-        <w:rPr>
-          <w:lang w:val="de-DE"/>
-        </w:rPr>
-        <w:t>dazurühren</w:t>
-      </w:r>
-      <w:proofErr w:type="spellEnd"/>
-      <w:r>
-        <w:rPr>
-          <w:lang w:val="de-DE"/>
-        </w:rPr>
-        <w:t>.</w:t>
+        <w:t>uf) und Buttermilch dazurühren.</w:t>
       </w:r>
     </w:p>
     <w:p>
@@ -8280,19 +7191,11 @@
           <w:lang w:val="de-DE"/>
         </w:rPr>
       </w:pPr>
-      <w:proofErr w:type="spellStart"/>
-      <w:r>
-        <w:rPr>
-          <w:lang w:val="de-DE"/>
-        </w:rPr>
-        <w:t>Difficulty</w:t>
-      </w:r>
-      <w:proofErr w:type="spellEnd"/>
-      <w:r>
-        <w:rPr>
-          <w:lang w:val="de-DE"/>
-        </w:rPr>
-        <w:t>: 2</w:t>
+      <w:r>
+        <w:rPr>
+          <w:lang w:val="de-DE"/>
+        </w:rPr>
+        <w:t>Difficulty: 2</w:t>
       </w:r>
     </w:p>
     <w:p>
@@ -8408,21 +7311,7 @@
         <w:rPr>
           <w:lang w:val="de-DE"/>
         </w:rPr>
-        <w:t xml:space="preserve">1 </w:t>
-      </w:r>
-      <w:proofErr w:type="spellStart"/>
-      <w:r>
-        <w:rPr>
-          <w:lang w:val="de-DE"/>
-        </w:rPr>
-        <w:t>Stk</w:t>
-      </w:r>
-      <w:proofErr w:type="spellEnd"/>
-      <w:r>
-        <w:rPr>
-          <w:lang w:val="de-DE"/>
-        </w:rPr>
-        <w:t xml:space="preserve"> Ei</w:t>
+        <w:t>1 Stk Ei</w:t>
       </w:r>
     </w:p>
     <w:p>
@@ -8576,36 +7465,20 @@
         <w:rPr>
           <w:lang w:val="de-DE"/>
         </w:rPr>
-        <w:t xml:space="preserve">ISWARM: </w:t>
-      </w:r>
-      <w:proofErr w:type="spellStart"/>
-      <w:r>
-        <w:rPr>
-          <w:lang w:val="de-DE"/>
-        </w:rPr>
-        <w:t>False</w:t>
-      </w:r>
-      <w:proofErr w:type="spellEnd"/>
-    </w:p>
-    <w:p>
-      <w:pPr>
-        <w:rPr>
-          <w:lang w:val="de-DE"/>
-        </w:rPr>
-      </w:pPr>
-      <w:proofErr w:type="spellStart"/>
-      <w:r>
-        <w:rPr>
-          <w:lang w:val="de-DE"/>
-        </w:rPr>
-        <w:t>Difficulty</w:t>
-      </w:r>
-      <w:proofErr w:type="spellEnd"/>
-      <w:r>
-        <w:rPr>
-          <w:lang w:val="de-DE"/>
-        </w:rPr>
-        <w:t>: 3</w:t>
+        <w:t>ISWARM: False</w:t>
+      </w:r>
+    </w:p>
+    <w:p>
+      <w:pPr>
+        <w:rPr>
+          <w:lang w:val="de-DE"/>
+        </w:rPr>
+      </w:pPr>
+      <w:r>
+        <w:rPr>
+          <w:lang w:val="de-DE"/>
+        </w:rPr>
+        <w:t>Difficulty: 3</w:t>
       </w:r>
     </w:p>
     <w:p>
@@ -8766,21 +7639,7 @@
         <w:rPr>
           <w:lang w:val="de-DE"/>
         </w:rPr>
-        <w:t xml:space="preserve">Für </w:t>
-      </w:r>
-      <w:proofErr w:type="gramStart"/>
-      <w:r>
-        <w:rPr>
-          <w:lang w:val="de-DE"/>
-        </w:rPr>
-        <w:t>die Eierspeis</w:t>
-      </w:r>
-      <w:proofErr w:type="gramEnd"/>
-      <w:r>
-        <w:rPr>
-          <w:lang w:val="de-DE"/>
-        </w:rPr>
-        <w:t xml:space="preserve"> mit Zwiebeln und Kernöl die Eier in eine Schüssel schlagen und mit Salz sowie Pfeffer würzen. Mit einer Gabel verschlagen.</w:t>
+        <w:t>Für die Eierspeis mit Zwiebeln und Kernöl die Eier in eine Schüssel schlagen und mit Salz sowie Pfeffer würzen. Mit einer Gabel verschlagen.</w:t>
       </w:r>
     </w:p>
     <w:p>
@@ -8835,19 +7694,11 @@
           <w:lang w:val="de-DE"/>
         </w:rPr>
       </w:pPr>
-      <w:proofErr w:type="spellStart"/>
-      <w:r>
-        <w:rPr>
-          <w:lang w:val="de-DE"/>
-        </w:rPr>
-        <w:t>Difficulty</w:t>
-      </w:r>
-      <w:proofErr w:type="spellEnd"/>
-      <w:r>
-        <w:rPr>
-          <w:lang w:val="de-DE"/>
-        </w:rPr>
-        <w:t xml:space="preserve">: </w:t>
+      <w:r>
+        <w:rPr>
+          <w:lang w:val="de-DE"/>
+        </w:rPr>
+        <w:t xml:space="preserve">Difficulty: </w:t>
       </w:r>
       <w:r>
         <w:rPr>
@@ -8916,129 +7767,59 @@
         <w:rPr>
           <w:lang w:val="de-DE"/>
         </w:rPr>
-        <w:t xml:space="preserve">1 </w:t>
-      </w:r>
-      <w:proofErr w:type="spellStart"/>
-      <w:r>
-        <w:rPr>
-          <w:lang w:val="de-DE"/>
-        </w:rPr>
-        <w:t>Stk</w:t>
-      </w:r>
-      <w:proofErr w:type="spellEnd"/>
-      <w:r>
-        <w:rPr>
-          <w:lang w:val="de-DE"/>
-        </w:rPr>
-        <w:t>. Salat (grün)</w:t>
-      </w:r>
-    </w:p>
-    <w:p>
-      <w:pPr>
-        <w:rPr>
-          <w:lang w:val="de-DE"/>
-        </w:rPr>
-      </w:pPr>
-      <w:r>
-        <w:rPr>
-          <w:lang w:val="de-DE"/>
-        </w:rPr>
-        <w:t xml:space="preserve"> 1 </w:t>
-      </w:r>
-      <w:proofErr w:type="spellStart"/>
-      <w:r>
-        <w:rPr>
-          <w:lang w:val="de-DE"/>
-        </w:rPr>
-        <w:t>Stk</w:t>
-      </w:r>
-      <w:proofErr w:type="spellEnd"/>
-      <w:r>
-        <w:rPr>
-          <w:lang w:val="de-DE"/>
-        </w:rPr>
-        <w:t>. Paprika (grün)</w:t>
-      </w:r>
-    </w:p>
-    <w:p>
-      <w:pPr>
-        <w:rPr>
-          <w:lang w:val="de-DE"/>
-        </w:rPr>
-      </w:pPr>
-      <w:r>
-        <w:rPr>
-          <w:lang w:val="de-DE"/>
-        </w:rPr>
-        <w:t xml:space="preserve"> 1 </w:t>
-      </w:r>
-      <w:proofErr w:type="spellStart"/>
-      <w:r>
-        <w:rPr>
-          <w:lang w:val="de-DE"/>
-        </w:rPr>
-        <w:t>Stk</w:t>
-      </w:r>
-      <w:proofErr w:type="spellEnd"/>
-      <w:r>
-        <w:rPr>
-          <w:lang w:val="de-DE"/>
-        </w:rPr>
-        <w:t>. Paprika (gelb)</w:t>
-      </w:r>
-    </w:p>
-    <w:p>
-      <w:pPr>
-        <w:rPr>
-          <w:lang w:val="de-DE"/>
-        </w:rPr>
-      </w:pPr>
-      <w:r>
-        <w:rPr>
-          <w:lang w:val="de-DE"/>
-        </w:rPr>
-        <w:t xml:space="preserve"> 1 </w:t>
-      </w:r>
-      <w:proofErr w:type="spellStart"/>
-      <w:r>
-        <w:rPr>
-          <w:lang w:val="de-DE"/>
-        </w:rPr>
-        <w:t>Stk</w:t>
-      </w:r>
-      <w:proofErr w:type="spellEnd"/>
-      <w:r>
-        <w:rPr>
-          <w:lang w:val="de-DE"/>
-        </w:rPr>
-        <w:t>. Paprika (rot)</w:t>
-      </w:r>
-    </w:p>
-    <w:p>
-      <w:pPr>
-        <w:rPr>
-          <w:lang w:val="de-DE"/>
-        </w:rPr>
-      </w:pPr>
-      <w:r>
-        <w:rPr>
-          <w:lang w:val="de-DE"/>
-        </w:rPr>
-        <w:t xml:space="preserve">5 </w:t>
-      </w:r>
-      <w:proofErr w:type="spellStart"/>
-      <w:r>
-        <w:rPr>
-          <w:lang w:val="de-DE"/>
-        </w:rPr>
-        <w:t>Stk</w:t>
-      </w:r>
-      <w:proofErr w:type="spellEnd"/>
-      <w:r>
-        <w:rPr>
-          <w:lang w:val="de-DE"/>
-        </w:rPr>
-        <w:t>. Radieschen (würfelig schneiden)</w:t>
+        <w:t>1 Stk. Salat (grün)</w:t>
+      </w:r>
+    </w:p>
+    <w:p>
+      <w:pPr>
+        <w:rPr>
+          <w:lang w:val="de-DE"/>
+        </w:rPr>
+      </w:pPr>
+      <w:r>
+        <w:rPr>
+          <w:lang w:val="de-DE"/>
+        </w:rPr>
+        <w:t xml:space="preserve"> 1 Stk. Paprika (grün)</w:t>
+      </w:r>
+    </w:p>
+    <w:p>
+      <w:pPr>
+        <w:rPr>
+          <w:lang w:val="de-DE"/>
+        </w:rPr>
+      </w:pPr>
+      <w:r>
+        <w:rPr>
+          <w:lang w:val="de-DE"/>
+        </w:rPr>
+        <w:t xml:space="preserve"> 1 Stk. Paprika (gelb)</w:t>
+      </w:r>
+    </w:p>
+    <w:p>
+      <w:pPr>
+        <w:rPr>
+          <w:lang w:val="de-DE"/>
+        </w:rPr>
+      </w:pPr>
+      <w:r>
+        <w:rPr>
+          <w:lang w:val="de-DE"/>
+        </w:rPr>
+        <w:t xml:space="preserve"> 1 Stk. Paprika (rot)</w:t>
+      </w:r>
+    </w:p>
+    <w:p>
+      <w:pPr>
+        <w:rPr>
+          <w:lang w:val="de-DE"/>
+        </w:rPr>
+      </w:pPr>
+      <w:r>
+        <w:rPr>
+          <w:lang w:val="de-DE"/>
+        </w:rPr>
+        <w:t>5 Stk. Radieschen (würfelig schneiden)</w:t>
       </w:r>
     </w:p>
     <w:p>
@@ -9064,21 +7845,7 @@
         <w:rPr>
           <w:lang w:val="de-DE"/>
         </w:rPr>
-        <w:t xml:space="preserve">1/2 </w:t>
-      </w:r>
-      <w:proofErr w:type="spellStart"/>
-      <w:r>
-        <w:rPr>
-          <w:lang w:val="de-DE"/>
-        </w:rPr>
-        <w:t>Stk</w:t>
-      </w:r>
-      <w:proofErr w:type="spellEnd"/>
-      <w:r>
-        <w:rPr>
-          <w:lang w:val="de-DE"/>
-        </w:rPr>
-        <w:t>. Zwiebel (würfelig schneiden)</w:t>
+        <w:t>1/2 Stk. Zwiebel (würfelig schneiden)</w:t>
       </w:r>
     </w:p>
     <w:p>
@@ -9169,21 +7936,7 @@
         <w:rPr>
           <w:lang w:val="de-DE"/>
         </w:rPr>
-        <w:t xml:space="preserve">Für den </w:t>
-      </w:r>
-      <w:proofErr w:type="gramStart"/>
-      <w:r>
-        <w:rPr>
-          <w:lang w:val="de-DE"/>
-        </w:rPr>
-        <w:t>Bunten</w:t>
-      </w:r>
-      <w:proofErr w:type="gramEnd"/>
-      <w:r>
-        <w:rPr>
-          <w:lang w:val="de-DE"/>
-        </w:rPr>
-        <w:t xml:space="preserve"> Thunfischsalat Salat in der Salatschleuder bearbeiten oder per Hand waschen, abtropfen lassen und zerteilen. Thunfisch mit Essig, Ö, Sen</w:t>
+        <w:t>Für den Bunten Thunfischsalat Salat in der Salatschleuder bearbeiten oder per Hand waschen, abtropfen lassen und zerteilen. Thunfisch mit Essig, Ö, Sen</w:t>
       </w:r>
       <w:r>
         <w:rPr>
@@ -9215,36 +7968,20 @@
         <w:rPr>
           <w:lang w:val="de-DE"/>
         </w:rPr>
-        <w:t xml:space="preserve">ISWARM: </w:t>
-      </w:r>
-      <w:proofErr w:type="spellStart"/>
-      <w:r>
-        <w:rPr>
-          <w:lang w:val="de-DE"/>
-        </w:rPr>
-        <w:t>False</w:t>
-      </w:r>
-      <w:proofErr w:type="spellEnd"/>
-    </w:p>
-    <w:p>
-      <w:pPr>
-        <w:rPr>
-          <w:lang w:val="de-DE"/>
-        </w:rPr>
-      </w:pPr>
-      <w:proofErr w:type="spellStart"/>
-      <w:r>
-        <w:rPr>
-          <w:lang w:val="de-DE"/>
-        </w:rPr>
-        <w:t>Difficulty</w:t>
-      </w:r>
-      <w:proofErr w:type="spellEnd"/>
-      <w:r>
-        <w:rPr>
-          <w:lang w:val="de-DE"/>
-        </w:rPr>
-        <w:t>: 2</w:t>
+        <w:t>ISWARM: False</w:t>
+      </w:r>
+    </w:p>
+    <w:p>
+      <w:pPr>
+        <w:rPr>
+          <w:lang w:val="de-DE"/>
+        </w:rPr>
+      </w:pPr>
+      <w:r>
+        <w:rPr>
+          <w:lang w:val="de-DE"/>
+        </w:rPr>
+        <w:t>Difficulty: 2</w:t>
       </w:r>
     </w:p>
     <w:p>
@@ -9341,21 +8078,7 @@
           <w:lang w:val="de-DE"/>
         </w:rPr>
         <w:lastRenderedPageBreak/>
-        <w:t xml:space="preserve">1 </w:t>
-      </w:r>
-      <w:proofErr w:type="spellStart"/>
-      <w:r>
-        <w:rPr>
-          <w:lang w:val="de-DE"/>
-        </w:rPr>
-        <w:t>Stk</w:t>
-      </w:r>
-      <w:proofErr w:type="spellEnd"/>
-      <w:r>
-        <w:rPr>
-          <w:lang w:val="de-DE"/>
-        </w:rPr>
-        <w:t>. Ei</w:t>
+        <w:t>1 Stk. Ei</w:t>
       </w:r>
     </w:p>
     <w:p>
@@ -9480,19 +8203,11 @@
           <w:lang w:val="de-DE"/>
         </w:rPr>
       </w:pPr>
-      <w:proofErr w:type="spellStart"/>
-      <w:r>
-        <w:rPr>
-          <w:lang w:val="de-DE"/>
-        </w:rPr>
-        <w:t>Difficulty</w:t>
-      </w:r>
-      <w:proofErr w:type="spellEnd"/>
-      <w:r>
-        <w:rPr>
-          <w:lang w:val="de-DE"/>
-        </w:rPr>
-        <w:t xml:space="preserve">: </w:t>
+      <w:r>
+        <w:rPr>
+          <w:lang w:val="de-DE"/>
+        </w:rPr>
+        <w:t xml:space="preserve">Difficulty: </w:t>
       </w:r>
       <w:r>
         <w:rPr>
@@ -9558,62 +8273,38 @@
           <w:lang w:val="en-GB"/>
         </w:rPr>
       </w:pPr>
-      <w:proofErr w:type="spellStart"/>
       <w:r>
         <w:rPr>
           <w:lang w:val="en-GB"/>
         </w:rPr>
-        <w:t>Portionen</w:t>
-      </w:r>
-      <w:proofErr w:type="spellEnd"/>
-      <w:r>
+        <w:t>Portionen: 4</w:t>
+      </w:r>
+    </w:p>
+    <w:p>
+      <w:pPr>
         <w:rPr>
           <w:lang w:val="en-GB"/>
         </w:rPr>
-        <w:t>: 4</w:t>
-      </w:r>
-    </w:p>
-    <w:p>
-      <w:pPr>
+      </w:pPr>
+      <w:r>
         <w:rPr>
           <w:lang w:val="en-GB"/>
         </w:rPr>
-      </w:pPr>
-      <w:r>
+        <w:t>230 g Quinoa Fussili</w:t>
+      </w:r>
+    </w:p>
+    <w:p>
+      <w:pPr>
         <w:rPr>
           <w:lang w:val="en-GB"/>
         </w:rPr>
-        <w:t xml:space="preserve">230 g Quinoa </w:t>
-      </w:r>
-      <w:proofErr w:type="spellStart"/>
+      </w:pPr>
       <w:r>
         <w:rPr>
           <w:lang w:val="en-GB"/>
         </w:rPr>
-        <w:t>Fussili</w:t>
-      </w:r>
-      <w:proofErr w:type="spellEnd"/>
-    </w:p>
-    <w:p>
-      <w:pPr>
-        <w:rPr>
-          <w:lang w:val="en-GB"/>
-        </w:rPr>
-      </w:pPr>
-      <w:r>
-        <w:rPr>
-          <w:lang w:val="en-GB"/>
-        </w:rPr>
-        <w:t xml:space="preserve">4 EL </w:t>
-      </w:r>
-      <w:proofErr w:type="spellStart"/>
-      <w:r>
-        <w:rPr>
-          <w:lang w:val="en-GB"/>
-        </w:rPr>
-        <w:t>Olivenöl</w:t>
-      </w:r>
-      <w:proofErr w:type="spellEnd"/>
+        <w:t>4 EL Olivenöl</w:t>
+      </w:r>
     </w:p>
     <w:p>
       <w:r>
@@ -9695,21 +8386,7 @@
         <w:rPr>
           <w:lang w:val="de-DE"/>
         </w:rPr>
-        <w:t xml:space="preserve">itze für </w:t>
-      </w:r>
-      <w:proofErr w:type="spellStart"/>
-      <w:r>
-        <w:rPr>
-          <w:lang w:val="de-DE"/>
-        </w:rPr>
-        <w:t>ca</w:t>
-      </w:r>
-      <w:proofErr w:type="spellEnd"/>
-      <w:r>
-        <w:rPr>
-          <w:lang w:val="de-DE"/>
-        </w:rPr>
-        <w:t xml:space="preserve"> 5 Minuten anbraten.</w:t>
+        <w:t>itze für ca 5 Minuten anbraten.</w:t>
       </w:r>
     </w:p>
     <w:p>
@@ -9723,21 +8400,7 @@
           <w:lang w:val="de-DE"/>
         </w:rPr>
         <w:lastRenderedPageBreak/>
-        <w:t xml:space="preserve">Anschließend den Schinken aus der Pfanne nehmen und mit der Pasta vermengen. Die Cocktailtomaten in das verbliebene </w:t>
-      </w:r>
-      <w:proofErr w:type="spellStart"/>
-      <w:r>
-        <w:rPr>
-          <w:lang w:val="de-DE"/>
-        </w:rPr>
-        <w:t>Olivenoel</w:t>
-      </w:r>
-      <w:proofErr w:type="spellEnd"/>
-      <w:r>
-        <w:rPr>
-          <w:lang w:val="de-DE"/>
-        </w:rPr>
-        <w:t xml:space="preserve"> in die Pfanne geben und für ca. 4 Minu</w:t>
+        <w:t>Anschließend den Schinken aus der Pfanne nehmen und mit der Pasta vermengen. Die Cocktailtomaten in das verbliebene Olivenoel in die Pfanne geben und für ca. 4 Minu</w:t>
       </w:r>
       <w:r>
         <w:rPr>
@@ -9820,36 +8483,20 @@
         <w:rPr>
           <w:lang w:val="de-DE"/>
         </w:rPr>
-        <w:t xml:space="preserve">ISWARM: </w:t>
-      </w:r>
-      <w:proofErr w:type="spellStart"/>
-      <w:r>
-        <w:rPr>
-          <w:lang w:val="de-DE"/>
-        </w:rPr>
-        <w:t>False</w:t>
-      </w:r>
-      <w:proofErr w:type="spellEnd"/>
-    </w:p>
-    <w:p>
-      <w:pPr>
-        <w:rPr>
-          <w:lang w:val="de-DE"/>
-        </w:rPr>
-      </w:pPr>
-      <w:proofErr w:type="spellStart"/>
-      <w:r>
-        <w:rPr>
-          <w:lang w:val="de-DE"/>
-        </w:rPr>
-        <w:t>Difficulty</w:t>
-      </w:r>
-      <w:proofErr w:type="spellEnd"/>
-      <w:r>
-        <w:rPr>
-          <w:lang w:val="de-DE"/>
-        </w:rPr>
-        <w:t>: 2</w:t>
+        <w:t>ISWARM: False</w:t>
+      </w:r>
+    </w:p>
+    <w:p>
+      <w:pPr>
+        <w:rPr>
+          <w:lang w:val="de-DE"/>
+        </w:rPr>
+      </w:pPr>
+      <w:r>
+        <w:rPr>
+          <w:lang w:val="de-DE"/>
+        </w:rPr>
+        <w:t>Difficulty: 2</w:t>
       </w:r>
     </w:p>
     <w:p>
@@ -10180,19 +8827,11 @@
           <w:lang w:val="de-DE"/>
         </w:rPr>
       </w:pPr>
-      <w:proofErr w:type="spellStart"/>
-      <w:r>
-        <w:rPr>
-          <w:lang w:val="de-DE"/>
-        </w:rPr>
-        <w:t>Difficulty</w:t>
-      </w:r>
-      <w:proofErr w:type="spellEnd"/>
-      <w:r>
-        <w:rPr>
-          <w:lang w:val="de-DE"/>
-        </w:rPr>
-        <w:t>: 4</w:t>
+      <w:r>
+        <w:rPr>
+          <w:lang w:val="de-DE"/>
+        </w:rPr>
+        <w:t>Difficulty: 4</w:t>
       </w:r>
     </w:p>
     <w:p>
@@ -10495,19 +9134,11 @@
           <w:lang w:val="de-DE"/>
         </w:rPr>
       </w:pPr>
-      <w:proofErr w:type="spellStart"/>
-      <w:r>
-        <w:rPr>
-          <w:lang w:val="de-DE"/>
-        </w:rPr>
-        <w:t>Difficulty</w:t>
-      </w:r>
-      <w:proofErr w:type="spellEnd"/>
-      <w:r>
-        <w:rPr>
-          <w:lang w:val="de-DE"/>
-        </w:rPr>
-        <w:t xml:space="preserve">: </w:t>
+      <w:r>
+        <w:rPr>
+          <w:lang w:val="de-DE"/>
+        </w:rPr>
+        <w:t xml:space="preserve">Difficulty: </w:t>
       </w:r>
       <w:r>
         <w:rPr>
@@ -10609,21 +9240,7 @@
         <w:rPr>
           <w:lang w:val="de-DE"/>
         </w:rPr>
-        <w:t xml:space="preserve">Für Gebratene Schweinsripperln für die Marinade alle Zutaten gut verrühren oder mixen und die </w:t>
-      </w:r>
-      <w:proofErr w:type="spellStart"/>
-      <w:r>
-        <w:rPr>
-          <w:lang w:val="de-DE"/>
-        </w:rPr>
-        <w:t>Ripperln</w:t>
-      </w:r>
-      <w:proofErr w:type="spellEnd"/>
-      <w:r>
-        <w:rPr>
-          <w:lang w:val="de-DE"/>
-        </w:rPr>
-        <w:t xml:space="preserve"> mindestens einen Tag vor dem Bra</w:t>
+        <w:t>Für Gebratene Schweinsripperln für die Marinade alle Zutaten gut verrühren oder mixen und die Ripperln mindestens einen Tag vor dem Bra</w:t>
       </w:r>
       <w:r>
         <w:rPr>
@@ -10642,21 +9259,7 @@
         <w:rPr>
           <w:lang w:val="de-DE"/>
         </w:rPr>
-        <w:t xml:space="preserve">Dann die </w:t>
-      </w:r>
-      <w:proofErr w:type="spellStart"/>
-      <w:r>
-        <w:rPr>
-          <w:lang w:val="de-DE"/>
-        </w:rPr>
-        <w:t>Ripperln</w:t>
-      </w:r>
-      <w:proofErr w:type="spellEnd"/>
-      <w:r>
-        <w:rPr>
-          <w:lang w:val="de-DE"/>
-        </w:rPr>
-        <w:t xml:space="preserve"> auf ein Blech geben und im vorgeheizten Backrohr bei ca. 165°C 40–55 Minuten knusprig braten. Dabei mehrmals wenden.</w:t>
+        <w:t>Dann die Ripperln auf ein Blech geben und im vorgeheizten Backrohr bei ca. 165°C 40–55 Minuten knusprig braten. Dabei mehrmals wenden.</w:t>
       </w:r>
     </w:p>
     <w:p>
@@ -10730,14 +9333,12 @@
           <w:lang w:val="de-DE"/>
         </w:rPr>
       </w:pPr>
-      <w:proofErr w:type="spellStart"/>
       <w:r>
         <w:rPr>
           <w:lang w:val="de-DE"/>
         </w:rPr>
         <w:t>Difficulty</w:t>
       </w:r>
-      <w:proofErr w:type="spellEnd"/>
       <w:r>
         <w:rPr>
           <w:lang w:val="de-DE"/>

</xml_diff>